<commit_message>
Updates to documentation files ahead of rename/merge day
</commit_message>
<xml_diff>
--- a/documentation_files/Instructions for using Creel Estimates.docx
+++ b/documentation_files/Instructions for using Creel Estimates.docx
@@ -138,20 +138,12 @@
       <w:r>
         <w:t xml:space="preserve"> using a scripted analysis in the </w:t>
       </w:r>
-      <w:commentRangeStart w:id="0"/>
       <w:proofErr w:type="spellStart"/>
       <w:r>
         <w:t>CreelEstimates</w:t>
       </w:r>
-      <w:commentRangeEnd w:id="0"/>
       <w:proofErr w:type="spellEnd"/>
       <w:r>
-        <w:rPr>
-          <w:rStyle w:val="CommentReference"/>
-        </w:rPr>
-        <w:commentReference w:id="0"/>
-      </w:r>
-      <w:r>
         <w:t xml:space="preserve"> code repository</w:t>
       </w:r>
       <w:r>
@@ -166,7 +158,7 @@
       <w:r>
         <w:t xml:space="preserve"> projects which adhere to study design guidelines outlined in the </w:t>
       </w:r>
-      <w:hyperlink r:id="rId12" w:history="1">
+      <w:hyperlink r:id="rId8" w:history="1">
         <w:r>
           <w:rPr>
             <w:rStyle w:val="Hyperlink"/>
@@ -200,13 +192,34 @@
         <w:t xml:space="preserve"> </w:t>
       </w:r>
       <w:r>
-        <w:t>In</w:t>
-      </w:r>
-      <w:r>
-        <w:t xml:space="preserve"> this framework</w:t>
-      </w:r>
-      <w:r>
-        <w:t xml:space="preserve"> th</w:t>
+        <w:t xml:space="preserve">Data used in the scripted analysis is fetched from </w:t>
+      </w:r>
+      <w:hyperlink r:id="rId9" w:history="1">
+        <w:r>
+          <w:rPr>
+            <w:rStyle w:val="Hyperlink"/>
+          </w:rPr>
+          <w:t>data.wa.gov</w:t>
+        </w:r>
+      </w:hyperlink>
+      <w:r>
+        <w:t xml:space="preserve"> and filtered to a user-specified fishery using the field “</w:t>
+      </w:r>
+      <w:proofErr w:type="spellStart"/>
+      <w:r>
+        <w:t>fishery_name</w:t>
+      </w:r>
+      <w:proofErr w:type="spellEnd"/>
+      <w:r>
+        <w:t>”, which describes the geographic boundaries, dates, and one or more fish species of interest.</w:t>
+      </w:r>
+    </w:p>
+    <w:p>
+      <w:r>
+        <w:t>T</w:t>
+      </w:r>
+      <w:r>
+        <w:t>h</w:t>
       </w:r>
       <w:r>
         <w:t xml:space="preserve">e process of generating creel estimates relies on three primary </w:t>
@@ -224,10 +237,22 @@
         <w:t xml:space="preserve"> census effort counts, and interviews</w:t>
       </w:r>
       <w:r>
-        <w:t xml:space="preserve">. The direct observations from these data are used to generate </w:t>
-      </w:r>
-      <w:r>
-        <w:t xml:space="preserve">total </w:t>
+        <w:t>. The</w:t>
+      </w:r>
+      <w:r>
+        <w:t>se</w:t>
+      </w:r>
+      <w:r>
+        <w:t xml:space="preserve"> observ</w:t>
+      </w:r>
+      <w:r>
+        <w:t>ed data</w:t>
+      </w:r>
+      <w:r>
+        <w:t xml:space="preserve"> are used to generate</w:t>
+      </w:r>
+      <w:r>
+        <w:t xml:space="preserve"> </w:t>
       </w:r>
       <w:r>
         <w:t>estimates</w:t>
@@ -278,7 +303,10 @@
         <w:t>,</w:t>
       </w:r>
       <w:r>
-        <w:t xml:space="preserve"> across</w:t>
+        <w:t xml:space="preserve"> </w:t>
+      </w:r>
+      <w:r>
+        <w:t>for</w:t>
       </w:r>
       <w:r>
         <w:t xml:space="preserve"> open legal fishing</w:t>
@@ -290,7 +318,52 @@
         <w:t xml:space="preserve"> </w:t>
       </w:r>
       <w:r>
-        <w:t xml:space="preserve">within the specified monitoring period. </w:t>
+        <w:t>within the specified monitoring period.</w:t>
+      </w:r>
+      <w:r>
+        <w:t xml:space="preserve"> </w:t>
+      </w:r>
+      <w:r>
+        <w:t>Index count data are collected</w:t>
+      </w:r>
+      <w:r>
+        <w:t xml:space="preserve"> at a discrete set of locations in the fishery area</w:t>
+      </w:r>
+      <w:r>
+        <w:t>,</w:t>
+      </w:r>
+      <w:r>
+        <w:t xml:space="preserve"> either </w:t>
+      </w:r>
+      <w:r>
+        <w:t>with</w:t>
+      </w:r>
+      <w:r>
+        <w:t xml:space="preserve"> direct counts of anglers or </w:t>
+      </w:r>
+      <w:r>
+        <w:t>indirect count</w:t>
+      </w:r>
+      <w:r>
+        <w:t>s</w:t>
+      </w:r>
+      <w:r>
+        <w:t xml:space="preserve"> of</w:t>
+      </w:r>
+      <w:r>
+        <w:t xml:space="preserve"> objects assumed to represent anglers (e.g., vehicles, boat trailers)</w:t>
+      </w:r>
+      <w:r>
+        <w:t>.</w:t>
+      </w:r>
+      <w:r>
+        <w:t xml:space="preserve"> </w:t>
+      </w:r>
+      <w:r>
+        <w:t>The script currently provides two analysis options to generate creel estimates</w:t>
+      </w:r>
+      <w:r>
+        <w:t xml:space="preserve">, discussed below in more detail. </w:t>
       </w:r>
     </w:p>
     <w:p>
@@ -969,158 +1042,2732 @@
     </w:tbl>
     <w:p/>
     <w:p>
-      <w:r>
-        <w:t xml:space="preserve">Data used in the scripted analysis is fetched from </w:t>
-      </w:r>
-      <w:hyperlink r:id="rId13" w:history="1">
-        <w:r>
+      <w:pPr>
+        <w:rPr>
+          <w:rFonts w:eastAsiaTheme="minorEastAsia"/>
+        </w:rPr>
+      </w:pPr>
+      <w:r>
+        <w:lastRenderedPageBreak/>
+        <w:t>The point estimate (PE) m</w:t>
+      </w:r>
+      <w:r>
+        <w:t>ethod uses</w:t>
+      </w:r>
+      <w:r>
+        <w:t xml:space="preserve"> modified</w:t>
+      </w:r>
+      <w:r>
+        <w:t xml:space="preserve"> “direct expansion estimators”</w:t>
+      </w:r>
+      <w:r>
+        <w:t xml:space="preserve"> </w:t>
+      </w:r>
+      <w:r>
+        <w:fldChar w:fldCharType="begin" w:fldLock="1"/>
+      </w:r>
+      <w:r>
+        <w:instrText>ADDIN CSL_CITATION {"citationItems":[{"id":"ITEM-1","itemData":{"author":[{"dropping-particle":"","family":"Thompson","given":"S.K.","non-dropping-particle":"","parse-names":false,"suffix":""}],"edition":"2nd","id":"ITEM-1","issued":{"date-parts":[["2002"]]},"publisher":"Wiley","publisher-place":"New York","title":"Sampling","type":"book"},"uris":["http://www.mendeley.com/documents/?uuid=7ddeb277-4462-4b55-9f0e-f481598426fa"]},{"id":"ITEM-2","itemData":{"author":[{"dropping-particle":"","family":"Pollock","given":"Kenneth H.","non-dropping-particle":"","parse-names":false,"suffix":""},{"dropping-particle":"","family":"Jones","given":"Cynthia M.","non-dropping-particle":"","parse-names":false,"suffix":""},{"dropping-particle":"","family":"Brown","given":"T.L.","non-dropping-particle":"","parse-names":false,"suffix":""}],"edition":"Special Pu","id":"ITEM-2","issued":{"date-parts":[["1994"]]},"publisher":"American Fisheries Society","publisher-place":"Bethesda, Maryland","title":"Angler survey methods and their application in fisheries management","type":"book"},"uris":["http://www.mendeley.com/documents/?uuid=a851ea0c-fd3b-4963-a7e7-0ea4035b21ae"]},{"id":"ITEM-3","itemData":{"author":[{"dropping-particle":"","family":"Jones","given":"Cynthia M.","non-dropping-particle":"","parse-names":false,"suffix":""},{"dropping-particle":"","family":"Pollock","given":"Kenneth H.","non-dropping-particle":"","parse-names":false,"suffix":""}],"chapter-number":"19","container-title":"Fisheries Techniques","edition":"3rd","id":"ITEM-3","issued":{"date-parts":[["2012"]]},"page":"883 - 919","publisher":"American Fisheries Society","publisher-place":"Bethesda, Maryland","title":"Recreational Angler Survey Methods: Estimation of Effort, Harvest, and Released Catch","type":"chapter"},"uris":["http://www.mendeley.com/documents/?uuid=018952d6-c6b8-466b-9dc4-c76d8a0aa0b2"]}],"mendeley":{"formattedCitation":"(Pollock et al. 1994; Thompson 2002; Jones and Pollock 2012)","plainTextFormattedCitation":"(Pollock et al. 1994; Thompson 2002; Jones and Pollock 2012)","previouslyFormattedCitation":"(Pollock et al. 1994; Thompson 2002; Jones and Pollock 2012)"},"properties":{"noteIndex":0},"schema":"https://github.com/citation-style-language/schema/raw/master/csl-citation.json"}</w:instrText>
+      </w:r>
+      <w:r>
+        <w:fldChar w:fldCharType="separate"/>
+      </w:r>
+      <w:r>
+        <w:rPr>
+          <w:noProof/>
+        </w:rPr>
+        <w:t>(Pollock et al. 1994; Thompson 2002; Jones and Pollock 2012)</w:t>
+      </w:r>
+      <w:r>
+        <w:fldChar w:fldCharType="end"/>
+      </w:r>
+      <w:r>
+        <w:t xml:space="preserve">, </w:t>
+      </w:r>
+      <w:r>
+        <w:t>wher</w:t>
+      </w:r>
+      <w:r>
+        <w:t>e mean</w:t>
+      </w:r>
+      <w:r>
+        <w:t xml:space="preserve"> daily catch</w:t>
+      </w:r>
+      <w:r>
+        <w:t xml:space="preserve"> </w:t>
+      </w:r>
+      <m:oMath>
+        <m:sSub>
+          <m:sSubPr>
+            <m:ctrlPr>
+              <w:rPr>
+                <w:rFonts w:ascii="Cambria Math" w:hAnsi="Cambria Math"/>
+                <w:i/>
+                <w:noProof/>
+              </w:rPr>
+            </m:ctrlPr>
+          </m:sSubPr>
+          <m:e>
+            <m:acc>
+              <m:accPr>
+                <m:chr m:val="̅"/>
+                <m:ctrlPr>
+                  <w:rPr>
+                    <w:rFonts w:ascii="Cambria Math" w:hAnsi="Cambria Math"/>
+                    <w:i/>
+                    <w:noProof/>
+                  </w:rPr>
+                </m:ctrlPr>
+              </m:accPr>
+              <m:e>
+                <m:r>
+                  <w:rPr>
+                    <w:rFonts w:ascii="Cambria Math" w:hAnsi="Cambria Math"/>
+                    <w:noProof/>
+                  </w:rPr>
+                  <m:t>c</m:t>
+                </m:r>
+              </m:e>
+            </m:acc>
+          </m:e>
+          <m:sub>
+            <m:r>
+              <w:rPr>
+                <w:rFonts w:ascii="Cambria Math" w:hAnsi="Cambria Math"/>
+                <w:noProof/>
+              </w:rPr>
+              <m:t>i</m:t>
+            </m:r>
+          </m:sub>
+        </m:sSub>
+      </m:oMath>
+      <w:r>
+        <w:t xml:space="preserve"> is the product of mean daily effort</w:t>
+      </w:r>
+      <w:r>
+        <w:t xml:space="preserve"> </w:t>
+      </w:r>
+      <m:oMath>
+        <m:sSub>
+          <m:sSubPr>
+            <m:ctrlPr>
+              <w:rPr>
+                <w:rFonts w:ascii="Cambria Math" w:hAnsi="Cambria Math"/>
+                <w:i/>
+                <w:noProof/>
+              </w:rPr>
+            </m:ctrlPr>
+          </m:sSubPr>
+          <m:e>
+            <m:acc>
+              <m:accPr>
+                <m:chr m:val="̅"/>
+                <m:ctrlPr>
+                  <w:rPr>
+                    <w:rFonts w:ascii="Cambria Math" w:hAnsi="Cambria Math"/>
+                    <w:i/>
+                    <w:noProof/>
+                  </w:rPr>
+                </m:ctrlPr>
+              </m:accPr>
+              <m:e>
+                <m:r>
+                  <w:rPr>
+                    <w:rFonts w:ascii="Cambria Math" w:hAnsi="Cambria Math"/>
+                    <w:noProof/>
+                  </w:rPr>
+                  <m:t>e</m:t>
+                </m:r>
+              </m:e>
+            </m:acc>
+          </m:e>
+          <m:sub>
+            <m:r>
+              <w:rPr>
+                <w:rFonts w:ascii="Cambria Math" w:hAnsi="Cambria Math"/>
+                <w:noProof/>
+              </w:rPr>
+              <m:t>i</m:t>
+            </m:r>
+          </m:sub>
+        </m:sSub>
+      </m:oMath>
+      <w:r>
+        <w:rPr>
+          <w:rFonts w:eastAsiaTheme="minorEastAsia"/>
+        </w:rPr>
+        <w:t xml:space="preserve"> </w:t>
+      </w:r>
+      <w:r>
+        <w:rPr>
+          <w:rFonts w:eastAsiaTheme="minorEastAsia"/>
+        </w:rPr>
+        <w:t>and</w:t>
+      </w:r>
+      <w:r>
+        <w:t xml:space="preserve"> mean daily catch rate</w:t>
+      </w:r>
+      <m:oMath>
+        <m:r>
           <w:rPr>
-            <w:rStyle w:val="Hyperlink"/>
+            <w:rFonts w:ascii="Cambria Math" w:hAnsi="Cambria Math"/>
           </w:rPr>
-          <w:t>data.wa.gov</w:t>
-        </w:r>
-      </w:hyperlink>
-      <w:r>
-        <w:t xml:space="preserve"> and filtered to a user-specified fishery (</w:t>
-      </w:r>
-      <w:proofErr w:type="spellStart"/>
-      <w:r>
-        <w:t>fishery_name</w:t>
-      </w:r>
-      <w:proofErr w:type="spellEnd"/>
-      <w:r>
-        <w:t>), which describes the geographic boundaries, dates, and one or more fish species of interest. The script currently provides two modeling options to generate creel estimates</w:t>
-      </w:r>
-      <w:r>
-        <w:t xml:space="preserve">. </w:t>
-      </w:r>
-      <w:r>
-        <w:t>The point estimate (PE) m</w:t>
-      </w:r>
-      <w:r>
-        <w:t>ethod uses “direct expansion estimators”, wh</w:t>
-      </w:r>
-      <w:r>
-        <w:t>ere</w:t>
-      </w:r>
-      <w:r>
-        <w:t xml:space="preserve"> </w:t>
-      </w:r>
-      <w:r>
-        <w:t xml:space="preserve">total </w:t>
-      </w:r>
-      <w:r>
-        <w:t xml:space="preserve">catch is the product of </w:t>
-      </w:r>
-      <w:r>
-        <w:t>mean</w:t>
-      </w:r>
-      <w:r>
-        <w:t xml:space="preserve"> daily catch</w:t>
-      </w:r>
-      <w:r>
-        <w:t xml:space="preserve"> </w:t>
-      </w:r>
-      <m:oMath>
+          <m:t xml:space="preserve"> </m:t>
+        </m:r>
         <m:acc>
           <m:accPr>
             <m:chr m:val="̅"/>
             <m:ctrlPr>
               <w:rPr>
-                <w:rFonts w:ascii="Cambria Math" w:hAnsi="Cambria Math"/>
+                <w:rFonts w:ascii="Cambria Math" w:eastAsiaTheme="minorEastAsia" w:hAnsi="Cambria Math"/>
                 <w:i/>
               </w:rPr>
             </m:ctrlPr>
           </m:accPr>
           <m:e>
-            <m:r>
-              <w:rPr>
-                <w:rFonts w:ascii="Cambria Math" w:hAnsi="Cambria Math"/>
-              </w:rPr>
-              <m:t>c</m:t>
-            </m:r>
+            <m:sSub>
+              <m:sSubPr>
+                <m:ctrlPr>
+                  <w:rPr>
+                    <w:rFonts w:ascii="Cambria Math" w:eastAsiaTheme="minorEastAsia" w:hAnsi="Cambria Math"/>
+                    <w:i/>
+                  </w:rPr>
+                </m:ctrlPr>
+              </m:sSubPr>
+              <m:e>
+                <m:r>
+                  <w:rPr>
+                    <w:rFonts w:ascii="Cambria Math" w:eastAsiaTheme="minorEastAsia" w:hAnsi="Cambria Math"/>
+                  </w:rPr>
+                  <m:t>CPUE</m:t>
+                </m:r>
+              </m:e>
+              <m:sub>
+                <m:r>
+                  <w:rPr>
+                    <w:rFonts w:ascii="Cambria Math" w:eastAsiaTheme="minorEastAsia" w:hAnsi="Cambria Math"/>
+                  </w:rPr>
+                  <m:t>i</m:t>
+                </m:r>
+              </m:sub>
+            </m:sSub>
           </m:e>
         </m:acc>
       </m:oMath>
       <w:r>
-        <w:t xml:space="preserve"> and the</w:t>
-      </w:r>
-      <w:r>
+        <w:rPr>
+          <w:rFonts w:eastAsiaTheme="minorEastAsia"/>
+        </w:rPr>
+        <w:t>. The</w:t>
+      </w:r>
+      <w:r>
+        <w:rPr>
+          <w:rFonts w:eastAsiaTheme="minorEastAsia"/>
+        </w:rPr>
+        <w:t xml:space="preserve"> following</w:t>
+      </w:r>
+      <w:r>
+        <w:rPr>
+          <w:rFonts w:eastAsiaTheme="minorEastAsia"/>
+        </w:rPr>
+        <w:t xml:space="preserve"> equations</w:t>
+      </w:r>
+      <w:r>
+        <w:rPr>
+          <w:rFonts w:eastAsiaTheme="minorEastAsia"/>
+        </w:rPr>
+        <w:t xml:space="preserve"> document the </w:t>
+      </w:r>
+      <w:r>
+        <w:rPr>
+          <w:rFonts w:eastAsiaTheme="minorEastAsia"/>
+        </w:rPr>
+        <w:t xml:space="preserve">process </w:t>
+      </w:r>
+      <w:r>
+        <w:rPr>
+          <w:rFonts w:eastAsiaTheme="minorEastAsia"/>
+        </w:rPr>
+        <w:t xml:space="preserve">to generate </w:t>
+      </w:r>
+      <w:r>
+        <w:rPr>
+          <w:rFonts w:eastAsiaTheme="minorEastAsia"/>
+        </w:rPr>
+        <w:t>angler effort and catch estimates using indirect index effort counts</w:t>
+      </w:r>
+      <w:r>
+        <w:rPr>
+          <w:rFonts w:eastAsiaTheme="minorEastAsia"/>
+        </w:rPr>
+        <w:t>:</w:t>
+      </w:r>
+      <w:r>
+        <w:rPr>
+          <w:rFonts w:eastAsiaTheme="minorEastAsia"/>
+        </w:rPr>
         <w:t xml:space="preserve"> </w:t>
       </w:r>
-      <w:r>
-        <w:t>total number of days in the monitoring period</w:t>
-      </w:r>
-      <w:r>
+    </w:p>
+    <w:p>
+      <w:pPr>
+        <w:rPr>
+          <w:rFonts w:eastAsiaTheme="minorEastAsia"/>
+        </w:rPr>
+      </w:pPr>
+    </w:p>
+    <w:p>
+      <w:pPr>
+        <w:rPr>
+          <w:rFonts w:eastAsiaTheme="minorEastAsia"/>
+        </w:rPr>
+      </w:pPr>
+      <w:r>
+        <w:rPr>
+          <w:rFonts w:eastAsiaTheme="minorEastAsia"/>
+        </w:rPr>
+        <w:t>C</w:t>
+      </w:r>
+      <w:r>
+        <w:rPr>
+          <w:rFonts w:eastAsiaTheme="minorEastAsia"/>
+        </w:rPr>
+        <w:t>ounts of vehicles and boat trailer</w:t>
+      </w:r>
+      <w:r>
+        <w:rPr>
+          <w:rFonts w:eastAsiaTheme="minorEastAsia"/>
+        </w:rPr>
+        <w:t>s</w:t>
+      </w:r>
+      <w:r>
+        <w:rPr>
+          <w:rFonts w:eastAsiaTheme="minorEastAsia"/>
+        </w:rPr>
         <w:t xml:space="preserve"> </w:t>
       </w:r>
-      <w:r>
-        <w:rPr>
+      <m:oMath>
+        <m:sSub>
+          <m:sSubPr>
+            <m:ctrlPr>
+              <w:rPr>
+                <w:rFonts w:ascii="Cambria Math" w:hAnsi="Cambria Math"/>
+                <w:i/>
+              </w:rPr>
+            </m:ctrlPr>
+          </m:sSubPr>
+          <m:e>
+            <m:r>
+              <w:rPr>
+                <w:rFonts w:ascii="Cambria Math" w:hAnsi="Cambria Math"/>
+              </w:rPr>
+              <m:t>I</m:t>
+            </m:r>
+          </m:e>
+          <m:sub>
+            <m:r>
+              <w:rPr>
+                <w:rFonts w:ascii="Cambria Math" w:hAnsi="Cambria Math"/>
+              </w:rPr>
+              <m:t>d,g,s,h</m:t>
+            </m:r>
+          </m:sub>
+        </m:sSub>
+      </m:oMath>
+      <w:r>
+        <w:rPr>
+          <w:rFonts w:eastAsiaTheme="minorEastAsia"/>
+        </w:rPr>
+        <w:t xml:space="preserve"> are</w:t>
+      </w:r>
+      <w:r>
+        <w:rPr>
+          <w:rFonts w:eastAsiaTheme="minorEastAsia"/>
+        </w:rPr>
+        <w:t xml:space="preserve"> converted to estimated angler counts</w:t>
+      </w:r>
+      <w:r>
+        <w:rPr>
+          <w:rFonts w:eastAsiaTheme="minorEastAsia"/>
+        </w:rPr>
+        <w:t xml:space="preserve"> </w:t>
+      </w:r>
+      <w:r>
+        <w:rPr>
+          <w:rFonts w:eastAsiaTheme="minorEastAsia"/>
+        </w:rPr>
+        <w:t>using a</w:t>
+      </w:r>
+      <w:r>
+        <w:rPr>
+          <w:rFonts w:eastAsiaTheme="minorEastAsia"/>
+          <w:noProof/>
+        </w:rPr>
+        <w:t xml:space="preserve"> ratio of </w:t>
+      </w:r>
+      <w:r>
+        <w:rPr>
+          <w:rFonts w:eastAsiaTheme="minorEastAsia"/>
+          <w:noProof/>
+        </w:rPr>
+        <w:t xml:space="preserve">the season-long sum of </w:t>
+      </w:r>
+      <w:r>
+        <w:rPr>
+          <w:rFonts w:eastAsiaTheme="minorEastAsia"/>
+          <w:noProof/>
+        </w:rPr>
+        <w:t>persons</w:t>
+      </w:r>
+      <w:r>
+        <w:rPr>
+          <w:rFonts w:eastAsiaTheme="minorEastAsia"/>
+          <w:noProof/>
+        </w:rPr>
+        <w:t xml:space="preserve"> per</w:t>
+      </w:r>
+      <w:r>
+        <w:rPr>
+          <w:rFonts w:eastAsiaTheme="minorEastAsia"/>
+          <w:noProof/>
+        </w:rPr>
+        <w:t xml:space="preserve"> angler group </w:t>
+      </w:r>
+      <w:r>
+        <w:rPr>
+          <w:rFonts w:eastAsiaTheme="minorEastAsia"/>
+          <w:noProof/>
+        </w:rPr>
+        <w:t>to the season-long sum of the</w:t>
+      </w:r>
+      <w:r>
+        <w:rPr>
+          <w:rFonts w:eastAsiaTheme="minorEastAsia"/>
+          <w:noProof/>
+        </w:rPr>
+        <w:t xml:space="preserve"> </w:t>
+      </w:r>
+      <w:r>
+        <w:rPr>
+          <w:rFonts w:eastAsiaTheme="minorEastAsia"/>
           <w:i/>
           <w:iCs/>
-        </w:rPr>
-        <w:t>N</w:t>
-      </w:r>
-      <w:r>
-        <w:t xml:space="preserve"> </w:t>
-      </w:r>
-      <w:r>
-        <w:fldChar w:fldCharType="begin" w:fldLock="1"/>
-      </w:r>
-      <w:r>
-        <w:instrText>ADDIN CSL_CITATION {"citationItems":[{"id":"ITEM-1","itemData":{"author":[{"dropping-particle":"","family":"Thompson","given":"S.K.","non-dropping-particle":"","parse-names":false,"suffix":""}],"edition":"2nd","id":"ITEM-1","issued":{"date-parts":[["2002"]]},"publisher":"Wiley","publisher-place":"New York","title":"Sampling","type":"book"},"uris":["http://www.mendeley.com/documents/?uuid=7ddeb277-4462-4b55-9f0e-f481598426fa"]},{"id":"ITEM-2","itemData":{"author":[{"dropping-particle":"","family":"Pollock","given":"Kenneth H.","non-dropping-particle":"","parse-names":false,"suffix":""},{"dropping-particle":"","family":"Jones","given":"Cynthia M.","non-dropping-particle":"","parse-names":false,"suffix":""},{"dropping-particle":"","family":"Brown","given":"T.L.","non-dropping-particle":"","parse-names":false,"suffix":""}],"edition":"Special Pu","id":"ITEM-2","issued":{"date-parts":[["1994"]]},"publisher":"American Fisheries Society","publisher-place":"Bethesda, Maryland","title":"Angler survey methods and their application in fisheries management","type":"book"},"uris":["http://www.mendeley.com/documents/?uuid=a851ea0c-fd3b-4963-a7e7-0ea4035b21ae"]},{"id":"ITEM-3","itemData":{"author":[{"dropping-particle":"","family":"Jones","given":"Cynthia M.","non-dropping-particle":"","parse-names":false,"suffix":""},{"dropping-particle":"","family":"Pollock","given":"Kenneth H.","non-dropping-particle":"","parse-names":false,"suffix":""}],"chapter-number":"19","container-title":"Fisheries Techniques","edition":"3rd","id":"ITEM-3","issued":{"date-parts":[["2012"]]},"page":"883 - 919","publisher":"American Fisheries Society","publisher-place":"Bethesda, Maryland","title":"Recreational Angler Survey Methods: Estimation of Effort, Harvest, and Released Catch","type":"chapter"},"uris":["http://www.mendeley.com/documents/?uuid=018952d6-c6b8-466b-9dc4-c76d8a0aa0b2"]}],"mendeley":{"formattedCitation":"(Pollock et al. 1994; Thompson 2002; Jones and Pollock 2012)","plainTextFormattedCitation":"(Pollock et al. 1994; Thompson 2002; Jones and Pollock 2012)","previouslyFormattedCitation":"(Pollock et al. 1994; Thompson 2002; Jones and Pollock 2012)"},"properties":{"noteIndex":0},"schema":"https://github.com/citation-style-language/schema/raw/master/csl-citation.json"}</w:instrText>
-      </w:r>
-      <w:r>
-        <w:fldChar w:fldCharType="separate"/>
-      </w:r>
-      <w:r>
-        <w:rPr>
           <w:noProof/>
         </w:rPr>
-        <w:t>(Pollock et al. 1994; Thompson 2002; Jones and Pollock 2012)</w:t>
-      </w:r>
-      <w:r>
-        <w:fldChar w:fldCharType="end"/>
-      </w:r>
-      <w:r>
-        <w:t xml:space="preserve">. </w:t>
-      </w:r>
-      <w:r>
-        <w:t xml:space="preserve">The </w:t>
-      </w:r>
-      <w:r>
-        <w:t>modified</w:t>
-      </w:r>
-      <w:r>
-        <w:t xml:space="preserve"> </w:t>
-      </w:r>
-      <w:r>
-        <w:t>equation</w:t>
-      </w:r>
-      <w:r>
-        <w:t>s</w:t>
-      </w:r>
-      <w:r>
-        <w:t xml:space="preserve"> to calculate total catch </w:t>
-      </w:r>
-      <w:r>
-        <w:rPr>
+        <w:t>g</w:t>
+      </w:r>
+      <w:r>
+        <w:rPr>
+          <w:rFonts w:eastAsiaTheme="minorEastAsia"/>
           <w:noProof/>
         </w:rPr>
-        <w:t>are</w:t>
-      </w:r>
-      <w:r>
-        <w:rPr>
+        <w:t>th</w:t>
+      </w:r>
+      <w:r>
+        <w:rPr>
+          <w:rFonts w:eastAsiaTheme="minorEastAsia"/>
           <w:noProof/>
         </w:rPr>
-        <w:t>:</w:t>
+        <w:t xml:space="preserve"> index count type (vehicle or trailer) </w:t>
+      </w:r>
+      <m:oMath>
+        <m:sSub>
+          <m:sSubPr>
+            <m:ctrlPr>
+              <w:rPr>
+                <w:rFonts w:ascii="Cambria Math" w:hAnsi="Cambria Math"/>
+                <w:i/>
+              </w:rPr>
+            </m:ctrlPr>
+          </m:sSubPr>
+          <m:e>
+            <m:r>
+              <w:rPr>
+                <w:rFonts w:ascii="Cambria Math" w:hAnsi="Cambria Math"/>
+              </w:rPr>
+              <m:t>K</m:t>
+            </m:r>
+          </m:e>
+          <m:sub>
+            <m:r>
+              <w:rPr>
+                <w:rFonts w:ascii="Cambria Math" w:hAnsi="Cambria Math"/>
+              </w:rPr>
+              <m:t>g</m:t>
+            </m:r>
+          </m:sub>
+        </m:sSub>
+      </m:oMath>
+      <w:r>
+        <w:rPr>
+          <w:rFonts w:eastAsiaTheme="minorEastAsia"/>
+          <w:noProof/>
+        </w:rPr>
+        <w:t xml:space="preserve"> observed from interviews:</w:t>
       </w:r>
     </w:p>
     <w:p>
       <w:pPr>
         <w:rPr>
+          <w:rFonts w:eastAsiaTheme="minorEastAsia"/>
+        </w:rPr>
+      </w:pPr>
+    </w:p>
+    <w:p>
+      <w:pPr>
+        <w:rPr>
+          <w:rFonts w:eastAsiaTheme="minorEastAsia"/>
+        </w:rPr>
+      </w:pPr>
+      <m:oMathPara>
+        <m:oMath>
+          <m:sSub>
+            <m:sSubPr>
+              <m:ctrlPr>
+                <w:rPr>
+                  <w:rFonts w:ascii="Cambria Math" w:hAnsi="Cambria Math"/>
+                  <w:i/>
+                </w:rPr>
+              </m:ctrlPr>
+            </m:sSubPr>
+            <m:e>
+              <m:r>
+                <w:rPr>
+                  <w:rFonts w:ascii="Cambria Math" w:hAnsi="Cambria Math"/>
+                </w:rPr>
+                <m:t>k</m:t>
+              </m:r>
+            </m:e>
+            <m:sub>
+              <m:r>
+                <w:rPr>
+                  <w:rFonts w:ascii="Cambria Math" w:hAnsi="Cambria Math"/>
+                </w:rPr>
+                <m:t>q</m:t>
+              </m:r>
+            </m:sub>
+          </m:sSub>
+          <m:r>
+            <w:rPr>
+              <w:rFonts w:ascii="Cambria Math" w:eastAsiaTheme="minorEastAsia" w:hAnsi="Cambria Math"/>
+            </w:rPr>
+            <m:t xml:space="preserve">= </m:t>
+          </m:r>
+          <m:f>
+            <m:fPr>
+              <m:ctrlPr>
+                <w:rPr>
+                  <w:rFonts w:ascii="Cambria Math" w:eastAsiaTheme="minorEastAsia" w:hAnsi="Cambria Math"/>
+                  <w:i/>
+                </w:rPr>
+              </m:ctrlPr>
+            </m:fPr>
+            <m:num>
+              <m:nary>
+                <m:naryPr>
+                  <m:chr m:val="∑"/>
+                  <m:limLoc m:val="undOvr"/>
+                  <m:ctrlPr>
+                    <w:rPr>
+                      <w:rFonts w:ascii="Cambria Math" w:eastAsiaTheme="minorEastAsia" w:hAnsi="Cambria Math"/>
+                      <w:i/>
+                    </w:rPr>
+                  </m:ctrlPr>
+                </m:naryPr>
+                <m:sub>
+                  <m:r>
+                    <w:rPr>
+                      <w:rFonts w:ascii="Cambria Math" w:eastAsiaTheme="minorEastAsia" w:hAnsi="Cambria Math"/>
+                    </w:rPr>
+                    <m:t>a=1</m:t>
+                  </m:r>
+                </m:sub>
+                <m:sup>
+                  <m:r>
+                    <w:rPr>
+                      <w:rFonts w:ascii="Cambria Math" w:eastAsiaTheme="minorEastAsia" w:hAnsi="Cambria Math"/>
+                    </w:rPr>
+                    <m:t>n</m:t>
+                  </m:r>
+                </m:sup>
+                <m:e>
+                  <m:sSub>
+                    <m:sSubPr>
+                      <m:ctrlPr>
+                        <w:rPr>
+                          <w:rFonts w:ascii="Cambria Math" w:eastAsiaTheme="minorEastAsia" w:hAnsi="Cambria Math"/>
+                          <w:i/>
+                        </w:rPr>
+                      </m:ctrlPr>
+                    </m:sSubPr>
+                    <m:e>
+                      <m:r>
+                        <w:rPr>
+                          <w:rFonts w:ascii="Cambria Math" w:eastAsiaTheme="minorEastAsia" w:hAnsi="Cambria Math"/>
+                        </w:rPr>
+                        <m:t>b</m:t>
+                      </m:r>
+                    </m:e>
+                    <m:sub>
+                      <m:r>
+                        <w:rPr>
+                          <w:rFonts w:ascii="Cambria Math" w:eastAsiaTheme="minorEastAsia" w:hAnsi="Cambria Math"/>
+                        </w:rPr>
+                        <m:t>a</m:t>
+                      </m:r>
+                      <m:r>
+                        <w:rPr>
+                          <w:rFonts w:ascii="Cambria Math" w:eastAsiaTheme="minorEastAsia" w:hAnsi="Cambria Math"/>
+                        </w:rPr>
+                        <m:t>,</m:t>
+                      </m:r>
+                      <m:r>
+                        <w:rPr>
+                          <w:rFonts w:ascii="Cambria Math" w:eastAsiaTheme="minorEastAsia" w:hAnsi="Cambria Math"/>
+                        </w:rPr>
+                        <m:t>q</m:t>
+                      </m:r>
+                    </m:sub>
+                  </m:sSub>
+                </m:e>
+              </m:nary>
+            </m:num>
+            <m:den>
+              <m:nary>
+                <m:naryPr>
+                  <m:chr m:val="∑"/>
+                  <m:limLoc m:val="undOvr"/>
+                  <m:ctrlPr>
+                    <w:rPr>
+                      <w:rFonts w:ascii="Cambria Math" w:eastAsiaTheme="minorEastAsia" w:hAnsi="Cambria Math"/>
+                      <w:i/>
+                    </w:rPr>
+                  </m:ctrlPr>
+                </m:naryPr>
+                <m:sub>
+                  <m:r>
+                    <w:rPr>
+                      <w:rFonts w:ascii="Cambria Math" w:eastAsiaTheme="minorEastAsia" w:hAnsi="Cambria Math"/>
+                    </w:rPr>
+                    <m:t>a=1</m:t>
+                  </m:r>
+                </m:sub>
+                <m:sup>
+                  <m:r>
+                    <w:rPr>
+                      <w:rFonts w:ascii="Cambria Math" w:eastAsiaTheme="minorEastAsia" w:hAnsi="Cambria Math"/>
+                    </w:rPr>
+                    <m:t>n</m:t>
+                  </m:r>
+                </m:sup>
+                <m:e>
+                  <m:sSub>
+                    <m:sSubPr>
+                      <m:ctrlPr>
+                        <w:rPr>
+                          <w:rFonts w:ascii="Cambria Math" w:eastAsiaTheme="minorEastAsia" w:hAnsi="Cambria Math"/>
+                          <w:i/>
+                        </w:rPr>
+                      </m:ctrlPr>
+                    </m:sSubPr>
+                    <m:e>
+                      <m:r>
+                        <w:rPr>
+                          <w:rFonts w:ascii="Cambria Math" w:eastAsiaTheme="minorEastAsia" w:hAnsi="Cambria Math"/>
+                        </w:rPr>
+                        <m:t>r</m:t>
+                      </m:r>
+                    </m:e>
+                    <m:sub>
+                      <m:r>
+                        <w:rPr>
+                          <w:rFonts w:ascii="Cambria Math" w:eastAsiaTheme="minorEastAsia" w:hAnsi="Cambria Math"/>
+                        </w:rPr>
+                        <m:t>a</m:t>
+                      </m:r>
+                      <m:r>
+                        <w:rPr>
+                          <w:rFonts w:ascii="Cambria Math" w:eastAsiaTheme="minorEastAsia" w:hAnsi="Cambria Math"/>
+                        </w:rPr>
+                        <m:t>,</m:t>
+                      </m:r>
+                      <m:r>
+                        <w:rPr>
+                          <w:rFonts w:ascii="Cambria Math" w:eastAsiaTheme="minorEastAsia" w:hAnsi="Cambria Math"/>
+                        </w:rPr>
+                        <m:t>q</m:t>
+                      </m:r>
+                    </m:sub>
+                  </m:sSub>
+                </m:e>
+              </m:nary>
+            </m:den>
+          </m:f>
+        </m:oMath>
+      </m:oMathPara>
+    </w:p>
+    <w:p>
+      <w:pPr>
+        <w:rPr>
+          <w:rFonts w:eastAsiaTheme="minorEastAsia"/>
+        </w:rPr>
+      </w:pPr>
+    </w:p>
+    <w:p>
+      <w:pPr>
+        <w:rPr>
+          <w:rFonts w:eastAsiaTheme="minorEastAsia"/>
+          <w:b/>
+          <w:bCs/>
+        </w:rPr>
+      </w:pPr>
+      <w:r>
+        <w:rPr>
+          <w:rFonts w:eastAsiaTheme="minorEastAsia"/>
+        </w:rPr>
+        <w:t xml:space="preserve">Where </w:t>
+      </w:r>
+      <m:oMath>
+        <m:sSub>
+          <m:sSubPr>
+            <m:ctrlPr>
+              <w:rPr>
+                <w:rFonts w:ascii="Cambria Math" w:eastAsiaTheme="minorEastAsia" w:hAnsi="Cambria Math"/>
+                <w:i/>
+              </w:rPr>
+            </m:ctrlPr>
+          </m:sSubPr>
+          <m:e>
+            <m:r>
+              <w:rPr>
+                <w:rFonts w:ascii="Cambria Math" w:eastAsiaTheme="minorEastAsia" w:hAnsi="Cambria Math"/>
+              </w:rPr>
+              <m:t>b</m:t>
+            </m:r>
+          </m:e>
+          <m:sub>
+            <m:r>
+              <w:rPr>
+                <w:rFonts w:ascii="Cambria Math" w:eastAsiaTheme="minorEastAsia" w:hAnsi="Cambria Math"/>
+              </w:rPr>
+              <m:t>a,</m:t>
+            </m:r>
+            <m:r>
+              <w:rPr>
+                <w:rFonts w:ascii="Cambria Math" w:eastAsiaTheme="minorEastAsia" w:hAnsi="Cambria Math"/>
+              </w:rPr>
+              <m:t>q</m:t>
+            </m:r>
+          </m:sub>
+        </m:sSub>
+      </m:oMath>
+      <w:r>
+        <w:rPr>
+          <w:rFonts w:eastAsiaTheme="minorEastAsia"/>
+        </w:rPr>
+        <w:t xml:space="preserve"> is the person count per angler group</w:t>
+      </w:r>
+      <w:r>
+        <w:rPr>
+          <w:rFonts w:eastAsiaTheme="minorEastAsia"/>
+        </w:rPr>
+        <w:t xml:space="preserve"> </w:t>
+      </w:r>
+      <w:proofErr w:type="gramStart"/>
+      <w:r>
+        <w:rPr>
+          <w:rFonts w:eastAsiaTheme="minorEastAsia"/>
+          <w:i/>
+          <w:iCs/>
+        </w:rPr>
+        <w:t>a</w:t>
+      </w:r>
+      <w:r>
+        <w:rPr>
+          <w:rFonts w:eastAsiaTheme="minorEastAsia"/>
+        </w:rPr>
+        <w:t xml:space="preserve"> for</w:t>
+      </w:r>
+      <w:proofErr w:type="gramEnd"/>
+      <w:r>
+        <w:rPr>
+          <w:rFonts w:eastAsiaTheme="minorEastAsia"/>
+        </w:rPr>
+        <w:t xml:space="preserve"> the </w:t>
+      </w:r>
+      <w:proofErr w:type="spellStart"/>
+      <w:r>
+        <w:rPr>
+          <w:rFonts w:eastAsiaTheme="minorEastAsia"/>
+          <w:i/>
+          <w:iCs/>
+        </w:rPr>
+        <w:t>q</w:t>
+      </w:r>
+      <w:r>
+        <w:rPr>
+          <w:rFonts w:eastAsiaTheme="minorEastAsia"/>
+        </w:rPr>
+        <w:t>th</w:t>
+      </w:r>
+      <w:proofErr w:type="spellEnd"/>
+      <w:r>
+        <w:rPr>
+          <w:rFonts w:eastAsiaTheme="minorEastAsia"/>
+        </w:rPr>
+        <w:t xml:space="preserve"> </w:t>
+      </w:r>
+      <w:r>
+        <w:rPr>
+          <w:rFonts w:eastAsiaTheme="minorEastAsia"/>
+        </w:rPr>
+        <w:t>index count type</w:t>
+      </w:r>
+      <w:r>
+        <w:rPr>
+          <w:rFonts w:eastAsiaTheme="minorEastAsia"/>
+        </w:rPr>
+        <w:t xml:space="preserve">, </w:t>
+      </w:r>
+      <m:oMath>
+        <m:sSub>
+          <m:sSubPr>
+            <m:ctrlPr>
+              <w:rPr>
+                <w:rFonts w:ascii="Cambria Math" w:eastAsiaTheme="minorEastAsia" w:hAnsi="Cambria Math"/>
+                <w:i/>
+              </w:rPr>
+            </m:ctrlPr>
+          </m:sSubPr>
+          <m:e>
+            <m:r>
+              <w:rPr>
+                <w:rFonts w:ascii="Cambria Math" w:eastAsiaTheme="minorEastAsia" w:hAnsi="Cambria Math"/>
+              </w:rPr>
+              <m:t>r</m:t>
+            </m:r>
+          </m:e>
+          <m:sub>
+            <m:r>
+              <w:rPr>
+                <w:rFonts w:ascii="Cambria Math" w:eastAsiaTheme="minorEastAsia" w:hAnsi="Cambria Math"/>
+              </w:rPr>
+              <m:t>a,</m:t>
+            </m:r>
+            <m:r>
+              <w:rPr>
+                <w:rFonts w:ascii="Cambria Math" w:eastAsiaTheme="minorEastAsia" w:hAnsi="Cambria Math"/>
+              </w:rPr>
+              <m:t>q</m:t>
+            </m:r>
+          </m:sub>
+        </m:sSub>
+      </m:oMath>
+      <w:r>
+        <w:rPr>
+          <w:rFonts w:eastAsiaTheme="minorEastAsia"/>
+        </w:rPr>
+        <w:t xml:space="preserve"> is the </w:t>
+      </w:r>
+      <w:r>
+        <w:rPr>
+          <w:rFonts w:eastAsiaTheme="minorEastAsia"/>
+        </w:rPr>
+        <w:t>vehicle or trailer count</w:t>
+      </w:r>
+      <w:r>
+        <w:rPr>
+          <w:rFonts w:eastAsiaTheme="minorEastAsia"/>
+        </w:rPr>
+        <w:t xml:space="preserve"> (</w:t>
+      </w:r>
+      <w:proofErr w:type="spellStart"/>
+      <w:r>
+        <w:rPr>
+          <w:rFonts w:eastAsiaTheme="minorEastAsia"/>
+          <w:i/>
+          <w:iCs/>
+        </w:rPr>
+        <w:t>q</w:t>
+      </w:r>
+      <w:r>
+        <w:rPr>
+          <w:rFonts w:eastAsiaTheme="minorEastAsia"/>
+        </w:rPr>
+        <w:t>th</w:t>
+      </w:r>
+      <w:proofErr w:type="spellEnd"/>
+      <w:r>
+        <w:rPr>
+          <w:rFonts w:eastAsiaTheme="minorEastAsia"/>
+        </w:rPr>
+        <w:t xml:space="preserve"> index count type)</w:t>
+      </w:r>
+      <w:r>
+        <w:rPr>
+          <w:rFonts w:eastAsiaTheme="minorEastAsia"/>
+        </w:rPr>
+        <w:t xml:space="preserve"> </w:t>
+      </w:r>
+      <w:r>
+        <w:rPr>
+          <w:rFonts w:eastAsiaTheme="minorEastAsia"/>
+        </w:rPr>
+        <w:t>per angler group</w:t>
+      </w:r>
+      <w:r>
+        <w:rPr>
+          <w:rFonts w:eastAsiaTheme="minorEastAsia"/>
+        </w:rPr>
+        <w:t xml:space="preserve"> </w:t>
+      </w:r>
+      <w:r>
+        <w:rPr>
+          <w:rFonts w:eastAsiaTheme="minorEastAsia"/>
+          <w:i/>
+          <w:iCs/>
+        </w:rPr>
+        <w:t>a</w:t>
+      </w:r>
+      <w:r>
+        <w:rPr>
+          <w:rFonts w:eastAsiaTheme="minorEastAsia"/>
+        </w:rPr>
+        <w:t xml:space="preserve">. </w:t>
+      </w:r>
+      <w:r>
+        <w:rPr>
+          <w:rFonts w:eastAsiaTheme="minorEastAsia"/>
+        </w:rPr>
+        <w:t>The mean daily index count</w:t>
+      </w:r>
+      <w:r>
+        <w:rPr>
+          <w:rFonts w:eastAsiaTheme="minorEastAsia"/>
+        </w:rPr>
+        <w:t xml:space="preserve"> </w:t>
+      </w:r>
+      <w:r>
+        <w:rPr>
+          <w:rFonts w:eastAsiaTheme="minorEastAsia"/>
+        </w:rPr>
+        <w:t xml:space="preserve"> </w:t>
+      </w:r>
+      <m:oMath>
+        <m:sSub>
+          <m:sSubPr>
+            <m:ctrlPr>
+              <w:rPr>
+                <w:rFonts w:ascii="Cambria Math" w:eastAsiaTheme="minorEastAsia" w:hAnsi="Cambria Math"/>
+                <w:i/>
+              </w:rPr>
+            </m:ctrlPr>
+          </m:sSubPr>
+          <m:e>
+            <m:acc>
+              <m:accPr>
+                <m:chr m:val="̅"/>
+                <m:ctrlPr>
+                  <w:rPr>
+                    <w:rFonts w:ascii="Cambria Math" w:eastAsiaTheme="minorEastAsia" w:hAnsi="Cambria Math"/>
+                    <w:i/>
+                  </w:rPr>
+                </m:ctrlPr>
+              </m:accPr>
+              <m:e>
+                <m:r>
+                  <w:rPr>
+                    <w:rFonts w:ascii="Cambria Math" w:eastAsiaTheme="minorEastAsia" w:hAnsi="Cambria Math"/>
+                  </w:rPr>
+                  <m:t>w</m:t>
+                </m:r>
+              </m:e>
+            </m:acc>
+          </m:e>
+          <m:sub>
+            <m:r>
+              <w:rPr>
+                <w:rFonts w:ascii="Cambria Math" w:eastAsiaTheme="minorEastAsia" w:hAnsi="Cambria Math"/>
+              </w:rPr>
+              <m:t>j,</m:t>
+            </m:r>
+            <m:r>
+              <w:rPr>
+                <w:rFonts w:ascii="Cambria Math" w:eastAsiaTheme="minorEastAsia" w:hAnsi="Cambria Math"/>
+              </w:rPr>
+              <m:t>d,</m:t>
+            </m:r>
+            <m:r>
+              <w:rPr>
+                <w:rFonts w:ascii="Cambria Math" w:eastAsiaTheme="minorEastAsia" w:hAnsi="Cambria Math"/>
+              </w:rPr>
+              <m:t>s,</m:t>
+            </m:r>
+            <m:r>
+              <w:rPr>
+                <w:rFonts w:ascii="Cambria Math" w:eastAsiaTheme="minorEastAsia" w:hAnsi="Cambria Math"/>
+              </w:rPr>
+              <m:t>q</m:t>
+            </m:r>
+          </m:sub>
+        </m:sSub>
+      </m:oMath>
+      <w:r>
+        <w:rPr>
+          <w:rFonts w:eastAsiaTheme="minorEastAsia"/>
+        </w:rPr>
+        <w:t xml:space="preserve"> is c</w:t>
+      </w:r>
+      <w:r>
+        <w:rPr>
+          <w:rFonts w:eastAsiaTheme="minorEastAsia"/>
+        </w:rPr>
+        <w:t>alculated using the formula:</w:t>
+      </w:r>
+    </w:p>
+    <w:p>
+      <w:pPr>
+        <w:rPr>
+          <w:rFonts w:eastAsiaTheme="minorEastAsia"/>
+        </w:rPr>
+      </w:pPr>
+    </w:p>
+    <w:p>
+      <w:pPr>
+        <w:rPr>
+          <w:rFonts w:eastAsiaTheme="minorEastAsia"/>
+        </w:rPr>
+      </w:pPr>
+      <m:oMathPara>
+        <m:oMath>
+          <m:sSub>
+            <m:sSubPr>
+              <m:ctrlPr>
+                <w:rPr>
+                  <w:rFonts w:ascii="Cambria Math" w:eastAsiaTheme="minorEastAsia" w:hAnsi="Cambria Math"/>
+                  <w:i/>
+                </w:rPr>
+              </m:ctrlPr>
+            </m:sSubPr>
+            <m:e>
+              <m:acc>
+                <m:accPr>
+                  <m:chr m:val="̅"/>
+                  <m:ctrlPr>
+                    <w:rPr>
+                      <w:rFonts w:ascii="Cambria Math" w:eastAsiaTheme="minorEastAsia" w:hAnsi="Cambria Math"/>
+                      <w:i/>
+                    </w:rPr>
+                  </m:ctrlPr>
+                </m:accPr>
+                <m:e>
+                  <m:r>
+                    <w:rPr>
+                      <w:rFonts w:ascii="Cambria Math" w:eastAsiaTheme="minorEastAsia" w:hAnsi="Cambria Math"/>
+                    </w:rPr>
+                    <m:t>w</m:t>
+                  </m:r>
+                </m:e>
+              </m:acc>
+            </m:e>
+            <m:sub>
+              <m:r>
+                <w:rPr>
+                  <w:rFonts w:ascii="Cambria Math" w:eastAsiaTheme="minorEastAsia" w:hAnsi="Cambria Math"/>
+                </w:rPr>
+                <m:t>d,</m:t>
+              </m:r>
+              <m:r>
+                <w:rPr>
+                  <w:rFonts w:ascii="Cambria Math" w:eastAsiaTheme="minorEastAsia" w:hAnsi="Cambria Math"/>
+                </w:rPr>
+                <m:t>j,</m:t>
+              </m:r>
+              <m:r>
+                <w:rPr>
+                  <w:rFonts w:ascii="Cambria Math" w:eastAsiaTheme="minorEastAsia" w:hAnsi="Cambria Math"/>
+                </w:rPr>
+                <m:t>s</m:t>
+              </m:r>
+              <m:r>
+                <w:rPr>
+                  <w:rFonts w:ascii="Cambria Math" w:eastAsiaTheme="minorEastAsia" w:hAnsi="Cambria Math"/>
+                </w:rPr>
+                <m:t>,q</m:t>
+              </m:r>
+            </m:sub>
+          </m:sSub>
+          <m:r>
+            <w:rPr>
+              <w:rFonts w:ascii="Cambria Math" w:eastAsiaTheme="minorEastAsia" w:hAnsi="Cambria Math"/>
+            </w:rPr>
+            <m:t xml:space="preserve">= </m:t>
+          </m:r>
+          <m:f>
+            <m:fPr>
+              <m:ctrlPr>
+                <w:rPr>
+                  <w:rFonts w:ascii="Cambria Math" w:eastAsiaTheme="minorEastAsia" w:hAnsi="Cambria Math"/>
+                  <w:i/>
+                </w:rPr>
+              </m:ctrlPr>
+            </m:fPr>
+            <m:num>
+              <m:r>
+                <w:rPr>
+                  <w:rFonts w:ascii="Cambria Math" w:eastAsiaTheme="minorEastAsia" w:hAnsi="Cambria Math"/>
+                </w:rPr>
+                <m:t>1</m:t>
+              </m:r>
+            </m:num>
+            <m:den>
+              <m:r>
+                <w:rPr>
+                  <w:rFonts w:ascii="Cambria Math" w:eastAsiaTheme="minorEastAsia" w:hAnsi="Cambria Math"/>
+                </w:rPr>
+                <m:t>n</m:t>
+              </m:r>
+            </m:den>
+          </m:f>
+          <m:nary>
+            <m:naryPr>
+              <m:chr m:val="∑"/>
+              <m:limLoc m:val="undOvr"/>
+              <m:ctrlPr>
+                <w:rPr>
+                  <w:rFonts w:ascii="Cambria Math" w:eastAsiaTheme="minorEastAsia" w:hAnsi="Cambria Math"/>
+                  <w:i/>
+                </w:rPr>
+              </m:ctrlPr>
+            </m:naryPr>
+            <m:sub>
+              <m:r>
+                <w:rPr>
+                  <w:rFonts w:ascii="Cambria Math" w:eastAsiaTheme="minorEastAsia" w:hAnsi="Cambria Math"/>
+                </w:rPr>
+                <m:t>h</m:t>
+              </m:r>
+              <m:r>
+                <w:rPr>
+                  <w:rFonts w:ascii="Cambria Math" w:eastAsiaTheme="minorEastAsia" w:hAnsi="Cambria Math"/>
+                </w:rPr>
+                <m:t>=1</m:t>
+              </m:r>
+            </m:sub>
+            <m:sup>
+              <m:r>
+                <w:rPr>
+                  <w:rFonts w:ascii="Cambria Math" w:eastAsiaTheme="minorEastAsia" w:hAnsi="Cambria Math"/>
+                </w:rPr>
+                <m:t>n</m:t>
+              </m:r>
+            </m:sup>
+            <m:e>
+              <m:sSub>
+                <m:sSubPr>
+                  <m:ctrlPr>
+                    <w:rPr>
+                      <w:rFonts w:ascii="Cambria Math" w:eastAsiaTheme="minorEastAsia" w:hAnsi="Cambria Math"/>
+                      <w:i/>
+                    </w:rPr>
+                  </m:ctrlPr>
+                </m:sSubPr>
+                <m:e>
+                  <m:r>
+                    <w:rPr>
+                      <w:rFonts w:ascii="Cambria Math" w:eastAsiaTheme="minorEastAsia" w:hAnsi="Cambria Math"/>
+                    </w:rPr>
+                    <m:t>w</m:t>
+                  </m:r>
+                </m:e>
+                <m:sub>
+                  <m:r>
+                    <w:rPr>
+                      <w:rFonts w:ascii="Cambria Math" w:eastAsiaTheme="minorEastAsia" w:hAnsi="Cambria Math"/>
+                    </w:rPr>
+                    <m:t>h,</m:t>
+                  </m:r>
+                  <m:r>
+                    <w:rPr>
+                      <w:rFonts w:ascii="Cambria Math" w:eastAsiaTheme="minorEastAsia" w:hAnsi="Cambria Math"/>
+                    </w:rPr>
+                    <m:t>d,j,s,q</m:t>
+                  </m:r>
+                </m:sub>
+              </m:sSub>
+            </m:e>
+          </m:nary>
+        </m:oMath>
+      </m:oMathPara>
+    </w:p>
+    <w:p>
+      <w:pPr>
+        <w:rPr>
+          <w:rFonts w:eastAsiaTheme="minorEastAsia"/>
+        </w:rPr>
+      </w:pPr>
+    </w:p>
+    <w:p>
+      <w:pPr>
+        <w:rPr>
+          <w:rFonts w:eastAsiaTheme="minorEastAsia"/>
+        </w:rPr>
+      </w:pPr>
+      <w:r>
+        <w:rPr>
+          <w:rFonts w:eastAsiaTheme="minorEastAsia"/>
+        </w:rPr>
+        <w:t>as</w:t>
+      </w:r>
+      <w:r>
+        <w:rPr>
+          <w:rFonts w:eastAsiaTheme="minorEastAsia"/>
+        </w:rPr>
+        <w:t xml:space="preserve"> the </w:t>
+      </w:r>
+      <w:r>
+        <w:rPr>
+          <w:rFonts w:eastAsiaTheme="minorEastAsia"/>
+        </w:rPr>
+        <w:t xml:space="preserve">mean of the sum </w:t>
+      </w:r>
+      <w:r>
+        <w:rPr>
+          <w:rFonts w:eastAsiaTheme="minorEastAsia"/>
+        </w:rPr>
+        <w:t xml:space="preserve">of </w:t>
+      </w:r>
+      <w:r>
+        <w:rPr>
+          <w:rFonts w:eastAsiaTheme="minorEastAsia"/>
+          <w:i/>
+          <w:iCs/>
+        </w:rPr>
+        <w:t xml:space="preserve">h </w:t>
+      </w:r>
+      <w:r>
+        <w:rPr>
+          <w:rFonts w:eastAsiaTheme="minorEastAsia"/>
+        </w:rPr>
+        <w:t>number of site-level index effort counts</w:t>
+      </w:r>
+      <w:r>
+        <w:rPr>
+          <w:rFonts w:eastAsiaTheme="minorEastAsia"/>
+        </w:rPr>
+        <w:t xml:space="preserve"> for </w:t>
+      </w:r>
+      <w:r>
+        <w:rPr>
+          <w:rFonts w:eastAsiaTheme="minorEastAsia"/>
+        </w:rPr>
+        <w:t>each</w:t>
+      </w:r>
+      <w:r>
+        <w:rPr>
+          <w:rFonts w:eastAsiaTheme="minorEastAsia"/>
+        </w:rPr>
+        <w:t xml:space="preserve"> </w:t>
+      </w:r>
+      <w:r>
+        <w:rPr>
+          <w:rFonts w:eastAsiaTheme="minorEastAsia"/>
+        </w:rPr>
+        <w:t xml:space="preserve">index count type </w:t>
+      </w:r>
+      <w:r>
+        <w:rPr>
+          <w:rFonts w:eastAsiaTheme="minorEastAsia"/>
+          <w:i/>
+          <w:iCs/>
+        </w:rPr>
+        <w:t>q</w:t>
+      </w:r>
+      <w:r>
+        <w:rPr>
+          <w:rFonts w:eastAsiaTheme="minorEastAsia"/>
+        </w:rPr>
+        <w:t xml:space="preserve">, </w:t>
+      </w:r>
+      <w:r>
+        <w:rPr>
+          <w:rFonts w:eastAsiaTheme="minorEastAsia"/>
+        </w:rPr>
+        <w:t xml:space="preserve">day </w:t>
+      </w:r>
+      <w:r>
+        <w:rPr>
+          <w:rFonts w:eastAsiaTheme="minorEastAsia"/>
+          <w:i/>
+          <w:iCs/>
+        </w:rPr>
+        <w:t>d</w:t>
+      </w:r>
+      <w:r>
+        <w:rPr>
+          <w:rFonts w:eastAsiaTheme="minorEastAsia"/>
+        </w:rPr>
+        <w:t>,</w:t>
+      </w:r>
+      <w:r>
+        <w:rPr>
+          <w:rFonts w:eastAsiaTheme="minorEastAsia"/>
+        </w:rPr>
+        <w:t xml:space="preserve"> period </w:t>
+      </w:r>
+      <w:r>
+        <w:rPr>
+          <w:rFonts w:eastAsiaTheme="minorEastAsia"/>
+          <w:i/>
+          <w:iCs/>
+        </w:rPr>
+        <w:t>j</w:t>
+      </w:r>
+      <w:r>
+        <w:rPr>
+          <w:rFonts w:eastAsiaTheme="minorEastAsia"/>
+        </w:rPr>
+        <w:t>,</w:t>
+      </w:r>
+      <w:r>
+        <w:rPr>
+          <w:rFonts w:eastAsiaTheme="minorEastAsia"/>
+        </w:rPr>
+        <w:t xml:space="preserve"> and</w:t>
+      </w:r>
+      <w:r>
+        <w:rPr>
+          <w:rFonts w:eastAsiaTheme="minorEastAsia"/>
+        </w:rPr>
+        <w:t xml:space="preserve"> section </w:t>
+      </w:r>
+      <w:r>
+        <w:rPr>
+          <w:rFonts w:eastAsiaTheme="minorEastAsia"/>
+          <w:i/>
+          <w:iCs/>
+        </w:rPr>
+        <w:t>s</w:t>
+      </w:r>
+    </w:p>
+    <w:p>
+      <w:pPr>
+        <w:rPr>
+          <w:rFonts w:eastAsiaTheme="minorEastAsia"/>
+        </w:rPr>
+      </w:pPr>
+    </w:p>
+    <w:p>
+      <w:pPr>
+        <w:rPr>
+          <w:rFonts w:eastAsiaTheme="minorEastAsia"/>
+        </w:rPr>
+      </w:pPr>
+      <w:r>
+        <w:rPr>
+          <w:rFonts w:eastAsiaTheme="minorEastAsia"/>
+        </w:rPr>
+        <w:t>Mean daily index count</w:t>
+      </w:r>
+      <w:r>
+        <w:rPr>
+          <w:rFonts w:eastAsiaTheme="minorEastAsia"/>
+        </w:rPr>
+        <w:t xml:space="preserve"> estimates of boat anglers</w:t>
+      </w:r>
+      <w:r>
+        <w:rPr>
+          <w:rFonts w:eastAsiaTheme="minorEastAsia"/>
+        </w:rPr>
+        <w:t xml:space="preserve"> </w:t>
+      </w:r>
+      <m:oMath>
+        <m:sSub>
+          <m:sSubPr>
+            <m:ctrlPr>
+              <w:rPr>
+                <w:rFonts w:ascii="Cambria Math" w:hAnsi="Cambria Math"/>
+                <w:i/>
+              </w:rPr>
+            </m:ctrlPr>
+          </m:sSubPr>
+          <m:e>
+            <m:sSub>
+              <m:sSubPr>
+                <m:ctrlPr>
+                  <w:rPr>
+                    <w:rFonts w:ascii="Cambria Math" w:hAnsi="Cambria Math"/>
+                    <w:i/>
+                  </w:rPr>
+                </m:ctrlPr>
+              </m:sSubPr>
+              <m:e>
+                <m:r>
+                  <w:rPr>
+                    <w:rFonts w:ascii="Cambria Math" w:hAnsi="Cambria Math"/>
+                  </w:rPr>
+                  <m:t>I</m:t>
+                </m:r>
+              </m:e>
+              <m:sub>
+                <m:r>
+                  <w:rPr>
+                    <w:rFonts w:ascii="Cambria Math" w:hAnsi="Cambria Math"/>
+                  </w:rPr>
+                  <m:t>d,</m:t>
+                </m:r>
+                <m:r>
+                  <w:rPr>
+                    <w:rFonts w:ascii="Cambria Math" w:hAnsi="Cambria Math"/>
+                  </w:rPr>
+                  <m:t>j,</m:t>
+                </m:r>
+                <m:r>
+                  <w:rPr>
+                    <w:rFonts w:ascii="Cambria Math" w:hAnsi="Cambria Math"/>
+                  </w:rPr>
+                  <m:t>s,g</m:t>
+                </m:r>
+              </m:sub>
+            </m:sSub>
+          </m:e>
+          <m:sub>
+            <m:r>
+              <w:rPr>
+                <w:rFonts w:ascii="Cambria Math" w:hAnsi="Cambria Math"/>
+              </w:rPr>
+              <m:t>boat</m:t>
+            </m:r>
+          </m:sub>
+        </m:sSub>
+      </m:oMath>
+      <w:r>
+        <w:rPr>
+          <w:rFonts w:eastAsiaTheme="minorEastAsia"/>
+        </w:rPr>
+        <w:t xml:space="preserve"> are </w:t>
+      </w:r>
+      <w:r>
+        <w:rPr>
+          <w:rFonts w:eastAsiaTheme="minorEastAsia"/>
+        </w:rPr>
+        <w:t>calculated</w:t>
+      </w:r>
+      <w:r>
+        <w:rPr>
+          <w:rFonts w:eastAsiaTheme="minorEastAsia"/>
+        </w:rPr>
+        <w:t xml:space="preserve"> </w:t>
+      </w:r>
+      <w:r>
+        <w:rPr>
+          <w:rFonts w:eastAsiaTheme="minorEastAsia"/>
+        </w:rPr>
+        <w:t xml:space="preserve">using </w:t>
+      </w:r>
+    </w:p>
+    <w:p>
+      <w:pPr>
+        <w:rPr>
+          <w:rFonts w:eastAsiaTheme="minorEastAsia"/>
+        </w:rPr>
+      </w:pPr>
+    </w:p>
+    <w:p>
+      <w:pPr>
+        <w:rPr>
+          <w:rFonts w:eastAsiaTheme="minorEastAsia"/>
+        </w:rPr>
+      </w:pPr>
+      <m:oMathPara>
+        <m:oMath>
+          <m:sSub>
+            <m:sSubPr>
+              <m:ctrlPr>
+                <w:rPr>
+                  <w:rFonts w:ascii="Cambria Math" w:hAnsi="Cambria Math"/>
+                  <w:i/>
+                </w:rPr>
+              </m:ctrlPr>
+            </m:sSubPr>
+            <m:e>
+              <m:sSub>
+                <m:sSubPr>
+                  <m:ctrlPr>
+                    <w:rPr>
+                      <w:rFonts w:ascii="Cambria Math" w:hAnsi="Cambria Math"/>
+                      <w:i/>
+                    </w:rPr>
+                  </m:ctrlPr>
+                </m:sSubPr>
+                <m:e>
+                  <m:r>
+                    <w:rPr>
+                      <w:rFonts w:ascii="Cambria Math" w:hAnsi="Cambria Math"/>
+                    </w:rPr>
+                    <m:t>I</m:t>
+                  </m:r>
+                </m:e>
+                <m:sub>
+                  <m:r>
+                    <w:rPr>
+                      <w:rFonts w:ascii="Cambria Math" w:hAnsi="Cambria Math"/>
+                    </w:rPr>
+                    <m:t>d,</m:t>
+                  </m:r>
+                  <m:r>
+                    <w:rPr>
+                      <w:rFonts w:ascii="Cambria Math" w:hAnsi="Cambria Math"/>
+                    </w:rPr>
+                    <m:t>j,</m:t>
+                  </m:r>
+                  <m:r>
+                    <w:rPr>
+                      <w:rFonts w:ascii="Cambria Math" w:hAnsi="Cambria Math"/>
+                    </w:rPr>
+                    <m:t>s,g</m:t>
+                  </m:r>
+                </m:sub>
+              </m:sSub>
+            </m:e>
+            <m:sub>
+              <m:r>
+                <w:rPr>
+                  <w:rFonts w:ascii="Cambria Math" w:hAnsi="Cambria Math"/>
+                </w:rPr>
+                <m:t>boat</m:t>
+              </m:r>
+            </m:sub>
+          </m:sSub>
+          <m:r>
+            <w:rPr>
+              <w:rFonts w:ascii="Cambria Math" w:hAnsi="Cambria Math"/>
+            </w:rPr>
+            <m:t xml:space="preserve">= </m:t>
+          </m:r>
+          <m:sSub>
+            <m:sSubPr>
+              <m:ctrlPr>
+                <w:rPr>
+                  <w:rFonts w:ascii="Cambria Math" w:eastAsiaTheme="minorEastAsia" w:hAnsi="Cambria Math"/>
+                  <w:i/>
+                </w:rPr>
+              </m:ctrlPr>
+            </m:sSubPr>
+            <m:e>
+              <m:acc>
+                <m:accPr>
+                  <m:chr m:val="̅"/>
+                  <m:ctrlPr>
+                    <w:rPr>
+                      <w:rFonts w:ascii="Cambria Math" w:eastAsiaTheme="minorEastAsia" w:hAnsi="Cambria Math"/>
+                      <w:i/>
+                    </w:rPr>
+                  </m:ctrlPr>
+                </m:accPr>
+                <m:e>
+                  <m:r>
+                    <w:rPr>
+                      <w:rFonts w:ascii="Cambria Math" w:eastAsiaTheme="minorEastAsia" w:hAnsi="Cambria Math"/>
+                    </w:rPr>
+                    <m:t>w</m:t>
+                  </m:r>
+                </m:e>
+              </m:acc>
+            </m:e>
+            <m:sub>
+              <m:sSub>
+                <m:sSubPr>
+                  <m:ctrlPr>
+                    <w:rPr>
+                      <w:rFonts w:ascii="Cambria Math" w:eastAsiaTheme="minorEastAsia" w:hAnsi="Cambria Math"/>
+                      <w:i/>
+                    </w:rPr>
+                  </m:ctrlPr>
+                </m:sSubPr>
+                <m:e>
+                  <m:r>
+                    <w:rPr>
+                      <w:rFonts w:ascii="Cambria Math" w:eastAsiaTheme="minorEastAsia" w:hAnsi="Cambria Math"/>
+                    </w:rPr>
+                    <m:t>d,</m:t>
+                  </m:r>
+                  <m:r>
+                    <w:rPr>
+                      <w:rFonts w:ascii="Cambria Math" w:eastAsiaTheme="minorEastAsia" w:hAnsi="Cambria Math"/>
+                    </w:rPr>
+                    <m:t>j,</m:t>
+                  </m:r>
+                  <m:r>
+                    <w:rPr>
+                      <w:rFonts w:ascii="Cambria Math" w:eastAsiaTheme="minorEastAsia" w:hAnsi="Cambria Math"/>
+                    </w:rPr>
+                    <m:t>s,q</m:t>
+                  </m:r>
+                </m:e>
+                <m:sub>
+                  <m:r>
+                    <w:rPr>
+                      <w:rFonts w:ascii="Cambria Math" w:eastAsiaTheme="minorEastAsia" w:hAnsi="Cambria Math"/>
+                    </w:rPr>
+                    <m:t>trailer</m:t>
+                  </m:r>
+                </m:sub>
+              </m:sSub>
+            </m:sub>
+          </m:sSub>
+          <m:r>
+            <w:rPr>
+              <w:rFonts w:ascii="Cambria Math" w:hAnsi="Cambria Math"/>
+            </w:rPr>
+            <m:t>×</m:t>
+          </m:r>
+          <m:r>
+            <w:rPr>
+              <w:rFonts w:ascii="Cambria Math" w:hAnsi="Cambria Math"/>
+            </w:rPr>
+            <m:t xml:space="preserve"> </m:t>
+          </m:r>
+          <m:sSub>
+            <m:sSubPr>
+              <m:ctrlPr>
+                <w:rPr>
+                  <w:rFonts w:ascii="Cambria Math" w:hAnsi="Cambria Math"/>
+                  <w:i/>
+                </w:rPr>
+              </m:ctrlPr>
+            </m:sSubPr>
+            <m:e>
+              <m:sSub>
+                <m:sSubPr>
+                  <m:ctrlPr>
+                    <w:rPr>
+                      <w:rFonts w:ascii="Cambria Math" w:eastAsiaTheme="minorEastAsia" w:hAnsi="Cambria Math"/>
+                      <w:i/>
+                    </w:rPr>
+                  </m:ctrlPr>
+                </m:sSubPr>
+                <m:e>
+                  <m:r>
+                    <w:rPr>
+                      <w:rFonts w:ascii="Cambria Math" w:eastAsiaTheme="minorEastAsia" w:hAnsi="Cambria Math"/>
+                    </w:rPr>
+                    <m:t>k</m:t>
+                  </m:r>
+                </m:e>
+                <m:sub>
+                  <m:r>
+                    <w:rPr>
+                      <w:rFonts w:ascii="Cambria Math" w:eastAsiaTheme="minorEastAsia" w:hAnsi="Cambria Math"/>
+                    </w:rPr>
+                    <m:t>q</m:t>
+                  </m:r>
+                </m:sub>
+              </m:sSub>
+            </m:e>
+            <m:sub>
+              <m:r>
+                <w:rPr>
+                  <w:rFonts w:ascii="Cambria Math" w:hAnsi="Cambria Math"/>
+                </w:rPr>
+                <m:t>trailer</m:t>
+              </m:r>
+            </m:sub>
+          </m:sSub>
+        </m:oMath>
+      </m:oMathPara>
+    </w:p>
+    <w:p>
+      <w:pPr>
+        <w:rPr>
+          <w:rFonts w:eastAsiaTheme="minorEastAsia"/>
+        </w:rPr>
+      </w:pPr>
+    </w:p>
+    <w:p>
+      <w:pPr>
+        <w:rPr>
+          <w:rFonts w:eastAsiaTheme="minorEastAsia"/>
+        </w:rPr>
+      </w:pPr>
+      <w:r>
+        <w:rPr>
+          <w:rFonts w:eastAsiaTheme="minorEastAsia"/>
+        </w:rPr>
+        <w:t xml:space="preserve">Where </w:t>
+      </w:r>
+      <w:r>
+        <w:rPr>
+          <w:rFonts w:eastAsiaTheme="minorEastAsia"/>
+        </w:rPr>
+        <w:t xml:space="preserve">the mean daily index count of trailers </w:t>
+      </w:r>
+      <m:oMath>
+        <m:sSub>
+          <m:sSubPr>
+            <m:ctrlPr>
+              <w:rPr>
+                <w:rFonts w:ascii="Cambria Math" w:eastAsiaTheme="minorEastAsia" w:hAnsi="Cambria Math"/>
+                <w:i/>
+              </w:rPr>
+            </m:ctrlPr>
+          </m:sSubPr>
+          <m:e>
+            <m:acc>
+              <m:accPr>
+                <m:chr m:val="̅"/>
+                <m:ctrlPr>
+                  <w:rPr>
+                    <w:rFonts w:ascii="Cambria Math" w:eastAsiaTheme="minorEastAsia" w:hAnsi="Cambria Math"/>
+                    <w:i/>
+                  </w:rPr>
+                </m:ctrlPr>
+              </m:accPr>
+              <m:e>
+                <m:r>
+                  <w:rPr>
+                    <w:rFonts w:ascii="Cambria Math" w:eastAsiaTheme="minorEastAsia" w:hAnsi="Cambria Math"/>
+                  </w:rPr>
+                  <m:t>w</m:t>
+                </m:r>
+              </m:e>
+            </m:acc>
+          </m:e>
+          <m:sub>
+            <m:sSub>
+              <m:sSubPr>
+                <m:ctrlPr>
+                  <w:rPr>
+                    <w:rFonts w:ascii="Cambria Math" w:eastAsiaTheme="minorEastAsia" w:hAnsi="Cambria Math"/>
+                    <w:i/>
+                  </w:rPr>
+                </m:ctrlPr>
+              </m:sSubPr>
+              <m:e>
+                <m:r>
+                  <w:rPr>
+                    <w:rFonts w:ascii="Cambria Math" w:eastAsiaTheme="minorEastAsia" w:hAnsi="Cambria Math"/>
+                  </w:rPr>
+                  <m:t>d,</m:t>
+                </m:r>
+                <m:r>
+                  <w:rPr>
+                    <w:rFonts w:ascii="Cambria Math" w:eastAsiaTheme="minorEastAsia" w:hAnsi="Cambria Math"/>
+                  </w:rPr>
+                  <m:t>j,</m:t>
+                </m:r>
+                <m:r>
+                  <w:rPr>
+                    <w:rFonts w:ascii="Cambria Math" w:eastAsiaTheme="minorEastAsia" w:hAnsi="Cambria Math"/>
+                  </w:rPr>
+                  <m:t>s,q</m:t>
+                </m:r>
+              </m:e>
+              <m:sub>
+                <m:r>
+                  <w:rPr>
+                    <w:rFonts w:ascii="Cambria Math" w:eastAsiaTheme="minorEastAsia" w:hAnsi="Cambria Math"/>
+                  </w:rPr>
+                  <m:t>trailer</m:t>
+                </m:r>
+              </m:sub>
+            </m:sSub>
+          </m:sub>
+        </m:sSub>
+      </m:oMath>
+      <w:r>
+        <w:rPr>
+          <w:rFonts w:eastAsiaTheme="minorEastAsia"/>
+        </w:rPr>
+        <w:t xml:space="preserve"> is multiplied by the </w:t>
+      </w:r>
+      <w:r>
+        <w:rPr>
+          <w:rFonts w:eastAsiaTheme="minorEastAsia"/>
+        </w:rPr>
+        <w:t xml:space="preserve">angler per trailer ratio </w:t>
+      </w:r>
+      <m:oMath>
+        <m:sSub>
+          <m:sSubPr>
+            <m:ctrlPr>
+              <w:rPr>
+                <w:rFonts w:ascii="Cambria Math" w:hAnsi="Cambria Math"/>
+                <w:i/>
+              </w:rPr>
+            </m:ctrlPr>
+          </m:sSubPr>
+          <m:e>
+            <m:sSub>
+              <m:sSubPr>
+                <m:ctrlPr>
+                  <w:rPr>
+                    <w:rFonts w:ascii="Cambria Math" w:eastAsiaTheme="minorEastAsia" w:hAnsi="Cambria Math"/>
+                    <w:i/>
+                  </w:rPr>
+                </m:ctrlPr>
+              </m:sSubPr>
+              <m:e>
+                <m:r>
+                  <w:rPr>
+                    <w:rFonts w:ascii="Cambria Math" w:eastAsiaTheme="minorEastAsia" w:hAnsi="Cambria Math"/>
+                  </w:rPr>
+                  <m:t>k</m:t>
+                </m:r>
+              </m:e>
+              <m:sub>
+                <m:r>
+                  <w:rPr>
+                    <w:rFonts w:ascii="Cambria Math" w:eastAsiaTheme="minorEastAsia" w:hAnsi="Cambria Math"/>
+                  </w:rPr>
+                  <m:t>q</m:t>
+                </m:r>
+              </m:sub>
+            </m:sSub>
+          </m:e>
+          <m:sub>
+            <m:r>
+              <w:rPr>
+                <w:rFonts w:ascii="Cambria Math" w:hAnsi="Cambria Math"/>
+              </w:rPr>
+              <m:t>trailer</m:t>
+            </m:r>
+          </m:sub>
+        </m:sSub>
+      </m:oMath>
+      <w:r>
+        <w:rPr>
+          <w:rFonts w:eastAsiaTheme="minorEastAsia"/>
+        </w:rPr>
+        <w:t xml:space="preserve"> </w:t>
+      </w:r>
+    </w:p>
+    <w:p>
+      <w:pPr>
+        <w:rPr>
+          <w:rFonts w:eastAsiaTheme="minorEastAsia"/>
+        </w:rPr>
+      </w:pPr>
+    </w:p>
+    <w:p>
+      <w:pPr>
+        <w:rPr>
+          <w:rFonts w:eastAsiaTheme="minorEastAsia"/>
+        </w:rPr>
+      </w:pPr>
+      <w:r>
+        <w:rPr>
+          <w:rFonts w:eastAsiaTheme="minorEastAsia"/>
+        </w:rPr>
+        <w:t>Mean daily index count</w:t>
+      </w:r>
+      <w:r>
+        <w:rPr>
+          <w:rFonts w:eastAsiaTheme="minorEastAsia"/>
+        </w:rPr>
+        <w:t xml:space="preserve"> </w:t>
+      </w:r>
+      <w:r>
+        <w:rPr>
+          <w:rFonts w:eastAsiaTheme="minorEastAsia"/>
+        </w:rPr>
+        <w:t xml:space="preserve">estimates of </w:t>
+      </w:r>
+      <w:r>
+        <w:rPr>
+          <w:rFonts w:eastAsiaTheme="minorEastAsia"/>
+        </w:rPr>
+        <w:t>total</w:t>
+      </w:r>
+      <w:r>
+        <w:rPr>
+          <w:rFonts w:eastAsiaTheme="minorEastAsia"/>
+        </w:rPr>
+        <w:t xml:space="preserve"> anglers </w:t>
+      </w:r>
+      <m:oMath>
+        <m:sSub>
+          <m:sSubPr>
+            <m:ctrlPr>
+              <w:rPr>
+                <w:rFonts w:ascii="Cambria Math" w:hAnsi="Cambria Math"/>
+                <w:i/>
+              </w:rPr>
+            </m:ctrlPr>
+          </m:sSubPr>
+          <m:e>
+            <m:sSub>
+              <m:sSubPr>
+                <m:ctrlPr>
+                  <w:rPr>
+                    <w:rFonts w:ascii="Cambria Math" w:hAnsi="Cambria Math"/>
+                    <w:i/>
+                  </w:rPr>
+                </m:ctrlPr>
+              </m:sSubPr>
+              <m:e>
+                <m:r>
+                  <w:rPr>
+                    <w:rFonts w:ascii="Cambria Math" w:hAnsi="Cambria Math"/>
+                  </w:rPr>
+                  <m:t>I</m:t>
+                </m:r>
+              </m:e>
+              <m:sub>
+                <m:r>
+                  <w:rPr>
+                    <w:rFonts w:ascii="Cambria Math" w:hAnsi="Cambria Math"/>
+                  </w:rPr>
+                  <m:t>d,</m:t>
+                </m:r>
+                <m:r>
+                  <w:rPr>
+                    <w:rFonts w:ascii="Cambria Math" w:hAnsi="Cambria Math"/>
+                  </w:rPr>
+                  <m:t>j,</m:t>
+                </m:r>
+                <m:r>
+                  <w:rPr>
+                    <w:rFonts w:ascii="Cambria Math" w:hAnsi="Cambria Math"/>
+                  </w:rPr>
+                  <m:t>s,g</m:t>
+                </m:r>
+              </m:sub>
+            </m:sSub>
+          </m:e>
+          <m:sub>
+            <m:r>
+              <w:rPr>
+                <w:rFonts w:ascii="Cambria Math" w:hAnsi="Cambria Math"/>
+              </w:rPr>
+              <m:t>total</m:t>
+            </m:r>
+          </m:sub>
+        </m:sSub>
+      </m:oMath>
+      <w:r>
+        <w:rPr>
+          <w:rFonts w:eastAsiaTheme="minorEastAsia"/>
+        </w:rPr>
+        <w:t xml:space="preserve"> are calculated using </w:t>
+      </w:r>
+    </w:p>
+    <w:p>
+      <w:pPr>
+        <w:rPr>
+          <w:rFonts w:eastAsiaTheme="minorEastAsia"/>
+        </w:rPr>
+      </w:pPr>
+    </w:p>
+    <w:p>
+      <w:pPr>
+        <w:rPr>
+          <w:rFonts w:eastAsiaTheme="minorEastAsia"/>
+        </w:rPr>
+      </w:pPr>
+      <m:oMathPara>
+        <m:oMath>
+          <m:sSub>
+            <m:sSubPr>
+              <m:ctrlPr>
+                <w:rPr>
+                  <w:rFonts w:ascii="Cambria Math" w:hAnsi="Cambria Math"/>
+                  <w:i/>
+                </w:rPr>
+              </m:ctrlPr>
+            </m:sSubPr>
+            <m:e>
+              <m:sSub>
+                <m:sSubPr>
+                  <m:ctrlPr>
+                    <w:rPr>
+                      <w:rFonts w:ascii="Cambria Math" w:hAnsi="Cambria Math"/>
+                      <w:i/>
+                    </w:rPr>
+                  </m:ctrlPr>
+                </m:sSubPr>
+                <m:e>
+                  <m:r>
+                    <w:rPr>
+                      <w:rFonts w:ascii="Cambria Math" w:hAnsi="Cambria Math"/>
+                    </w:rPr>
+                    <m:t>I</m:t>
+                  </m:r>
+                </m:e>
+                <m:sub>
+                  <m:r>
+                    <w:rPr>
+                      <w:rFonts w:ascii="Cambria Math" w:hAnsi="Cambria Math"/>
+                    </w:rPr>
+                    <m:t>d,</m:t>
+                  </m:r>
+                  <m:r>
+                    <w:rPr>
+                      <w:rFonts w:ascii="Cambria Math" w:hAnsi="Cambria Math"/>
+                    </w:rPr>
+                    <m:t>j,</m:t>
+                  </m:r>
+                  <m:r>
+                    <w:rPr>
+                      <w:rFonts w:ascii="Cambria Math" w:hAnsi="Cambria Math"/>
+                    </w:rPr>
+                    <m:t>s,g</m:t>
+                  </m:r>
+                </m:sub>
+              </m:sSub>
+            </m:e>
+            <m:sub>
+              <m:r>
+                <w:rPr>
+                  <w:rFonts w:ascii="Cambria Math" w:hAnsi="Cambria Math"/>
+                </w:rPr>
+                <m:t>total</m:t>
+              </m:r>
+            </m:sub>
+          </m:sSub>
+          <m:r>
+            <w:rPr>
+              <w:rFonts w:ascii="Cambria Math" w:hAnsi="Cambria Math"/>
+            </w:rPr>
+            <m:t xml:space="preserve">= </m:t>
+          </m:r>
+          <m:sSub>
+            <m:sSubPr>
+              <m:ctrlPr>
+                <w:rPr>
+                  <w:rFonts w:ascii="Cambria Math" w:eastAsiaTheme="minorEastAsia" w:hAnsi="Cambria Math"/>
+                  <w:i/>
+                </w:rPr>
+              </m:ctrlPr>
+            </m:sSubPr>
+            <m:e>
+              <m:acc>
+                <m:accPr>
+                  <m:chr m:val="̅"/>
+                  <m:ctrlPr>
+                    <w:rPr>
+                      <w:rFonts w:ascii="Cambria Math" w:eastAsiaTheme="minorEastAsia" w:hAnsi="Cambria Math"/>
+                      <w:i/>
+                    </w:rPr>
+                  </m:ctrlPr>
+                </m:accPr>
+                <m:e>
+                  <m:r>
+                    <w:rPr>
+                      <w:rFonts w:ascii="Cambria Math" w:eastAsiaTheme="minorEastAsia" w:hAnsi="Cambria Math"/>
+                    </w:rPr>
+                    <m:t>w</m:t>
+                  </m:r>
+                </m:e>
+              </m:acc>
+            </m:e>
+            <m:sub>
+              <m:sSub>
+                <m:sSubPr>
+                  <m:ctrlPr>
+                    <w:rPr>
+                      <w:rFonts w:ascii="Cambria Math" w:eastAsiaTheme="minorEastAsia" w:hAnsi="Cambria Math"/>
+                      <w:i/>
+                    </w:rPr>
+                  </m:ctrlPr>
+                </m:sSubPr>
+                <m:e>
+                  <m:r>
+                    <w:rPr>
+                      <w:rFonts w:ascii="Cambria Math" w:eastAsiaTheme="minorEastAsia" w:hAnsi="Cambria Math"/>
+                    </w:rPr>
+                    <m:t>d,</m:t>
+                  </m:r>
+                  <m:r>
+                    <w:rPr>
+                      <w:rFonts w:ascii="Cambria Math" w:eastAsiaTheme="minorEastAsia" w:hAnsi="Cambria Math"/>
+                    </w:rPr>
+                    <m:t>j,</m:t>
+                  </m:r>
+                  <m:r>
+                    <w:rPr>
+                      <w:rFonts w:ascii="Cambria Math" w:eastAsiaTheme="minorEastAsia" w:hAnsi="Cambria Math"/>
+                    </w:rPr>
+                    <m:t>s,q</m:t>
+                  </m:r>
+                </m:e>
+                <m:sub>
+                  <m:r>
+                    <w:rPr>
+                      <w:rFonts w:ascii="Cambria Math" w:eastAsiaTheme="minorEastAsia" w:hAnsi="Cambria Math"/>
+                    </w:rPr>
+                    <m:t>vehicle</m:t>
+                  </m:r>
+                </m:sub>
+              </m:sSub>
+            </m:sub>
+          </m:sSub>
+          <m:r>
+            <w:rPr>
+              <w:rFonts w:ascii="Cambria Math" w:hAnsi="Cambria Math"/>
+            </w:rPr>
+            <m:t xml:space="preserve">× </m:t>
+          </m:r>
+          <m:sSub>
+            <m:sSubPr>
+              <m:ctrlPr>
+                <w:rPr>
+                  <w:rFonts w:ascii="Cambria Math" w:hAnsi="Cambria Math"/>
+                  <w:i/>
+                </w:rPr>
+              </m:ctrlPr>
+            </m:sSubPr>
+            <m:e>
+              <m:sSub>
+                <m:sSubPr>
+                  <m:ctrlPr>
+                    <w:rPr>
+                      <w:rFonts w:ascii="Cambria Math" w:eastAsiaTheme="minorEastAsia" w:hAnsi="Cambria Math"/>
+                      <w:i/>
+                    </w:rPr>
+                  </m:ctrlPr>
+                </m:sSubPr>
+                <m:e>
+                  <m:r>
+                    <w:rPr>
+                      <w:rFonts w:ascii="Cambria Math" w:eastAsiaTheme="minorEastAsia" w:hAnsi="Cambria Math"/>
+                    </w:rPr>
+                    <m:t>k</m:t>
+                  </m:r>
+                </m:e>
+                <m:sub>
+                  <m:r>
+                    <w:rPr>
+                      <w:rFonts w:ascii="Cambria Math" w:eastAsiaTheme="minorEastAsia" w:hAnsi="Cambria Math"/>
+                    </w:rPr>
+                    <m:t>q</m:t>
+                  </m:r>
+                </m:sub>
+              </m:sSub>
+            </m:e>
+            <m:sub>
+              <m:r>
+                <w:rPr>
+                  <w:rFonts w:ascii="Cambria Math" w:hAnsi="Cambria Math"/>
+                </w:rPr>
+                <m:t>vehicle</m:t>
+              </m:r>
+            </m:sub>
+          </m:sSub>
+        </m:oMath>
+      </m:oMathPara>
+    </w:p>
+    <w:p>
+      <w:pPr>
+        <w:rPr>
+          <w:rFonts w:eastAsiaTheme="minorEastAsia"/>
+        </w:rPr>
+      </w:pPr>
+    </w:p>
+    <w:p>
+      <w:pPr>
+        <w:rPr>
+          <w:rFonts w:eastAsiaTheme="minorEastAsia"/>
+        </w:rPr>
+      </w:pPr>
+      <w:r>
+        <w:rPr>
+          <w:rFonts w:eastAsiaTheme="minorEastAsia"/>
+        </w:rPr>
+        <w:t xml:space="preserve">Where the mean daily index count of </w:t>
+      </w:r>
+      <w:r>
+        <w:rPr>
+          <w:rFonts w:eastAsiaTheme="minorEastAsia"/>
+        </w:rPr>
+        <w:t>vehicles</w:t>
+      </w:r>
+      <w:r>
+        <w:rPr>
+          <w:rFonts w:eastAsiaTheme="minorEastAsia"/>
+        </w:rPr>
+        <w:t xml:space="preserve"> </w:t>
+      </w:r>
+      <m:oMath>
+        <m:sSub>
+          <m:sSubPr>
+            <m:ctrlPr>
+              <w:rPr>
+                <w:rFonts w:ascii="Cambria Math" w:eastAsiaTheme="minorEastAsia" w:hAnsi="Cambria Math"/>
+                <w:i/>
+              </w:rPr>
+            </m:ctrlPr>
+          </m:sSubPr>
+          <m:e>
+            <m:acc>
+              <m:accPr>
+                <m:chr m:val="̅"/>
+                <m:ctrlPr>
+                  <w:rPr>
+                    <w:rFonts w:ascii="Cambria Math" w:eastAsiaTheme="minorEastAsia" w:hAnsi="Cambria Math"/>
+                    <w:i/>
+                  </w:rPr>
+                </m:ctrlPr>
+              </m:accPr>
+              <m:e>
+                <m:r>
+                  <w:rPr>
+                    <w:rFonts w:ascii="Cambria Math" w:eastAsiaTheme="minorEastAsia" w:hAnsi="Cambria Math"/>
+                  </w:rPr>
+                  <m:t>w</m:t>
+                </m:r>
+              </m:e>
+            </m:acc>
+          </m:e>
+          <m:sub>
+            <m:sSub>
+              <m:sSubPr>
+                <m:ctrlPr>
+                  <w:rPr>
+                    <w:rFonts w:ascii="Cambria Math" w:eastAsiaTheme="minorEastAsia" w:hAnsi="Cambria Math"/>
+                    <w:i/>
+                  </w:rPr>
+                </m:ctrlPr>
+              </m:sSubPr>
+              <m:e>
+                <m:r>
+                  <w:rPr>
+                    <w:rFonts w:ascii="Cambria Math" w:eastAsiaTheme="minorEastAsia" w:hAnsi="Cambria Math"/>
+                  </w:rPr>
+                  <m:t>d,</m:t>
+                </m:r>
+                <m:r>
+                  <w:rPr>
+                    <w:rFonts w:ascii="Cambria Math" w:eastAsiaTheme="minorEastAsia" w:hAnsi="Cambria Math"/>
+                  </w:rPr>
+                  <m:t>j,</m:t>
+                </m:r>
+                <m:r>
+                  <w:rPr>
+                    <w:rFonts w:ascii="Cambria Math" w:eastAsiaTheme="minorEastAsia" w:hAnsi="Cambria Math"/>
+                  </w:rPr>
+                  <m:t>s,q</m:t>
+                </m:r>
+              </m:e>
+              <m:sub>
+                <m:r>
+                  <w:rPr>
+                    <w:rFonts w:ascii="Cambria Math" w:eastAsiaTheme="minorEastAsia" w:hAnsi="Cambria Math"/>
+                  </w:rPr>
+                  <m:t>vehicle</m:t>
+                </m:r>
+              </m:sub>
+            </m:sSub>
+          </m:sub>
+        </m:sSub>
+      </m:oMath>
+      <w:r>
+        <w:rPr>
+          <w:rFonts w:eastAsiaTheme="minorEastAsia"/>
+        </w:rPr>
+        <w:t xml:space="preserve"> is multiplied b</w:t>
+      </w:r>
+      <w:proofErr w:type="spellStart"/>
+      <w:r>
+        <w:rPr>
+          <w:rFonts w:eastAsiaTheme="minorEastAsia"/>
+        </w:rPr>
+        <w:t>y</w:t>
+      </w:r>
+      <w:proofErr w:type="spellEnd"/>
+      <w:r>
+        <w:rPr>
+          <w:rFonts w:eastAsiaTheme="minorEastAsia"/>
+        </w:rPr>
+        <w:t xml:space="preserve"> the angler per trailer ratio </w:t>
+      </w:r>
+      <m:oMath>
+        <m:sSub>
+          <m:sSubPr>
+            <m:ctrlPr>
+              <w:rPr>
+                <w:rFonts w:ascii="Cambria Math" w:hAnsi="Cambria Math"/>
+                <w:i/>
+              </w:rPr>
+            </m:ctrlPr>
+          </m:sSubPr>
+          <m:e>
+            <m:sSub>
+              <m:sSubPr>
+                <m:ctrlPr>
+                  <w:rPr>
+                    <w:rFonts w:ascii="Cambria Math" w:eastAsiaTheme="minorEastAsia" w:hAnsi="Cambria Math"/>
+                    <w:i/>
+                  </w:rPr>
+                </m:ctrlPr>
+              </m:sSubPr>
+              <m:e>
+                <m:r>
+                  <w:rPr>
+                    <w:rFonts w:ascii="Cambria Math" w:eastAsiaTheme="minorEastAsia" w:hAnsi="Cambria Math"/>
+                  </w:rPr>
+                  <m:t>k</m:t>
+                </m:r>
+              </m:e>
+              <m:sub>
+                <m:r>
+                  <w:rPr>
+                    <w:rFonts w:ascii="Cambria Math" w:eastAsiaTheme="minorEastAsia" w:hAnsi="Cambria Math"/>
+                  </w:rPr>
+                  <m:t>q</m:t>
+                </m:r>
+              </m:sub>
+            </m:sSub>
+          </m:e>
+          <m:sub>
+            <m:r>
+              <w:rPr>
+                <w:rFonts w:ascii="Cambria Math" w:hAnsi="Cambria Math"/>
+              </w:rPr>
+              <m:t>vehicle</m:t>
+            </m:r>
+          </m:sub>
+        </m:sSub>
+      </m:oMath>
+      <w:r>
+        <w:rPr>
+          <w:rFonts w:eastAsiaTheme="minorEastAsia"/>
+        </w:rPr>
+        <w:t xml:space="preserve"> </w:t>
+      </w:r>
+    </w:p>
+    <w:p>
+      <w:pPr>
+        <w:rPr>
+          <w:rFonts w:eastAsiaTheme="minorEastAsia"/>
+        </w:rPr>
+      </w:pPr>
+    </w:p>
+    <w:p>
+      <w:pPr>
+        <w:rPr>
+          <w:rFonts w:eastAsiaTheme="minorEastAsia"/>
+        </w:rPr>
+      </w:pPr>
+      <w:r>
+        <w:rPr>
+          <w:rFonts w:eastAsiaTheme="minorEastAsia"/>
+        </w:rPr>
+        <w:t>Mean daily index count</w:t>
+      </w:r>
+      <w:r>
+        <w:rPr>
+          <w:rFonts w:eastAsiaTheme="minorEastAsia"/>
+        </w:rPr>
+        <w:t xml:space="preserve"> estimates </w:t>
+      </w:r>
+      <w:r>
+        <w:rPr>
+          <w:rFonts w:eastAsiaTheme="minorEastAsia"/>
+        </w:rPr>
+        <w:t>of bank anglers</w:t>
+      </w:r>
+      <w:r>
+        <w:rPr>
+          <w:rFonts w:eastAsiaTheme="minorEastAsia"/>
+        </w:rPr>
+        <w:t xml:space="preserve"> are then calculated using </w:t>
+      </w:r>
+    </w:p>
+    <w:p>
+      <w:pPr>
+        <w:rPr>
+          <w:rFonts w:eastAsiaTheme="minorEastAsia"/>
+        </w:rPr>
+      </w:pPr>
+      <m:oMathPara>
+        <m:oMath>
+          <m:sSub>
+            <m:sSubPr>
+              <m:ctrlPr>
+                <w:rPr>
+                  <w:rFonts w:ascii="Cambria Math" w:hAnsi="Cambria Math"/>
+                  <w:i/>
+                </w:rPr>
+              </m:ctrlPr>
+            </m:sSubPr>
+            <m:e>
+              <m:sSub>
+                <m:sSubPr>
+                  <m:ctrlPr>
+                    <w:rPr>
+                      <w:rFonts w:ascii="Cambria Math" w:hAnsi="Cambria Math"/>
+                      <w:i/>
+                    </w:rPr>
+                  </m:ctrlPr>
+                </m:sSubPr>
+                <m:e>
+                  <m:r>
+                    <w:rPr>
+                      <w:rFonts w:ascii="Cambria Math" w:hAnsi="Cambria Math"/>
+                    </w:rPr>
+                    <m:t>I</m:t>
+                  </m:r>
+                </m:e>
+                <m:sub>
+                  <m:r>
+                    <w:rPr>
+                      <w:rFonts w:ascii="Cambria Math" w:hAnsi="Cambria Math"/>
+                    </w:rPr>
+                    <m:t>d,</m:t>
+                  </m:r>
+                  <m:r>
+                    <w:rPr>
+                      <w:rFonts w:ascii="Cambria Math" w:hAnsi="Cambria Math"/>
+                    </w:rPr>
+                    <m:t>j,</m:t>
+                  </m:r>
+                  <m:r>
+                    <w:rPr>
+                      <w:rFonts w:ascii="Cambria Math" w:hAnsi="Cambria Math"/>
+                    </w:rPr>
+                    <m:t>s,g</m:t>
+                  </m:r>
+                </m:sub>
+              </m:sSub>
+            </m:e>
+            <m:sub>
+              <m:r>
+                <w:rPr>
+                  <w:rFonts w:ascii="Cambria Math" w:hAnsi="Cambria Math"/>
+                </w:rPr>
+                <m:t>bank</m:t>
+              </m:r>
+            </m:sub>
+          </m:sSub>
+          <m:r>
+            <w:rPr>
+              <w:rFonts w:ascii="Cambria Math" w:hAnsi="Cambria Math"/>
+            </w:rPr>
+            <m:t xml:space="preserve">= </m:t>
+          </m:r>
+          <m:sSub>
+            <m:sSubPr>
+              <m:ctrlPr>
+                <w:rPr>
+                  <w:rFonts w:ascii="Cambria Math" w:hAnsi="Cambria Math"/>
+                  <w:i/>
+                </w:rPr>
+              </m:ctrlPr>
+            </m:sSubPr>
+            <m:e>
+              <m:sSub>
+                <m:sSubPr>
+                  <m:ctrlPr>
+                    <w:rPr>
+                      <w:rFonts w:ascii="Cambria Math" w:hAnsi="Cambria Math"/>
+                      <w:i/>
+                    </w:rPr>
+                  </m:ctrlPr>
+                </m:sSubPr>
+                <m:e>
+                  <m:r>
+                    <w:rPr>
+                      <w:rFonts w:ascii="Cambria Math" w:hAnsi="Cambria Math"/>
+                    </w:rPr>
+                    <m:t>I</m:t>
+                  </m:r>
+                </m:e>
+                <m:sub>
+                  <m:r>
+                    <w:rPr>
+                      <w:rFonts w:ascii="Cambria Math" w:hAnsi="Cambria Math"/>
+                    </w:rPr>
+                    <m:t>d,</m:t>
+                  </m:r>
+                  <m:r>
+                    <w:rPr>
+                      <w:rFonts w:ascii="Cambria Math" w:hAnsi="Cambria Math"/>
+                    </w:rPr>
+                    <m:t>j,</m:t>
+                  </m:r>
+                  <m:r>
+                    <w:rPr>
+                      <w:rFonts w:ascii="Cambria Math" w:hAnsi="Cambria Math"/>
+                    </w:rPr>
+                    <m:t>s,g</m:t>
+                  </m:r>
+                </m:sub>
+              </m:sSub>
+            </m:e>
+            <m:sub>
+              <m:r>
+                <w:rPr>
+                  <w:rFonts w:ascii="Cambria Math" w:hAnsi="Cambria Math"/>
+                </w:rPr>
+                <m:t>total</m:t>
+              </m:r>
+            </m:sub>
+          </m:sSub>
+          <m:r>
+            <w:rPr>
+              <w:rFonts w:ascii="Cambria Math" w:hAnsi="Cambria Math"/>
+            </w:rPr>
+            <m:t>-</m:t>
+          </m:r>
+          <m:sSub>
+            <m:sSubPr>
+              <m:ctrlPr>
+                <w:rPr>
+                  <w:rFonts w:ascii="Cambria Math" w:hAnsi="Cambria Math"/>
+                  <w:i/>
+                </w:rPr>
+              </m:ctrlPr>
+            </m:sSubPr>
+            <m:e>
+              <m:sSub>
+                <m:sSubPr>
+                  <m:ctrlPr>
+                    <w:rPr>
+                      <w:rFonts w:ascii="Cambria Math" w:hAnsi="Cambria Math"/>
+                      <w:i/>
+                    </w:rPr>
+                  </m:ctrlPr>
+                </m:sSubPr>
+                <m:e>
+                  <m:r>
+                    <w:rPr>
+                      <w:rFonts w:ascii="Cambria Math" w:hAnsi="Cambria Math"/>
+                    </w:rPr>
+                    <m:t>I</m:t>
+                  </m:r>
+                </m:e>
+                <m:sub>
+                  <m:r>
+                    <w:rPr>
+                      <w:rFonts w:ascii="Cambria Math" w:hAnsi="Cambria Math"/>
+                    </w:rPr>
+                    <m:t>d,</m:t>
+                  </m:r>
+                  <m:r>
+                    <w:rPr>
+                      <w:rFonts w:ascii="Cambria Math" w:hAnsi="Cambria Math"/>
+                    </w:rPr>
+                    <m:t>j,</m:t>
+                  </m:r>
+                  <m:r>
+                    <w:rPr>
+                      <w:rFonts w:ascii="Cambria Math" w:hAnsi="Cambria Math"/>
+                    </w:rPr>
+                    <m:t>s,g</m:t>
+                  </m:r>
+                </m:sub>
+              </m:sSub>
+            </m:e>
+            <m:sub>
+              <m:r>
+                <w:rPr>
+                  <w:rFonts w:ascii="Cambria Math" w:hAnsi="Cambria Math"/>
+                </w:rPr>
+                <m:t>boat</m:t>
+              </m:r>
+            </m:sub>
+          </m:sSub>
+        </m:oMath>
+      </m:oMathPara>
+    </w:p>
+    <w:p>
+      <w:pPr>
+        <w:rPr>
+          <w:rFonts w:eastAsiaTheme="minorEastAsia"/>
+        </w:rPr>
+      </w:pPr>
+    </w:p>
+    <w:p>
+      <w:pPr>
+        <w:rPr>
+          <w:rFonts w:eastAsiaTheme="minorEastAsia"/>
+        </w:rPr>
+      </w:pPr>
+      <w:r>
+        <w:rPr>
+          <w:rFonts w:eastAsiaTheme="minorEastAsia"/>
+        </w:rPr>
+        <w:t xml:space="preserve">Mean daily index effort (angler hours) is calculated using </w:t>
+      </w:r>
+    </w:p>
+    <w:p>
+      <w:pPr>
+        <w:rPr>
+          <w:rFonts w:eastAsiaTheme="minorEastAsia"/>
           <w:noProof/>
-          <w:color w:val="4472C4" w:themeColor="accent1"/>
+        </w:rPr>
+      </w:pPr>
+      <m:oMathPara>
+        <m:oMath>
+          <m:sSub>
+            <m:sSubPr>
+              <m:ctrlPr>
+                <w:rPr>
+                  <w:rFonts w:ascii="Cambria Math" w:hAnsi="Cambria Math"/>
+                  <w:noProof/>
+                </w:rPr>
+              </m:ctrlPr>
+            </m:sSubPr>
+            <m:e>
+              <m:acc>
+                <m:accPr>
+                  <m:ctrlPr>
+                    <w:rPr>
+                      <w:rFonts w:ascii="Cambria Math" w:hAnsi="Cambria Math"/>
+                      <w:noProof/>
+                    </w:rPr>
+                  </m:ctrlPr>
+                </m:accPr>
+                <m:e>
+                  <m:r>
+                    <w:rPr>
+                      <w:rFonts w:ascii="Cambria Math" w:hAnsi="Cambria Math"/>
+                      <w:noProof/>
+                    </w:rPr>
+                    <m:t>e</m:t>
+                  </m:r>
+                </m:e>
+              </m:acc>
+            </m:e>
+            <m:sub>
+              <m:r>
+                <w:rPr>
+                  <w:rFonts w:ascii="Cambria Math" w:hAnsi="Cambria Math"/>
+                  <w:noProof/>
+                </w:rPr>
+                <m:t>d,</m:t>
+              </m:r>
+              <m:r>
+                <w:rPr>
+                  <w:rFonts w:ascii="Cambria Math" w:hAnsi="Cambria Math"/>
+                  <w:noProof/>
+                </w:rPr>
+                <m:t>j,</m:t>
+              </m:r>
+              <m:r>
+                <w:rPr>
+                  <w:rFonts w:ascii="Cambria Math" w:hAnsi="Cambria Math"/>
+                  <w:noProof/>
+                </w:rPr>
+                <m:t>s,g</m:t>
+              </m:r>
+            </m:sub>
+          </m:sSub>
+          <m:r>
+            <m:rPr>
+              <m:sty m:val="p"/>
+            </m:rPr>
+            <w:rPr>
+              <w:rFonts w:ascii="Cambria Math" w:hAnsi="Cambria Math"/>
+              <w:noProof/>
+            </w:rPr>
+            <m:t xml:space="preserve">= </m:t>
+          </m:r>
+          <m:sSub>
+            <m:sSubPr>
+              <m:ctrlPr>
+                <w:rPr>
+                  <w:rFonts w:ascii="Cambria Math" w:hAnsi="Cambria Math"/>
+                  <w:noProof/>
+                </w:rPr>
+              </m:ctrlPr>
+            </m:sSubPr>
+            <m:e>
+              <m:r>
+                <w:rPr>
+                  <w:rFonts w:ascii="Cambria Math" w:hAnsi="Cambria Math"/>
+                  <w:noProof/>
+                </w:rPr>
+                <m:t>I</m:t>
+              </m:r>
+            </m:e>
+            <m:sub>
+              <m:r>
+                <w:rPr>
+                  <w:rFonts w:ascii="Cambria Math" w:hAnsi="Cambria Math"/>
+                  <w:noProof/>
+                </w:rPr>
+                <m:t>d,</m:t>
+              </m:r>
+              <m:r>
+                <w:rPr>
+                  <w:rFonts w:ascii="Cambria Math" w:hAnsi="Cambria Math"/>
+                  <w:noProof/>
+                </w:rPr>
+                <m:t>j,</m:t>
+              </m:r>
+              <m:r>
+                <w:rPr>
+                  <w:rFonts w:ascii="Cambria Math" w:hAnsi="Cambria Math"/>
+                  <w:noProof/>
+                </w:rPr>
+                <m:t>s,g</m:t>
+              </m:r>
+            </m:sub>
+          </m:sSub>
+          <m:r>
+            <w:rPr>
+              <w:rFonts w:ascii="Cambria Math" w:hAnsi="Cambria Math"/>
+              <w:noProof/>
+            </w:rPr>
+            <m:t>×</m:t>
+          </m:r>
+          <m:sSub>
+            <m:sSubPr>
+              <m:ctrlPr>
+                <w:rPr>
+                  <w:rFonts w:ascii="Cambria Math" w:hAnsi="Cambria Math"/>
+                  <w:i/>
+                  <w:noProof/>
+                </w:rPr>
+              </m:ctrlPr>
+            </m:sSubPr>
+            <m:e>
+              <m:r>
+                <w:rPr>
+                  <w:rFonts w:ascii="Cambria Math" w:hAnsi="Cambria Math"/>
+                  <w:noProof/>
+                </w:rPr>
+                <m:t>T</m:t>
+              </m:r>
+            </m:e>
+            <m:sub>
+              <m:r>
+                <w:rPr>
+                  <w:rFonts w:ascii="Cambria Math" w:hAnsi="Cambria Math"/>
+                  <w:noProof/>
+                </w:rPr>
+                <m:t>d</m:t>
+              </m:r>
+            </m:sub>
+          </m:sSub>
+          <m:r>
+            <m:rPr>
+              <m:sty m:val="p"/>
+            </m:rPr>
+            <w:rPr>
+              <w:rFonts w:ascii="Cambria Math" w:hAnsi="Cambria Math"/>
+              <w:noProof/>
+            </w:rPr>
+            <m:t xml:space="preserve"> </m:t>
+          </m:r>
+        </m:oMath>
+      </m:oMathPara>
+    </w:p>
+    <w:p>
+      <w:pPr>
+        <w:rPr>
+          <w:rFonts w:eastAsiaTheme="minorEastAsia"/>
+          <w:noProof/>
+        </w:rPr>
+      </w:pPr>
+    </w:p>
+    <w:p>
+      <w:pPr>
+        <w:rPr>
+          <w:rFonts w:eastAsiaTheme="minorEastAsia"/>
+          <w:noProof/>
         </w:rPr>
       </w:pPr>
       <m:oMathPara>
@@ -1133,7 +3780,382 @@
                   <w:rFonts w:ascii="Cambria Math" w:hAnsi="Cambria Math"/>
                   <w:i/>
                   <w:noProof/>
-                  <w:color w:val="4472C4" w:themeColor="accent1"/>
+                </w:rPr>
+              </m:ctrlPr>
+            </m:accPr>
+            <m:e>
+              <m:sSub>
+                <m:sSubPr>
+                  <m:ctrlPr>
+                    <w:rPr>
+                      <w:rFonts w:ascii="Cambria Math" w:hAnsi="Cambria Math"/>
+                      <w:i/>
+                      <w:noProof/>
+                    </w:rPr>
+                  </m:ctrlPr>
+                </m:sSubPr>
+                <m:e>
+                  <m:r>
+                    <w:rPr>
+                      <w:rFonts w:ascii="Cambria Math" w:hAnsi="Cambria Math"/>
+                      <w:noProof/>
+                    </w:rPr>
+                    <m:t>e</m:t>
+                  </m:r>
+                </m:e>
+                <m:sub>
+                  <m:r>
+                    <w:rPr>
+                      <w:rFonts w:ascii="Cambria Math" w:hAnsi="Cambria Math"/>
+                      <w:noProof/>
+                    </w:rPr>
+                    <m:t>j,</m:t>
+                  </m:r>
+                  <m:r>
+                    <w:rPr>
+                      <w:rFonts w:ascii="Cambria Math" w:hAnsi="Cambria Math"/>
+                      <w:noProof/>
+                    </w:rPr>
+                    <m:t>s,g</m:t>
+                  </m:r>
+                </m:sub>
+              </m:sSub>
+            </m:e>
+          </m:acc>
+          <m:r>
+            <w:rPr>
+              <w:rFonts w:ascii="Cambria Math" w:hAnsi="Cambria Math"/>
+              <w:noProof/>
+            </w:rPr>
+            <m:t xml:space="preserve"> =</m:t>
+          </m:r>
+          <m:f>
+            <m:fPr>
+              <m:ctrlPr>
+                <w:rPr>
+                  <w:rFonts w:ascii="Cambria Math" w:hAnsi="Cambria Math"/>
+                  <w:i/>
+                  <w:noProof/>
+                </w:rPr>
+              </m:ctrlPr>
+            </m:fPr>
+            <m:num>
+              <m:r>
+                <w:rPr>
+                  <w:rFonts w:ascii="Cambria Math" w:hAnsi="Cambria Math"/>
+                  <w:noProof/>
+                </w:rPr>
+                <m:t>1</m:t>
+              </m:r>
+            </m:num>
+            <m:den>
+              <m:r>
+                <w:rPr>
+                  <w:rFonts w:ascii="Cambria Math" w:hAnsi="Cambria Math"/>
+                  <w:noProof/>
+                </w:rPr>
+                <m:t>n</m:t>
+              </m:r>
+            </m:den>
+          </m:f>
+          <m:nary>
+            <m:naryPr>
+              <m:chr m:val="∑"/>
+              <m:limLoc m:val="undOvr"/>
+              <m:ctrlPr>
+                <w:rPr>
+                  <w:rFonts w:ascii="Cambria Math" w:hAnsi="Cambria Math"/>
+                  <w:i/>
+                  <w:noProof/>
+                </w:rPr>
+              </m:ctrlPr>
+            </m:naryPr>
+            <m:sub>
+              <m:r>
+                <w:rPr>
+                  <w:rFonts w:ascii="Cambria Math" w:hAnsi="Cambria Math"/>
+                  <w:noProof/>
+                </w:rPr>
+                <m:t>d</m:t>
+              </m:r>
+              <m:r>
+                <w:rPr>
+                  <w:rFonts w:ascii="Cambria Math" w:hAnsi="Cambria Math"/>
+                  <w:noProof/>
+                </w:rPr>
+                <m:t>=1</m:t>
+              </m:r>
+            </m:sub>
+            <m:sup>
+              <m:r>
+                <w:rPr>
+                  <w:rFonts w:ascii="Cambria Math" w:hAnsi="Cambria Math"/>
+                  <w:noProof/>
+                </w:rPr>
+                <m:t>n</m:t>
+              </m:r>
+            </m:sup>
+            <m:e>
+              <m:sSub>
+                <m:sSubPr>
+                  <m:ctrlPr>
+                    <w:rPr>
+                      <w:rFonts w:ascii="Cambria Math" w:hAnsi="Cambria Math"/>
+                      <w:i/>
+                      <w:noProof/>
+                    </w:rPr>
+                  </m:ctrlPr>
+                </m:sSubPr>
+                <m:e>
+                  <m:acc>
+                    <m:accPr>
+                      <m:ctrlPr>
+                        <w:rPr>
+                          <w:rFonts w:ascii="Cambria Math" w:hAnsi="Cambria Math"/>
+                          <w:i/>
+                          <w:noProof/>
+                        </w:rPr>
+                      </m:ctrlPr>
+                    </m:accPr>
+                    <m:e>
+                      <m:r>
+                        <w:rPr>
+                          <w:rFonts w:ascii="Cambria Math" w:hAnsi="Cambria Math"/>
+                          <w:noProof/>
+                        </w:rPr>
+                        <m:t>e</m:t>
+                      </m:r>
+                    </m:e>
+                  </m:acc>
+                </m:e>
+                <m:sub>
+                  <m:r>
+                    <w:rPr>
+                      <w:rFonts w:ascii="Cambria Math" w:hAnsi="Cambria Math"/>
+                      <w:noProof/>
+                    </w:rPr>
+                    <m:t>d,</m:t>
+                  </m:r>
+                  <m:r>
+                    <w:rPr>
+                      <w:rFonts w:ascii="Cambria Math" w:hAnsi="Cambria Math"/>
+                      <w:noProof/>
+                    </w:rPr>
+                    <m:t>j,</m:t>
+                  </m:r>
+                  <m:r>
+                    <w:rPr>
+                      <w:rFonts w:ascii="Cambria Math" w:hAnsi="Cambria Math"/>
+                      <w:noProof/>
+                    </w:rPr>
+                    <m:t>s,g</m:t>
+                  </m:r>
+                </m:sub>
+              </m:sSub>
+            </m:e>
+          </m:nary>
+        </m:oMath>
+      </m:oMathPara>
+    </w:p>
+    <w:p>
+      <w:pPr>
+        <w:rPr>
+          <w:rFonts w:eastAsiaTheme="minorEastAsia"/>
+          <w:noProof/>
+        </w:rPr>
+      </w:pPr>
+    </w:p>
+    <w:p>
+      <w:pPr>
+        <w:rPr>
+          <w:rFonts w:eastAsiaTheme="minorEastAsia"/>
+          <w:noProof/>
+        </w:rPr>
+      </w:pPr>
+    </w:p>
+    <w:p>
+      <w:pPr>
+        <w:rPr>
+          <w:rFonts w:eastAsiaTheme="minorEastAsia"/>
+          <w:noProof/>
+        </w:rPr>
+      </w:pPr>
+    </w:p>
+    <w:p>
+      <w:pPr>
+        <w:rPr>
+          <w:rFonts w:eastAsiaTheme="minorEastAsia"/>
+        </w:rPr>
+      </w:pPr>
+      <m:oMathPara>
+        <m:oMath>
+          <m:acc>
+            <m:accPr>
+              <m:chr m:val="̅"/>
+              <m:ctrlPr>
+                <w:rPr>
+                  <w:rFonts w:ascii="Cambria Math" w:eastAsiaTheme="minorEastAsia" w:hAnsi="Cambria Math"/>
+                  <w:i/>
+                </w:rPr>
+              </m:ctrlPr>
+            </m:accPr>
+            <m:e>
+              <m:sSub>
+                <m:sSubPr>
+                  <m:ctrlPr>
+                    <w:rPr>
+                      <w:rFonts w:ascii="Cambria Math" w:eastAsiaTheme="minorEastAsia" w:hAnsi="Cambria Math"/>
+                      <w:i/>
+                    </w:rPr>
+                  </m:ctrlPr>
+                </m:sSubPr>
+                <m:e>
+                  <m:r>
+                    <w:rPr>
+                      <w:rFonts w:ascii="Cambria Math" w:eastAsiaTheme="minorEastAsia" w:hAnsi="Cambria Math"/>
+                    </w:rPr>
+                    <m:t>CPUE</m:t>
+                  </m:r>
+                </m:e>
+                <m:sub>
+                  <m:r>
+                    <w:rPr>
+                      <w:rFonts w:ascii="Cambria Math" w:eastAsiaTheme="minorEastAsia" w:hAnsi="Cambria Math"/>
+                    </w:rPr>
+                    <m:t>i</m:t>
+                  </m:r>
+                </m:sub>
+              </m:sSub>
+            </m:e>
+          </m:acc>
+          <m:r>
+            <w:rPr>
+              <w:rFonts w:ascii="Cambria Math" w:eastAsiaTheme="minorEastAsia" w:hAnsi="Cambria Math"/>
+            </w:rPr>
+            <m:t>=</m:t>
+          </m:r>
+          <m:f>
+            <m:fPr>
+              <m:ctrlPr>
+                <w:rPr>
+                  <w:rFonts w:ascii="Cambria Math" w:eastAsiaTheme="minorEastAsia" w:hAnsi="Cambria Math"/>
+                  <w:i/>
+                </w:rPr>
+              </m:ctrlPr>
+            </m:fPr>
+            <m:num>
+              <m:acc>
+                <m:accPr>
+                  <m:ctrlPr>
+                    <w:rPr>
+                      <w:rFonts w:ascii="Cambria Math" w:eastAsiaTheme="minorEastAsia" w:hAnsi="Cambria Math"/>
+                      <w:i/>
+                    </w:rPr>
+                  </m:ctrlPr>
+                </m:accPr>
+                <m:e>
+                  <m:sSub>
+                    <m:sSubPr>
+                      <m:ctrlPr>
+                        <w:rPr>
+                          <w:rFonts w:ascii="Cambria Math" w:eastAsiaTheme="minorEastAsia" w:hAnsi="Cambria Math"/>
+                          <w:i/>
+                        </w:rPr>
+                      </m:ctrlPr>
+                    </m:sSubPr>
+                    <m:e>
+                      <m:r>
+                        <w:rPr>
+                          <w:rFonts w:ascii="Cambria Math" w:eastAsiaTheme="minorEastAsia" w:hAnsi="Cambria Math"/>
+                        </w:rPr>
+                        <m:t>c</m:t>
+                      </m:r>
+                    </m:e>
+                    <m:sub>
+                      <m:r>
+                        <w:rPr>
+                          <w:rFonts w:ascii="Cambria Math" w:eastAsiaTheme="minorEastAsia" w:hAnsi="Cambria Math"/>
+                        </w:rPr>
+                        <m:t>i</m:t>
+                      </m:r>
+                    </m:sub>
+                  </m:sSub>
+                </m:e>
+              </m:acc>
+            </m:num>
+            <m:den>
+              <m:sSub>
+                <m:sSubPr>
+                  <m:ctrlPr>
+                    <w:rPr>
+                      <w:rFonts w:ascii="Cambria Math" w:eastAsiaTheme="minorEastAsia" w:hAnsi="Cambria Math"/>
+                      <w:i/>
+                    </w:rPr>
+                  </m:ctrlPr>
+                </m:sSubPr>
+                <m:e>
+                  <m:acc>
+                    <m:accPr>
+                      <m:ctrlPr>
+                        <w:rPr>
+                          <w:rFonts w:ascii="Cambria Math" w:eastAsiaTheme="minorEastAsia" w:hAnsi="Cambria Math"/>
+                          <w:i/>
+                        </w:rPr>
+                      </m:ctrlPr>
+                    </m:accPr>
+                    <m:e>
+                      <m:r>
+                        <w:rPr>
+                          <w:rFonts w:ascii="Cambria Math" w:eastAsiaTheme="minorEastAsia" w:hAnsi="Cambria Math"/>
+                        </w:rPr>
+                        <m:t>h</m:t>
+                      </m:r>
+                    </m:e>
+                  </m:acc>
+                </m:e>
+                <m:sub>
+                  <m:r>
+                    <w:rPr>
+                      <w:rFonts w:ascii="Cambria Math" w:eastAsiaTheme="minorEastAsia" w:hAnsi="Cambria Math"/>
+                    </w:rPr>
+                    <m:t>i</m:t>
+                  </m:r>
+                </m:sub>
+              </m:sSub>
+            </m:den>
+          </m:f>
+          <m:r>
+            <w:rPr>
+              <w:rFonts w:ascii="Cambria Math" w:eastAsiaTheme="minorEastAsia" w:hAnsi="Cambria Math"/>
+            </w:rPr>
+            <m:t xml:space="preserve"> </m:t>
+          </m:r>
+        </m:oMath>
+      </m:oMathPara>
+    </w:p>
+    <w:p>
+      <w:pPr>
+        <w:rPr>
+          <w:rFonts w:eastAsiaTheme="minorEastAsia"/>
+        </w:rPr>
+      </w:pPr>
+    </w:p>
+    <w:p>
+      <w:pPr>
+        <w:rPr>
+          <w:rFonts w:eastAsiaTheme="minorEastAsia"/>
+          <w:noProof/>
+        </w:rPr>
+      </w:pPr>
+      <m:oMathPara>
+        <m:oMath>
+          <m:acc>
+            <m:accPr>
+              <m:chr m:val="̅"/>
+              <m:ctrlPr>
+                <w:rPr>
+                  <w:rFonts w:ascii="Cambria Math" w:hAnsi="Cambria Math"/>
+                  <w:noProof/>
                 </w:rPr>
               </m:ctrlPr>
             </m:accPr>
@@ -1142,86 +4164,18 @@
                 <w:rPr>
                   <w:rFonts w:ascii="Cambria Math" w:hAnsi="Cambria Math"/>
                   <w:noProof/>
-                  <w:color w:val="4472C4" w:themeColor="accent1"/>
-                </w:rPr>
-                <m:t>e</m:t>
-              </m:r>
-            </m:e>
-          </m:acc>
-          <m:r>
-            <w:rPr>
-              <w:rFonts w:ascii="Cambria Math" w:hAnsi="Cambria Math"/>
-              <w:noProof/>
-              <w:color w:val="4472C4" w:themeColor="accent1"/>
-            </w:rPr>
-            <m:t>=</m:t>
-          </m:r>
-          <m:r>
-            <w:rPr>
-              <w:rFonts w:ascii="Cambria Math" w:hAnsi="Cambria Math"/>
-              <w:noProof/>
-              <w:color w:val="4472C4" w:themeColor="accent1"/>
-            </w:rPr>
-            <m:t xml:space="preserve"> IT </m:t>
-          </m:r>
-          <m:r>
-            <w:rPr>
-              <w:rFonts w:ascii="Cambria Math" w:hAnsi="Cambria Math"/>
-              <w:noProof/>
-              <w:color w:val="4472C4" w:themeColor="accent1"/>
-            </w:rPr>
-            <m:t xml:space="preserve"> </m:t>
-          </m:r>
-        </m:oMath>
-      </m:oMathPara>
-    </w:p>
-    <w:p>
-      <w:pPr>
-        <w:rPr>
-          <w:color w:val="4472C4" w:themeColor="accent1"/>
-        </w:rPr>
-      </w:pPr>
-    </w:p>
-    <w:p>
-      <w:pPr>
-        <w:rPr>
-          <w:color w:val="4472C4" w:themeColor="accent1"/>
-        </w:rPr>
-      </w:pPr>
-      <m:oMathPara>
-        <m:oMath>
-          <m:r>
-            <w:rPr>
-              <w:rFonts w:ascii="Cambria Math" w:hAnsi="Cambria Math"/>
-              <w:color w:val="4472C4" w:themeColor="accent1"/>
-            </w:rPr>
-            <m:t xml:space="preserve"> </m:t>
-          </m:r>
-          <m:acc>
-            <m:accPr>
-              <m:chr m:val="̅"/>
-              <m:ctrlPr>
-                <w:rPr>
-                  <w:rFonts w:ascii="Cambria Math" w:hAnsi="Cambria Math"/>
-                  <w:i/>
-                  <w:color w:val="4472C4" w:themeColor="accent1"/>
-                </w:rPr>
-              </m:ctrlPr>
-            </m:accPr>
-            <m:e>
-              <m:r>
-                <w:rPr>
-                  <w:rFonts w:ascii="Cambria Math" w:hAnsi="Cambria Math"/>
-                  <w:color w:val="4472C4" w:themeColor="accent1"/>
                 </w:rPr>
                 <m:t>c</m:t>
               </m:r>
             </m:e>
           </m:acc>
           <m:r>
+            <m:rPr>
+              <m:sty m:val="p"/>
+            </m:rPr>
             <w:rPr>
               <w:rFonts w:ascii="Cambria Math" w:hAnsi="Cambria Math"/>
-              <w:color w:val="4472C4" w:themeColor="accent1"/>
+              <w:noProof/>
             </w:rPr>
             <m:t>=</m:t>
           </m:r>
@@ -1231,8 +4185,7 @@
               <m:ctrlPr>
                 <w:rPr>
                   <w:rFonts w:ascii="Cambria Math" w:hAnsi="Cambria Math"/>
-                  <w:i/>
-                  <w:color w:val="4472C4" w:themeColor="accent1"/>
+                  <w:noProof/>
                 </w:rPr>
               </m:ctrlPr>
             </m:accPr>
@@ -1240,16 +4193,19 @@
               <m:r>
                 <w:rPr>
                   <w:rFonts w:ascii="Cambria Math" w:hAnsi="Cambria Math"/>
-                  <w:color w:val="4472C4" w:themeColor="accent1"/>
+                  <w:noProof/>
                 </w:rPr>
                 <m:t>CPUE</m:t>
               </m:r>
             </m:e>
           </m:acc>
           <m:r>
+            <m:rPr>
+              <m:sty m:val="p"/>
+            </m:rPr>
             <w:rPr>
               <w:rFonts w:ascii="Cambria Math" w:hAnsi="Cambria Math"/>
-              <w:color w:val="4472C4" w:themeColor="accent1"/>
+              <w:noProof/>
             </w:rPr>
             <m:t xml:space="preserve"> ×</m:t>
           </m:r>
@@ -1259,8 +4215,7 @@
               <m:ctrlPr>
                 <w:rPr>
                   <w:rFonts w:ascii="Cambria Math" w:hAnsi="Cambria Math"/>
-                  <w:i/>
-                  <w:color w:val="4472C4" w:themeColor="accent1"/>
+                  <w:noProof/>
                 </w:rPr>
               </m:ctrlPr>
             </m:accPr>
@@ -1268,33 +4223,450 @@
               <m:r>
                 <w:rPr>
                   <w:rFonts w:ascii="Cambria Math" w:hAnsi="Cambria Math"/>
-                  <w:color w:val="4472C4" w:themeColor="accent1"/>
+                  <w:noProof/>
                 </w:rPr>
                 <m:t>e</m:t>
               </m:r>
             </m:e>
           </m:acc>
           <m:r>
+            <m:rPr>
+              <m:sty m:val="p"/>
+            </m:rPr>
             <w:rPr>
               <w:rFonts w:ascii="Cambria Math" w:hAnsi="Cambria Math"/>
-              <w:color w:val="4472C4" w:themeColor="accent1"/>
+              <w:noProof/>
             </w:rPr>
             <m:t xml:space="preserve"> </m:t>
           </m:r>
         </m:oMath>
       </m:oMathPara>
     </w:p>
+    <w:p/>
+    <w:p/>
     <w:p>
-      <w:pPr>
-        <w:rPr>
-          <w:color w:val="4472C4" w:themeColor="accent1"/>
-        </w:rPr>
-      </w:pPr>
+      <w:r>
+        <w:t>d = day</w:t>
+      </w:r>
     </w:p>
     <w:p>
-      <w:pPr>
-        <w:rPr>
-          <w:color w:val="4472C4" w:themeColor="accent1"/>
+      <w:r>
+        <w:t>j = period</w:t>
+      </w:r>
+    </w:p>
+    <w:p>
+      <w:r>
+        <w:t xml:space="preserve">g = </w:t>
+      </w:r>
+      <w:r>
+        <w:t>angler type</w:t>
+      </w:r>
+    </w:p>
+    <w:p>
+      <w:r>
+        <w:t xml:space="preserve">q = </w:t>
+      </w:r>
+      <w:r>
+        <w:t>index count type</w:t>
+      </w:r>
+    </w:p>
+    <w:p>
+      <w:r>
+        <w:t>s = section</w:t>
+      </w:r>
+    </w:p>
+    <w:p>
+      <w:r>
+        <w:t>a = angler group</w:t>
+      </w:r>
+    </w:p>
+    <w:p>
+      <w:r>
+        <w:t xml:space="preserve">h = </w:t>
+      </w:r>
+      <w:r>
+        <w:t>effort count event</w:t>
+      </w:r>
+    </w:p>
+    <w:p>
+      <w:r>
+        <w:t>I = index effort count</w:t>
+      </w:r>
+    </w:p>
+    <w:p>
+      <w:r>
+        <w:t xml:space="preserve">R = vehicle or trailer count from interview </w:t>
+      </w:r>
+    </w:p>
+    <w:p>
+      <w:r>
+        <w:t xml:space="preserve">B = person count from interview </w:t>
+      </w:r>
+    </w:p>
+    <w:p>
+      <w:r>
+        <w:lastRenderedPageBreak/>
+        <w:t>C = CPUE variable</w:t>
+      </w:r>
+    </w:p>
+    <w:p>
+      <w:r>
+        <w:t>E = Effort variable</w:t>
+      </w:r>
+    </w:p>
+    <w:p>
+      <w:r>
+        <w:t>L = total fishing hours</w:t>
+      </w:r>
+    </w:p>
+    <w:p/>
+    <w:p>
+      <w:pPr>
+        <w:rPr>
+          <w:rFonts w:eastAsiaTheme="minorEastAsia"/>
+        </w:rPr>
+      </w:pPr>
+      <w:r>
+        <w:rPr>
+          <w:noProof/>
+        </w:rPr>
+        <w:t xml:space="preserve">Where </w:t>
+      </w:r>
+      <m:oMath>
+        <m:sSub>
+          <m:sSubPr>
+            <m:ctrlPr>
+              <w:rPr>
+                <w:rFonts w:ascii="Cambria Math" w:hAnsi="Cambria Math"/>
+                <w:i/>
+              </w:rPr>
+            </m:ctrlPr>
+          </m:sSubPr>
+          <m:e>
+            <m:r>
+              <w:rPr>
+                <w:rFonts w:ascii="Cambria Math" w:hAnsi="Cambria Math"/>
+              </w:rPr>
+              <m:t>W</m:t>
+            </m:r>
+          </m:e>
+          <m:sub>
+            <m:r>
+              <w:rPr>
+                <w:rFonts w:ascii="Cambria Math" w:hAnsi="Cambria Math"/>
+              </w:rPr>
+              <m:t>i</m:t>
+            </m:r>
+          </m:sub>
+        </m:sSub>
+      </m:oMath>
+      <w:r>
+        <w:rPr>
+          <w:rFonts w:eastAsiaTheme="minorEastAsia"/>
+          <w:noProof/>
+        </w:rPr>
+        <w:t xml:space="preserve"> is the </w:t>
+      </w:r>
+      <w:r>
+        <w:rPr>
+          <w:rFonts w:eastAsiaTheme="minorEastAsia"/>
+          <w:noProof/>
+        </w:rPr>
+        <w:t>instantaneous</w:t>
+      </w:r>
+      <w:r>
+        <w:rPr>
+          <w:rFonts w:eastAsiaTheme="minorEastAsia"/>
+          <w:noProof/>
+        </w:rPr>
+        <w:t xml:space="preserve"> index</w:t>
+      </w:r>
+      <w:r>
+        <w:rPr>
+          <w:rFonts w:eastAsiaTheme="minorEastAsia"/>
+          <w:noProof/>
+        </w:rPr>
+        <w:t xml:space="preserve"> count of </w:t>
+      </w:r>
+      <w:r>
+        <w:rPr>
+          <w:rFonts w:eastAsiaTheme="minorEastAsia"/>
+          <w:i/>
+          <w:iCs/>
+          <w:noProof/>
+        </w:rPr>
+        <w:t>i</w:t>
+      </w:r>
+      <w:r>
+        <w:rPr>
+          <w:rFonts w:eastAsiaTheme="minorEastAsia"/>
+          <w:noProof/>
+        </w:rPr>
+        <w:t xml:space="preserve">th sampling unit, </w:t>
+      </w:r>
+      <w:r>
+        <w:t xml:space="preserve">Mean daily catch </w:t>
+      </w:r>
+      <m:oMath>
+        <m:acc>
+          <m:accPr>
+            <m:chr m:val="̅"/>
+            <m:ctrlPr>
+              <w:rPr>
+                <w:rFonts w:ascii="Cambria Math" w:hAnsi="Cambria Math"/>
+                <w:i/>
+              </w:rPr>
+            </m:ctrlPr>
+          </m:accPr>
+          <m:e>
+            <m:r>
+              <w:rPr>
+                <w:rFonts w:ascii="Cambria Math" w:hAnsi="Cambria Math"/>
+              </w:rPr>
+              <m:t>c</m:t>
+            </m:r>
+          </m:e>
+        </m:acc>
+      </m:oMath>
+      <w:r>
+        <w:t xml:space="preserve"> </w:t>
+      </w:r>
+      <w:r>
+        <w:t xml:space="preserve">is estimated by multiplying mean daily effort </w:t>
+      </w:r>
+      <m:oMath>
+        <m:acc>
+          <m:accPr>
+            <m:chr m:val="̅"/>
+            <m:ctrlPr>
+              <w:rPr>
+                <w:rFonts w:ascii="Cambria Math" w:hAnsi="Cambria Math"/>
+                <w:i/>
+                <w:iCs/>
+                <w:noProof/>
+              </w:rPr>
+            </m:ctrlPr>
+          </m:accPr>
+          <m:e>
+            <m:r>
+              <w:rPr>
+                <w:rFonts w:ascii="Cambria Math" w:hAnsi="Cambria Math"/>
+                <w:noProof/>
+              </w:rPr>
+              <m:t>e</m:t>
+            </m:r>
+          </m:e>
+        </m:acc>
+      </m:oMath>
+      <w:r>
+        <w:rPr>
+          <w:rFonts w:eastAsiaTheme="minorEastAsia"/>
+          <w:iCs/>
+        </w:rPr>
+        <w:t xml:space="preserve"> by a daily catch rate </w:t>
+      </w:r>
+      <m:oMath>
+        <m:acc>
+          <m:accPr>
+            <m:chr m:val="̅"/>
+            <m:ctrlPr>
+              <w:rPr>
+                <w:rFonts w:ascii="Cambria Math" w:hAnsi="Cambria Math"/>
+                <w:noProof/>
+              </w:rPr>
+            </m:ctrlPr>
+          </m:accPr>
+          <m:e>
+            <m:r>
+              <w:rPr>
+                <w:rFonts w:ascii="Cambria Math" w:hAnsi="Cambria Math"/>
+                <w:noProof/>
+              </w:rPr>
+              <m:t>CPUE</m:t>
+            </m:r>
+          </m:e>
+        </m:acc>
+      </m:oMath>
+      <w:r>
+        <w:rPr>
+          <w:rFonts w:eastAsiaTheme="minorEastAsia"/>
+        </w:rPr>
+        <w:t xml:space="preserve">, mean daily effort </w:t>
+      </w:r>
+      <m:oMath>
+        <m:acc>
+          <m:accPr>
+            <m:chr m:val="̅"/>
+            <m:ctrlPr>
+              <w:rPr>
+                <w:rFonts w:ascii="Cambria Math" w:hAnsi="Cambria Math"/>
+                <w:i/>
+                <w:iCs/>
+                <w:noProof/>
+              </w:rPr>
+            </m:ctrlPr>
+          </m:accPr>
+          <m:e>
+            <m:r>
+              <w:rPr>
+                <w:rFonts w:ascii="Cambria Math" w:hAnsi="Cambria Math"/>
+                <w:noProof/>
+              </w:rPr>
+              <m:t>e</m:t>
+            </m:r>
+          </m:e>
+        </m:acc>
+      </m:oMath>
+      <w:r>
+        <w:rPr>
+          <w:rFonts w:eastAsiaTheme="minorEastAsia"/>
+          <w:iCs/>
+        </w:rPr>
+        <w:t xml:space="preserve"> is the product of the instantaneous index effort count </w:t>
+      </w:r>
+      <m:oMath>
+        <m:sSub>
+          <m:sSubPr>
+            <m:ctrlPr>
+              <w:rPr>
+                <w:rFonts w:ascii="Cambria Math" w:hAnsi="Cambria Math"/>
+                <w:noProof/>
+              </w:rPr>
+            </m:ctrlPr>
+          </m:sSubPr>
+          <m:e>
+            <m:r>
+              <w:rPr>
+                <w:rFonts w:ascii="Cambria Math" w:hAnsi="Cambria Math"/>
+                <w:noProof/>
+              </w:rPr>
+              <m:t>I</m:t>
+            </m:r>
+          </m:e>
+          <m:sub>
+            <m:r>
+              <w:rPr>
+                <w:rFonts w:ascii="Cambria Math" w:hAnsi="Cambria Math"/>
+                <w:noProof/>
+              </w:rPr>
+              <m:t>i</m:t>
+            </m:r>
+          </m:sub>
+        </m:sSub>
+      </m:oMath>
+      <w:r>
+        <w:rPr>
+          <w:rFonts w:eastAsiaTheme="minorEastAsia"/>
+        </w:rPr>
+        <w:t xml:space="preserve"> and day length </w:t>
+      </w:r>
+      <w:r>
+        <w:rPr>
+          <w:rFonts w:eastAsiaTheme="minorEastAsia"/>
+          <w:i/>
+          <w:iCs/>
+        </w:rPr>
+        <w:t>T</w:t>
+      </w:r>
+      <w:r>
+        <w:rPr>
+          <w:rFonts w:eastAsiaTheme="minorEastAsia"/>
+        </w:rPr>
+        <w:t xml:space="preserve">. </w:t>
+      </w:r>
+    </w:p>
+    <w:p>
+      <w:pPr>
+        <w:rPr>
+          <w:rFonts w:eastAsiaTheme="minorEastAsia"/>
+          <w:noProof/>
+        </w:rPr>
+      </w:pPr>
+    </w:p>
+    <w:p>
+      <w:pPr>
+        <w:rPr>
+          <w:rFonts w:eastAsiaTheme="minorEastAsia"/>
+        </w:rPr>
+      </w:pPr>
+      <w:proofErr w:type="gramStart"/>
+      <w:r>
+        <w:t>,and</w:t>
+      </w:r>
+      <w:proofErr w:type="gramEnd"/>
+      <w:r>
+        <w:t xml:space="preserve"> total catch </w:t>
+      </w:r>
+      <m:oMath>
+        <m:acc>
+          <m:accPr>
+            <m:ctrlPr>
+              <w:rPr>
+                <w:rFonts w:ascii="Cambria Math" w:hAnsi="Cambria Math"/>
+                <w:noProof/>
+              </w:rPr>
+            </m:ctrlPr>
+          </m:accPr>
+          <m:e>
+            <m:r>
+              <w:rPr>
+                <w:rFonts w:ascii="Cambria Math" w:hAnsi="Cambria Math"/>
+                <w:noProof/>
+              </w:rPr>
+              <m:t>C</m:t>
+            </m:r>
+          </m:e>
+        </m:acc>
+      </m:oMath>
+      <w:r>
+        <w:t xml:space="preserve"> is calculated as the product of mean daily catch </w:t>
+      </w:r>
+      <m:oMath>
+        <m:acc>
+          <m:accPr>
+            <m:chr m:val="̅"/>
+            <m:ctrlPr>
+              <w:rPr>
+                <w:rFonts w:ascii="Cambria Math" w:hAnsi="Cambria Math"/>
+                <w:i/>
+              </w:rPr>
+            </m:ctrlPr>
+          </m:accPr>
+          <m:e>
+            <m:r>
+              <w:rPr>
+                <w:rFonts w:ascii="Cambria Math" w:hAnsi="Cambria Math"/>
+              </w:rPr>
+              <m:t>c</m:t>
+            </m:r>
+          </m:e>
+        </m:acc>
+      </m:oMath>
+      <w:r>
+        <w:t xml:space="preserve"> and the total number of days in the monitoring period </w:t>
+      </w:r>
+      <w:r>
+        <w:rPr>
+          <w:i/>
+          <w:iCs/>
+        </w:rPr>
+        <w:t xml:space="preserve">N </w:t>
+      </w:r>
+      <w:r>
+        <w:t>using the following modified equations:</w:t>
+      </w:r>
+    </w:p>
+    <w:p>
+      <w:pPr>
+        <w:rPr>
+          <w:noProof/>
+        </w:rPr>
+      </w:pPr>
+    </w:p>
+    <w:p>
+      <w:pPr>
+        <w:rPr>
+          <w:noProof/>
         </w:rPr>
       </w:pPr>
       <m:oMathPara>
@@ -1304,8 +4676,7 @@
               <m:ctrlPr>
                 <w:rPr>
                   <w:rFonts w:ascii="Cambria Math" w:hAnsi="Cambria Math"/>
-                  <w:i/>
-                  <w:color w:val="4472C4" w:themeColor="accent1"/>
+                  <w:noProof/>
                 </w:rPr>
               </m:ctrlPr>
             </m:accPr>
@@ -1313,23 +4684,26 @@
               <m:r>
                 <w:rPr>
                   <w:rFonts w:ascii="Cambria Math" w:hAnsi="Cambria Math"/>
-                  <w:color w:val="4472C4" w:themeColor="accent1"/>
+                  <w:noProof/>
                 </w:rPr>
                 <m:t>C</m:t>
               </m:r>
             </m:e>
           </m:acc>
           <m:r>
+            <m:rPr>
+              <m:sty m:val="p"/>
+            </m:rPr>
             <w:rPr>
               <w:rFonts w:ascii="Cambria Math" w:hAnsi="Cambria Math"/>
-              <w:color w:val="4472C4" w:themeColor="accent1"/>
+              <w:noProof/>
             </w:rPr>
             <m:t>=</m:t>
           </m:r>
           <m:r>
             <w:rPr>
               <w:rFonts w:ascii="Cambria Math" w:hAnsi="Cambria Math"/>
-              <w:color w:val="4472C4" w:themeColor="accent1"/>
+              <w:noProof/>
             </w:rPr>
             <m:t>N</m:t>
           </m:r>
@@ -1339,8 +4713,7 @@
               <m:ctrlPr>
                 <w:rPr>
                   <w:rFonts w:ascii="Cambria Math" w:hAnsi="Cambria Math"/>
-                  <w:i/>
-                  <w:color w:val="4472C4" w:themeColor="accent1"/>
+                  <w:noProof/>
                 </w:rPr>
               </m:ctrlPr>
             </m:accPr>
@@ -1348,7 +4721,7 @@
               <m:r>
                 <w:rPr>
                   <w:rFonts w:ascii="Cambria Math" w:hAnsi="Cambria Math"/>
-                  <w:color w:val="4472C4" w:themeColor="accent1"/>
+                  <w:noProof/>
                 </w:rPr>
                 <m:t>c</m:t>
               </m:r>
@@ -1360,77 +4733,154 @@
     <w:p>
       <w:pPr>
         <w:rPr>
-          <w:color w:val="4472C4" w:themeColor="accent1"/>
-        </w:rPr>
-      </w:pPr>
-      <w:r>
-        <w:rPr>
-          <w:color w:val="4472C4" w:themeColor="accent1"/>
-        </w:rPr>
-        <w:t xml:space="preserve">where </w:t>
-      </w:r>
-      <m:oMath>
-        <m:r>
-          <w:rPr>
-            <w:rFonts w:ascii="Cambria Math" w:hAnsi="Cambria Math"/>
-            <w:noProof/>
-            <w:color w:val="4472C4" w:themeColor="accent1"/>
-          </w:rPr>
-          <m:t>I</m:t>
-        </m:r>
-      </m:oMath>
-      <w:r>
-        <w:rPr>
-          <w:color w:val="4472C4" w:themeColor="accent1"/>
-        </w:rPr>
-        <w:t xml:space="preserve"> is the ____ describe components of various equations. </w:t>
-      </w:r>
-      <w:r>
-        <w:rPr>
-          <w:color w:val="4472C4" w:themeColor="accent1"/>
-        </w:rPr>
-        <w:t>Finish this and maybe add b</w:t>
-      </w:r>
-      <w:r>
-        <w:rPr>
-          <w:color w:val="4472C4" w:themeColor="accent1"/>
-        </w:rPr>
-        <w:t>rief upsides and limitations to PE</w:t>
-      </w:r>
+          <w:rFonts w:eastAsiaTheme="minorEastAsia"/>
+          <w:noProof/>
+        </w:rPr>
+      </w:pPr>
     </w:p>
     <w:p>
-      <w:pPr>
-        <w:rPr>
-          <w:color w:val="4472C4" w:themeColor="accent1"/>
-        </w:rPr>
-      </w:pPr>
+      <w:r>
+        <w:t xml:space="preserve">Indirect counts are converted to angler count estimates by multiplying mean daily counts by an interview-derived rate of anglers per vehicle or anglers per trailer. Mean daily effort is then multiplied by a “bias term ratio”, calculated by dividing census counts of anglers by the estimated counts of anglers from index effort counts. </w:t>
+      </w:r>
     </w:p>
     <w:p>
       <w:pPr>
         <w:rPr>
-          <w:color w:val="4472C4" w:themeColor="accent1"/>
-        </w:rPr>
-      </w:pPr>
-      <w:r>
-        <w:rPr>
-          <w:color w:val="4472C4" w:themeColor="accent1"/>
-        </w:rPr>
-        <w:t>The Bayesian state space (BSS) method is</w:t>
-      </w:r>
-      <w:r>
-        <w:rPr>
-          <w:color w:val="4472C4" w:themeColor="accent1"/>
-        </w:rPr>
-        <w:t xml:space="preserve"> -</w:t>
-      </w:r>
-      <w:r>
-        <w:rPr>
-          <w:color w:val="4472C4" w:themeColor="accent1"/>
-        </w:rPr>
-        <w:t xml:space="preserve"> insert developed description of BSS from Thomas and Kale </w:t>
-      </w:r>
+          <w:rFonts w:eastAsiaTheme="minorEastAsia"/>
+          <w:noProof/>
+        </w:rPr>
+      </w:pPr>
     </w:p>
     <w:p>
+      <w:pPr>
+        <w:rPr>
+          <w:noProof/>
+        </w:rPr>
+      </w:pPr>
+      <w:r>
+        <w:rPr>
+          <w:noProof/>
+        </w:rPr>
+        <w:t>W</w:t>
+      </w:r>
+      <w:r>
+        <w:rPr>
+          <w:noProof/>
+        </w:rPr>
+        <w:t>here</w:t>
+      </w:r>
+      <w:r>
+        <w:rPr>
+          <w:noProof/>
+        </w:rPr>
+        <w:t xml:space="preserve"> </w:t>
+      </w:r>
+      <m:oMath>
+        <m:sSub>
+          <m:sSubPr>
+            <m:ctrlPr>
+              <w:rPr>
+                <w:rFonts w:ascii="Cambria Math" w:hAnsi="Cambria Math"/>
+                <w:i/>
+              </w:rPr>
+            </m:ctrlPr>
+          </m:sSubPr>
+          <m:e>
+            <m:r>
+              <w:rPr>
+                <w:rFonts w:ascii="Cambria Math" w:hAnsi="Cambria Math"/>
+              </w:rPr>
+              <m:t>I</m:t>
+            </m:r>
+          </m:e>
+          <m:sub>
+            <m:r>
+              <w:rPr>
+                <w:rFonts w:ascii="Cambria Math" w:hAnsi="Cambria Math"/>
+              </w:rPr>
+              <m:t>i</m:t>
+            </m:r>
+          </m:sub>
+        </m:sSub>
+      </m:oMath>
+      <w:r>
+        <w:rPr>
+          <w:rFonts w:eastAsiaTheme="minorEastAsia"/>
+          <w:noProof/>
+        </w:rPr>
+        <w:t xml:space="preserve"> is the instantaneous count </w:t>
+      </w:r>
+      <w:r>
+        <w:rPr>
+          <w:rFonts w:eastAsiaTheme="minorEastAsia"/>
+          <w:noProof/>
+        </w:rPr>
+        <w:t>of anglers</w:t>
+      </w:r>
+      <w:r>
+        <w:rPr>
+          <w:rFonts w:eastAsiaTheme="minorEastAsia"/>
+          <w:noProof/>
+        </w:rPr>
+        <w:t xml:space="preserve"> the </w:t>
+      </w:r>
+      <w:r>
+        <w:rPr>
+          <w:rFonts w:eastAsiaTheme="minorEastAsia"/>
+          <w:i/>
+          <w:iCs/>
+          <w:noProof/>
+        </w:rPr>
+        <w:t>i</w:t>
+      </w:r>
+      <w:r>
+        <w:rPr>
+          <w:rFonts w:eastAsiaTheme="minorEastAsia"/>
+          <w:noProof/>
+        </w:rPr>
+        <w:t xml:space="preserve">th sampling unit </w:t>
+      </w:r>
+    </w:p>
+    <w:p>
+      <w:pPr>
+        <w:rPr>
+          <w:noProof/>
+        </w:rPr>
+      </w:pPr>
+    </w:p>
+    <w:p>
+      <w:pPr>
+        <w:rPr>
+          <w:noProof/>
+        </w:rPr>
+      </w:pPr>
+      <w:r>
+        <w:rPr>
+          <w:noProof/>
+        </w:rPr>
+        <w:t>The Bayesian state space (BSS) method is</w:t>
+      </w:r>
+      <w:r>
+        <w:rPr>
+          <w:noProof/>
+        </w:rPr>
+        <w:t xml:space="preserve"> -</w:t>
+      </w:r>
+      <w:r>
+        <w:rPr>
+          <w:noProof/>
+        </w:rPr>
+        <w:t xml:space="preserve"> insert developed description of BSS from Thomas and Kale </w:t>
+      </w:r>
+    </w:p>
+    <w:p>
+      <w:pPr>
+        <w:rPr>
+          <w:noProof/>
+        </w:rPr>
+      </w:pPr>
+    </w:p>
+    <w:p>
       <w:r>
         <w:t xml:space="preserve">The functions used to summarize, aggregate, and model </w:t>
       </w:r>
@@ -1454,7 +4904,7 @@
       <w:r>
         <w:t xml:space="preserve"> consistent with WDFW’s </w:t>
       </w:r>
-      <w:hyperlink r:id="rId14" w:anchor="Database_Overview" w:history="1">
+      <w:hyperlink r:id="rId10" w:anchor="Database_Overview" w:history="1">
         <w:r>
           <w:rPr>
             <w:rStyle w:val="Hyperlink"/>
@@ -1833,7 +5283,7 @@
               </w:rPr>
               <w:t xml:space="preserve"> </w:t>
             </w:r>
-            <w:hyperlink r:id="rId15" w:history="1">
+            <w:hyperlink r:id="rId11" w:history="1">
               <w:r>
                 <w:rPr>
                   <w:rStyle w:val="Hyperlink"/>
@@ -1899,7 +5349,7 @@
               </w:rPr>
               <w:t xml:space="preserve"> (see </w:t>
             </w:r>
-            <w:hyperlink r:id="rId16" w:history="1">
+            <w:hyperlink r:id="rId12" w:history="1">
               <w:proofErr w:type="spellStart"/>
               <w:r>
                 <w:rPr>
@@ -1959,6 +5409,7 @@
                 <w:sz w:val="20"/>
                 <w:szCs w:val="20"/>
               </w:rPr>
+              <w:lastRenderedPageBreak/>
               <w:t>4</w:t>
             </w:r>
           </w:p>
@@ -2280,6 +5731,7 @@
           <w:i/>
           <w:iCs/>
         </w:rPr>
+        <w:lastRenderedPageBreak/>
         <w:t>Instructions</w:t>
       </w:r>
     </w:p>
@@ -2454,7 +5906,7 @@
       <w:r>
         <w:t xml:space="preserve"> </w:t>
       </w:r>
-      <w:hyperlink r:id="rId17" w:history="1">
+      <w:hyperlink r:id="rId13" w:history="1">
         <w:r>
           <w:rPr>
             <w:rStyle w:val="Hyperlink"/>
@@ -2507,7 +5959,7 @@
       <w:r>
         <w:t>see “</w:t>
       </w:r>
-      <w:hyperlink r:id="rId18" w:history="1">
+      <w:hyperlink r:id="rId14" w:history="1">
         <w:r>
           <w:rPr>
             <w:rStyle w:val="Hyperlink"/>
@@ -2557,10 +6009,7 @@
         <w:t>script file</w:t>
       </w:r>
       <w:r>
-        <w:t xml:space="preserve"> </w:t>
-      </w:r>
-      <w:r>
-        <w:t>(.</w:t>
+        <w:t xml:space="preserve"> (.</w:t>
       </w:r>
       <w:proofErr w:type="spellStart"/>
       <w:r>
@@ -2634,7 +6083,7 @@
       <w:r>
         <w:t>“</w:t>
       </w:r>
-      <w:hyperlink r:id="rId19" w:history="1">
+      <w:hyperlink r:id="rId15" w:history="1">
         <w:r>
           <w:rPr>
             <w:rStyle w:val="Hyperlink"/>
@@ -2651,7 +6100,7 @@
       <w:r>
         <w:t xml:space="preserve"> (see “</w:t>
       </w:r>
-      <w:hyperlink r:id="rId20" w:history="1">
+      <w:hyperlink r:id="rId16" w:history="1">
         <w:r>
           <w:rPr>
             <w:rStyle w:val="Hyperlink"/>
@@ -2969,7 +6418,7 @@
       <w:r>
         <w:t xml:space="preserve">In the </w:t>
       </w:r>
-      <w:hyperlink r:id="rId21" w:history="1">
+      <w:hyperlink r:id="rId17" w:history="1">
         <w:r>
           <w:rPr>
             <w:rStyle w:val="Hyperlink"/>
@@ -4229,7 +7678,7 @@
     <w:p>
       <w:pPr>
         <w:sectPr>
-          <w:headerReference w:type="default" r:id="rId22"/>
+          <w:headerReference w:type="default" r:id="rId18"/>
           <w:pgSz w:w="12240" w:h="15840"/>
           <w:pgMar w:top="1440" w:right="1440" w:bottom="1440" w:left="1440" w:header="720" w:footer="885" w:gutter="0"/>
           <w:cols w:space="720"/>
@@ -4254,6 +7703,7 @@
           <w:b/>
           <w:bCs/>
         </w:rPr>
+        <w:lastRenderedPageBreak/>
         <w:t>Interactively run the</w:t>
       </w:r>
       <w:r>
@@ -4658,54 +8108,6 @@
     </w:sectPr>
   </w:body>
 </w:document>
-</file>
-
-<file path=word/comments.xml><?xml version="1.0" encoding="utf-8"?>
-<w:comments xmlns:wpc="http://schemas.microsoft.com/office/word/2010/wordprocessingCanvas" xmlns:cx="http://schemas.microsoft.com/office/drawing/2014/chartex" xmlns:cx1="http://schemas.microsoft.com/office/drawing/2015/9/8/chartex" xmlns:cx2="http://schemas.microsoft.com/office/drawing/2015/10/21/chartex" xmlns:cx3="http://schemas.microsoft.com/office/drawing/2016/5/9/chartex" xmlns:cx4="http://schemas.microsoft.com/office/drawing/2016/5/10/chartex" xmlns:cx5="http://schemas.microsoft.com/office/drawing/2016/5/11/chartex" xmlns:cx6="http://schemas.microsoft.com/office/drawing/2016/5/12/chartex" xmlns:cx7="http://schemas.microsoft.com/office/drawing/2016/5/13/chartex" xmlns:cx8="http://schemas.microsoft.com/office/drawing/2016/5/14/chartex" xmlns:mc="http://schemas.openxmlformats.org/markup-compatibility/2006" xmlns:aink="http://schemas.microsoft.com/office/drawing/2016/ink" xmlns:am3d="http://schemas.microsoft.com/office/drawing/2017/model3d" xmlns:o="urn:schemas-microsoft-com:office:office" xmlns:r="http://schemas.openxmlformats.org/officeDocument/2006/relationships" xmlns:m="http://schemas.openxmlformats.org/officeDocument/2006/math" xmlns:v="urn:schemas-microsoft-com:vml" xmlns:wp14="http://schemas.microsoft.com/office/word/2010/wordprocessingDrawing" xmlns:wp="http://schemas.openxmlformats.org/drawingml/2006/wordprocessingDrawing" xmlns:w10="urn:schemas-microsoft-com:office:word" xmlns:w="http://schemas.openxmlformats.org/wordprocessingml/2006/main" xmlns:w14="http://schemas.microsoft.com/office/word/2010/wordml" xmlns:w15="http://schemas.microsoft.com/office/word/2012/wordml" xmlns:w16cex="http://schemas.microsoft.com/office/word/2018/wordml/cex" xmlns:w16cid="http://schemas.microsoft.com/office/word/2016/wordml/cid" xmlns:w16="http://schemas.microsoft.com/office/word/2018/wordml" xmlns:w16sdtdh="http://schemas.microsoft.com/office/word/2020/wordml/sdtdatahash" xmlns:w16se="http://schemas.microsoft.com/office/word/2015/wordml/symex" xmlns:wpg="http://schemas.microsoft.com/office/word/2010/wordprocessingGroup" xmlns:wpi="http://schemas.microsoft.com/office/word/2010/wordprocessingInk" xmlns:wne="http://schemas.microsoft.com/office/word/2006/wordml" xmlns:wps="http://schemas.microsoft.com/office/word/2010/wordprocessingShape" mc:Ignorable="w14 w15 w16se w16cid w16 w16cex w16sdtdh wp14">
-  <w:comment w:id="0" w:author="Booher, Evan (DFW)" w:date="2022-12-08T16:40:00Z" w:initials="BE(">
-    <w:p>
-      <w:pPr>
-        <w:pStyle w:val="CommentText"/>
-      </w:pPr>
-      <w:r>
-        <w:rPr>
-          <w:rStyle w:val="CommentReference"/>
-        </w:rPr>
-        <w:annotationRef/>
-      </w:r>
-      <w:r>
-        <w:t>R</w:t>
-      </w:r>
-      <w:r>
-        <w:t xml:space="preserve">eplace name and add link after repo </w:t>
-      </w:r>
-      <w:r>
-        <w:t xml:space="preserve">“merge” / </w:t>
-      </w:r>
-      <w:r>
-        <w:t>rename</w:t>
-      </w:r>
-    </w:p>
-  </w:comment>
-</w:comments>
-</file>
-
-<file path=word/commentsExtended.xml><?xml version="1.0" encoding="utf-8"?>
-<w15:commentsEx xmlns:wpc="http://schemas.microsoft.com/office/word/2010/wordprocessingCanvas" xmlns:cx="http://schemas.microsoft.com/office/drawing/2014/chartex" xmlns:cx1="http://schemas.microsoft.com/office/drawing/2015/9/8/chartex" xmlns:cx2="http://schemas.microsoft.com/office/drawing/2015/10/21/chartex" xmlns:cx3="http://schemas.microsoft.com/office/drawing/2016/5/9/chartex" xmlns:cx4="http://schemas.microsoft.com/office/drawing/2016/5/10/chartex" xmlns:cx5="http://schemas.microsoft.com/office/drawing/2016/5/11/chartex" xmlns:cx6="http://schemas.microsoft.com/office/drawing/2016/5/12/chartex" xmlns:cx7="http://schemas.microsoft.com/office/drawing/2016/5/13/chartex" xmlns:cx8="http://schemas.microsoft.com/office/drawing/2016/5/14/chartex" xmlns:mc="http://schemas.openxmlformats.org/markup-compatibility/2006" xmlns:aink="http://schemas.microsoft.com/office/drawing/2016/ink" xmlns:am3d="http://schemas.microsoft.com/office/drawing/2017/model3d" xmlns:o="urn:schemas-microsoft-com:office:office" xmlns:r="http://schemas.openxmlformats.org/officeDocument/2006/relationships" xmlns:m="http://schemas.openxmlformats.org/officeDocument/2006/math" xmlns:v="urn:schemas-microsoft-com:vml" xmlns:wp14="http://schemas.microsoft.com/office/word/2010/wordprocessingDrawing" xmlns:wp="http://schemas.openxmlformats.org/drawingml/2006/wordprocessingDrawing" xmlns:w10="urn:schemas-microsoft-com:office:word" xmlns:w="http://schemas.openxmlformats.org/wordprocessingml/2006/main" xmlns:w14="http://schemas.microsoft.com/office/word/2010/wordml" xmlns:w15="http://schemas.microsoft.com/office/word/2012/wordml" xmlns:w16cex="http://schemas.microsoft.com/office/word/2018/wordml/cex" xmlns:w16cid="http://schemas.microsoft.com/office/word/2016/wordml/cid" xmlns:w16="http://schemas.microsoft.com/office/word/2018/wordml" xmlns:w16sdtdh="http://schemas.microsoft.com/office/word/2020/wordml/sdtdatahash" xmlns:w16se="http://schemas.microsoft.com/office/word/2015/wordml/symex" xmlns:wpg="http://schemas.microsoft.com/office/word/2010/wordprocessingGroup" xmlns:wpi="http://schemas.microsoft.com/office/word/2010/wordprocessingInk" xmlns:wne="http://schemas.microsoft.com/office/word/2006/wordml" xmlns:wps="http://schemas.microsoft.com/office/word/2010/wordprocessingShape" mc:Ignorable="w14 w15 w16se w16cid w16 w16cex w16sdtdh wp14">
-  <w15:commentEx w15:paraId="251F20FB" w15:done="0"/>
-</w15:commentsEx>
-</file>
-
-<file path=word/commentsExtensible.xml><?xml version="1.0" encoding="utf-8"?>
-<w16cex:commentsExtensible xmlns:wpc="http://schemas.microsoft.com/office/word/2010/wordprocessingCanvas" xmlns:cx="http://schemas.microsoft.com/office/drawing/2014/chartex" xmlns:cx1="http://schemas.microsoft.com/office/drawing/2015/9/8/chartex" xmlns:cx2="http://schemas.microsoft.com/office/drawing/2015/10/21/chartex" xmlns:cx3="http://schemas.microsoft.com/office/drawing/2016/5/9/chartex" xmlns:cx4="http://schemas.microsoft.com/office/drawing/2016/5/10/chartex" xmlns:cx5="http://schemas.microsoft.com/office/drawing/2016/5/11/chartex" xmlns:cx6="http://schemas.microsoft.com/office/drawing/2016/5/12/chartex" xmlns:cx7="http://schemas.microsoft.com/office/drawing/2016/5/13/chartex" xmlns:cx8="http://schemas.microsoft.com/office/drawing/2016/5/14/chartex" xmlns:mc="http://schemas.openxmlformats.org/markup-compatibility/2006" xmlns:aink="http://schemas.microsoft.com/office/drawing/2016/ink" xmlns:am3d="http://schemas.microsoft.com/office/drawing/2017/model3d" xmlns:o="urn:schemas-microsoft-com:office:office" xmlns:r="http://schemas.openxmlformats.org/officeDocument/2006/relationships" xmlns:m="http://schemas.openxmlformats.org/officeDocument/2006/math" xmlns:v="urn:schemas-microsoft-com:vml" xmlns:wp14="http://schemas.microsoft.com/office/word/2010/wordprocessingDrawing" xmlns:wp="http://schemas.openxmlformats.org/drawingml/2006/wordprocessingDrawing" xmlns:w10="urn:schemas-microsoft-com:office:word" xmlns:w="http://schemas.openxmlformats.org/wordprocessingml/2006/main" xmlns:w14="http://schemas.microsoft.com/office/word/2010/wordml" xmlns:w15="http://schemas.microsoft.com/office/word/2012/wordml" xmlns:w16cex="http://schemas.microsoft.com/office/word/2018/wordml/cex" xmlns:w16cid="http://schemas.microsoft.com/office/word/2016/wordml/cid" xmlns:w16="http://schemas.microsoft.com/office/word/2018/wordml" xmlns:w16sdtdh="http://schemas.microsoft.com/office/word/2020/wordml/sdtdatahash" xmlns:w16se="http://schemas.microsoft.com/office/word/2015/wordml/symex" xmlns:wpg="http://schemas.microsoft.com/office/word/2010/wordprocessingGroup" xmlns:wpi="http://schemas.microsoft.com/office/word/2010/wordprocessingInk" xmlns:wne="http://schemas.microsoft.com/office/word/2006/wordml" xmlns:wps="http://schemas.microsoft.com/office/word/2010/wordprocessingShape" mc:Ignorable="w14 w15 w16se w16cid w16 w16cex w16sdtdh wp14">
-  <w16cex:commentExtensible w16cex:durableId="273C91EC" w16cex:dateUtc="2022-12-09T00:40:00Z"/>
-</w16cex:commentsExtensible>
-</file>
-
-<file path=word/commentsIds.xml><?xml version="1.0" encoding="utf-8"?>
-<w16cid:commentsIds xmlns:wpc="http://schemas.microsoft.com/office/word/2010/wordprocessingCanvas" xmlns:cx="http://schemas.microsoft.com/office/drawing/2014/chartex" xmlns:cx1="http://schemas.microsoft.com/office/drawing/2015/9/8/chartex" xmlns:cx2="http://schemas.microsoft.com/office/drawing/2015/10/21/chartex" xmlns:cx3="http://schemas.microsoft.com/office/drawing/2016/5/9/chartex" xmlns:cx4="http://schemas.microsoft.com/office/drawing/2016/5/10/chartex" xmlns:cx5="http://schemas.microsoft.com/office/drawing/2016/5/11/chartex" xmlns:cx6="http://schemas.microsoft.com/office/drawing/2016/5/12/chartex" xmlns:cx7="http://schemas.microsoft.com/office/drawing/2016/5/13/chartex" xmlns:cx8="http://schemas.microsoft.com/office/drawing/2016/5/14/chartex" xmlns:mc="http://schemas.openxmlformats.org/markup-compatibility/2006" xmlns:aink="http://schemas.microsoft.com/office/drawing/2016/ink" xmlns:am3d="http://schemas.microsoft.com/office/drawing/2017/model3d" xmlns:o="urn:schemas-microsoft-com:office:office" xmlns:r="http://schemas.openxmlformats.org/officeDocument/2006/relationships" xmlns:m="http://schemas.openxmlformats.org/officeDocument/2006/math" xmlns:v="urn:schemas-microsoft-com:vml" xmlns:wp14="http://schemas.microsoft.com/office/word/2010/wordprocessingDrawing" xmlns:wp="http://schemas.openxmlformats.org/drawingml/2006/wordprocessingDrawing" xmlns:w10="urn:schemas-microsoft-com:office:word" xmlns:w="http://schemas.openxmlformats.org/wordprocessingml/2006/main" xmlns:w14="http://schemas.microsoft.com/office/word/2010/wordml" xmlns:w15="http://schemas.microsoft.com/office/word/2012/wordml" xmlns:w16cex="http://schemas.microsoft.com/office/word/2018/wordml/cex" xmlns:w16cid="http://schemas.microsoft.com/office/word/2016/wordml/cid" xmlns:w16="http://schemas.microsoft.com/office/word/2018/wordml" xmlns:w16sdtdh="http://schemas.microsoft.com/office/word/2020/wordml/sdtdatahash" xmlns:w16se="http://schemas.microsoft.com/office/word/2015/wordml/symex" xmlns:wpg="http://schemas.microsoft.com/office/word/2010/wordprocessingGroup" xmlns:wpi="http://schemas.microsoft.com/office/word/2010/wordprocessingInk" xmlns:wne="http://schemas.microsoft.com/office/word/2006/wordml" xmlns:wps="http://schemas.microsoft.com/office/word/2010/wordprocessingShape" mc:Ignorable="w14 w15 w16se w16cid w16 w16cex w16sdtdh wp14">
-  <w16cid:commentId w16cid:paraId="251F20FB" w16cid:durableId="273C91EC"/>
-</w16cid:commentsIds>
 </file>
 
 <file path=word/endnotes.xml><?xml version="1.0" encoding="utf-8"?>
@@ -5486,14 +8888,6 @@
     <w:abstractNumId w:val="5"/>
   </w:num>
 </w:numbering>
-</file>
-
-<file path=word/people.xml><?xml version="1.0" encoding="utf-8"?>
-<w15:people xmlns:wpc="http://schemas.microsoft.com/office/word/2010/wordprocessingCanvas" xmlns:cx="http://schemas.microsoft.com/office/drawing/2014/chartex" xmlns:cx1="http://schemas.microsoft.com/office/drawing/2015/9/8/chartex" xmlns:cx2="http://schemas.microsoft.com/office/drawing/2015/10/21/chartex" xmlns:cx3="http://schemas.microsoft.com/office/drawing/2016/5/9/chartex" xmlns:cx4="http://schemas.microsoft.com/office/drawing/2016/5/10/chartex" xmlns:cx5="http://schemas.microsoft.com/office/drawing/2016/5/11/chartex" xmlns:cx6="http://schemas.microsoft.com/office/drawing/2016/5/12/chartex" xmlns:cx7="http://schemas.microsoft.com/office/drawing/2016/5/13/chartex" xmlns:cx8="http://schemas.microsoft.com/office/drawing/2016/5/14/chartex" xmlns:mc="http://schemas.openxmlformats.org/markup-compatibility/2006" xmlns:aink="http://schemas.microsoft.com/office/drawing/2016/ink" xmlns:am3d="http://schemas.microsoft.com/office/drawing/2017/model3d" xmlns:o="urn:schemas-microsoft-com:office:office" xmlns:r="http://schemas.openxmlformats.org/officeDocument/2006/relationships" xmlns:m="http://schemas.openxmlformats.org/officeDocument/2006/math" xmlns:v="urn:schemas-microsoft-com:vml" xmlns:wp14="http://schemas.microsoft.com/office/word/2010/wordprocessingDrawing" xmlns:wp="http://schemas.openxmlformats.org/drawingml/2006/wordprocessingDrawing" xmlns:w10="urn:schemas-microsoft-com:office:word" xmlns:w="http://schemas.openxmlformats.org/wordprocessingml/2006/main" xmlns:w14="http://schemas.microsoft.com/office/word/2010/wordml" xmlns:w15="http://schemas.microsoft.com/office/word/2012/wordml" xmlns:w16cex="http://schemas.microsoft.com/office/word/2018/wordml/cex" xmlns:w16cid="http://schemas.microsoft.com/office/word/2016/wordml/cid" xmlns:w16="http://schemas.microsoft.com/office/word/2018/wordml" xmlns:w16sdtdh="http://schemas.microsoft.com/office/word/2020/wordml/sdtdatahash" xmlns:w16se="http://schemas.microsoft.com/office/word/2015/wordml/symex" xmlns:wpg="http://schemas.microsoft.com/office/word/2010/wordprocessingGroup" xmlns:wpi="http://schemas.microsoft.com/office/word/2010/wordprocessingInk" xmlns:wne="http://schemas.microsoft.com/office/word/2006/wordml" xmlns:wps="http://schemas.microsoft.com/office/word/2010/wordprocessingShape" mc:Ignorable="w14 w15 w16se w16cid w16 w16cex w16sdtdh wp14">
-  <w15:person w15:author="Booher, Evan (DFW)">
-    <w15:presenceInfo w15:providerId="AD" w15:userId="S::Evan.Booher@dfw.wa.gov::6eb0d49a-0f2b-44aa-b501-ec04e05bf1cb"/>
-  </w15:person>
-</w15:people>
 </file>
 
 <file path=word/styles.xml><?xml version="1.0" encoding="utf-8"?>
@@ -5972,6 +9366,7 @@
   <w:style w:type="character" w:default="1" w:styleId="DefaultParagraphFont">
     <w:name w:val="Default Paragraph Font"/>
     <w:uiPriority w:val="1"/>
+    <w:semiHidden/>
     <w:unhideWhenUsed/>
   </w:style>
   <w:style w:type="table" w:default="1" w:styleId="TableNormal">

</xml_diff>

<commit_message>
updated instructions to include Rstan and C++ toolchain
</commit_message>
<xml_diff>
--- a/documentation_files/Instructions for using Creel Estimates.docx
+++ b/documentation_files/Instructions for using Creel Estimates.docx
@@ -1,6 +1,6 @@
 
 <file path=word/document.xml><?xml version="1.0" encoding="utf-8"?>
-<w:document xmlns:wpc="http://schemas.microsoft.com/office/word/2010/wordprocessingCanvas" xmlns:cx="http://schemas.microsoft.com/office/drawing/2014/chartex" xmlns:cx1="http://schemas.microsoft.com/office/drawing/2015/9/8/chartex" xmlns:cx2="http://schemas.microsoft.com/office/drawing/2015/10/21/chartex" xmlns:cx3="http://schemas.microsoft.com/office/drawing/2016/5/9/chartex" xmlns:cx4="http://schemas.microsoft.com/office/drawing/2016/5/10/chartex" xmlns:cx5="http://schemas.microsoft.com/office/drawing/2016/5/11/chartex" xmlns:cx6="http://schemas.microsoft.com/office/drawing/2016/5/12/chartex" xmlns:cx7="http://schemas.microsoft.com/office/drawing/2016/5/13/chartex" xmlns:cx8="http://schemas.microsoft.com/office/drawing/2016/5/14/chartex" xmlns:mc="http://schemas.openxmlformats.org/markup-compatibility/2006" xmlns:aink="http://schemas.microsoft.com/office/drawing/2016/ink" xmlns:am3d="http://schemas.microsoft.com/office/drawing/2017/model3d" xmlns:o="urn:schemas-microsoft-com:office:office" xmlns:r="http://schemas.openxmlformats.org/officeDocument/2006/relationships" xmlns:m="http://schemas.openxmlformats.org/officeDocument/2006/math" xmlns:v="urn:schemas-microsoft-com:vml" xmlns:wp14="http://schemas.microsoft.com/office/word/2010/wordprocessingDrawing" xmlns:wp="http://schemas.openxmlformats.org/drawingml/2006/wordprocessingDrawing" xmlns:w10="urn:schemas-microsoft-com:office:word" xmlns:w="http://schemas.openxmlformats.org/wordprocessingml/2006/main" xmlns:w14="http://schemas.microsoft.com/office/word/2010/wordml" xmlns:w15="http://schemas.microsoft.com/office/word/2012/wordml" xmlns:w16cex="http://schemas.microsoft.com/office/word/2018/wordml/cex" xmlns:w16cid="http://schemas.microsoft.com/office/word/2016/wordml/cid" xmlns:w16="http://schemas.microsoft.com/office/word/2018/wordml" xmlns:w16sdtdh="http://schemas.microsoft.com/office/word/2020/wordml/sdtdatahash" xmlns:w16se="http://schemas.microsoft.com/office/word/2015/wordml/symex" xmlns:wpg="http://schemas.microsoft.com/office/word/2010/wordprocessingGroup" xmlns:wpi="http://schemas.microsoft.com/office/word/2010/wordprocessingInk" xmlns:wne="http://schemas.microsoft.com/office/word/2006/wordml" xmlns:wps="http://schemas.microsoft.com/office/word/2010/wordprocessingShape" mc:Ignorable="w14 w15 w16se w16cid w16 w16cex w16sdtdh wp14">
+<w:document xmlns:wpc="http://schemas.microsoft.com/office/word/2010/wordprocessingCanvas" xmlns:cx="http://schemas.microsoft.com/office/drawing/2014/chartex" xmlns:cx1="http://schemas.microsoft.com/office/drawing/2015/9/8/chartex" xmlns:cx2="http://schemas.microsoft.com/office/drawing/2015/10/21/chartex" xmlns:cx3="http://schemas.microsoft.com/office/drawing/2016/5/9/chartex" xmlns:cx4="http://schemas.microsoft.com/office/drawing/2016/5/10/chartex" xmlns:cx5="http://schemas.microsoft.com/office/drawing/2016/5/11/chartex" xmlns:cx6="http://schemas.microsoft.com/office/drawing/2016/5/12/chartex" xmlns:cx7="http://schemas.microsoft.com/office/drawing/2016/5/13/chartex" xmlns:cx8="http://schemas.microsoft.com/office/drawing/2016/5/14/chartex" xmlns:mc="http://schemas.openxmlformats.org/markup-compatibility/2006" xmlns:aink="http://schemas.microsoft.com/office/drawing/2016/ink" xmlns:am3d="http://schemas.microsoft.com/office/drawing/2017/model3d" xmlns:o="urn:schemas-microsoft-com:office:office" xmlns:oel="http://schemas.microsoft.com/office/2019/extlst" xmlns:r="http://schemas.openxmlformats.org/officeDocument/2006/relationships" xmlns:m="http://schemas.openxmlformats.org/officeDocument/2006/math" xmlns:v="urn:schemas-microsoft-com:vml" xmlns:wp14="http://schemas.microsoft.com/office/word/2010/wordprocessingDrawing" xmlns:wp="http://schemas.openxmlformats.org/drawingml/2006/wordprocessingDrawing" xmlns:w10="urn:schemas-microsoft-com:office:word" xmlns:w="http://schemas.openxmlformats.org/wordprocessingml/2006/main" xmlns:w14="http://schemas.microsoft.com/office/word/2010/wordml" xmlns:w15="http://schemas.microsoft.com/office/word/2012/wordml" xmlns:w16cex="http://schemas.microsoft.com/office/word/2018/wordml/cex" xmlns:w16cid="http://schemas.microsoft.com/office/word/2016/wordml/cid" xmlns:w16="http://schemas.microsoft.com/office/word/2018/wordml" xmlns:w16sdtdh="http://schemas.microsoft.com/office/word/2020/wordml/sdtdatahash" xmlns:w16se="http://schemas.microsoft.com/office/word/2015/wordml/symex" xmlns:wpg="http://schemas.microsoft.com/office/word/2010/wordprocessingGroup" xmlns:wpi="http://schemas.microsoft.com/office/word/2010/wordprocessingInk" xmlns:wne="http://schemas.microsoft.com/office/word/2006/wordml" xmlns:wps="http://schemas.microsoft.com/office/word/2010/wordprocessingShape" mc:Ignorable="w14 w15 w16se w16cid w16 w16cex w16sdtdh wp14">
   <w:body>
     <w:p>
       <w:pPr>
@@ -153,13 +153,8 @@
       <w:r>
         <w:t xml:space="preserve">ish program’s </w:t>
       </w:r>
-      <w:proofErr w:type="spellStart"/>
-      <w:r>
-        <w:t>Github</w:t>
-      </w:r>
-      <w:proofErr w:type="spellEnd"/>
-      <w:r>
-        <w:t xml:space="preserve"> account</w:t>
+      <w:r>
+        <w:t>Github account</w:t>
       </w:r>
       <w:r>
         <w:t>.</w:t>
@@ -1502,15 +1497,7 @@
         <w:t>, review and complete the checklist of analysis preparation steps</w:t>
       </w:r>
       <w:r>
-        <w:t xml:space="preserve"> (</w:t>
-      </w:r>
-      <w:proofErr w:type="gramStart"/>
-      <w:r>
-        <w:t>table )</w:t>
-      </w:r>
-      <w:proofErr w:type="gramEnd"/>
-      <w:r>
-        <w:t xml:space="preserve">. </w:t>
+        <w:t xml:space="preserve"> (table ). </w:t>
       </w:r>
       <w:r>
         <w:t xml:space="preserve"> </w:t>
@@ -1637,10 +1624,7 @@
         <w:t xml:space="preserve"> with the following step</w:t>
       </w:r>
       <w:r>
-        <w:t xml:space="preserve">s. </w:t>
-      </w:r>
-      <w:r>
-        <w:t xml:space="preserve">This </w:t>
+        <w:t xml:space="preserve">s. This </w:t>
       </w:r>
       <w:r>
         <w:t>process</w:t>
@@ -1655,10 +1639,7 @@
         <w:t xml:space="preserve"> output</w:t>
       </w:r>
       <w:r>
-        <w:t xml:space="preserve"> </w:t>
-      </w:r>
-      <w:r>
-        <w:t>from the CreelEstimates script</w:t>
+        <w:t xml:space="preserve"> from the CreelEstimates script</w:t>
       </w:r>
       <w:r>
         <w:t xml:space="preserve"> </w:t>
@@ -1689,10 +1670,7 @@
         <w:t xml:space="preserve"> General channel in the</w:t>
       </w:r>
       <w:r>
-        <w:t xml:space="preserve"> team </w:t>
-      </w:r>
-      <w:r>
-        <w:t>“</w:t>
+        <w:t xml:space="preserve"> team “</w:t>
       </w:r>
       <w:r>
         <w:t xml:space="preserve">DFW-Team FP FW Creel Monitoring Program </w:t>
@@ -1804,15 +1782,7 @@
         <w:t>completion by opening</w:t>
       </w:r>
       <w:r>
-        <w:t xml:space="preserve"> </w:t>
-      </w:r>
-      <w:proofErr w:type="spellStart"/>
-      <w:r>
-        <w:t>Rstudio</w:t>
-      </w:r>
-      <w:proofErr w:type="spellEnd"/>
-      <w:r>
-        <w:t xml:space="preserve"> or a terminal window and typing "</w:t>
+        <w:t xml:space="preserve"> Rstudio or a terminal window and typing "</w:t>
       </w:r>
       <w:r>
         <w:t>T</w:t>
@@ -2027,23 +1997,7 @@
         <w:t>R script</w:t>
       </w:r>
       <w:r>
-        <w:t xml:space="preserve"> </w:t>
-      </w:r>
-      <w:proofErr w:type="gramStart"/>
-      <w:r>
-        <w:t>(.R</w:t>
-      </w:r>
-      <w:proofErr w:type="gramEnd"/>
-      <w:r>
-        <w:t>) and R Markdown (.</w:t>
-      </w:r>
-      <w:proofErr w:type="spellStart"/>
-      <w:r>
-        <w:t>Rmd</w:t>
-      </w:r>
-      <w:proofErr w:type="spellEnd"/>
-      <w:r>
-        <w:t>)</w:t>
+        <w:t xml:space="preserve"> (.R) and R Markdown (.Rmd)</w:t>
       </w:r>
       <w:r>
         <w:t xml:space="preserve"> files</w:t>
@@ -2052,21 +2006,8 @@
         <w:t xml:space="preserve"> that run within </w:t>
       </w:r>
       <w:r>
-        <w:t>a RStudio project file (.</w:t>
-      </w:r>
-      <w:proofErr w:type="spellStart"/>
-      <w:r>
-        <w:t>Rproj</w:t>
-      </w:r>
-      <w:proofErr w:type="spellEnd"/>
-      <w:r>
-        <w:t xml:space="preserve">) that use relative </w:t>
-      </w:r>
-      <w:proofErr w:type="spellStart"/>
-      <w:r>
-        <w:t>filepaths</w:t>
-      </w:r>
-      <w:proofErr w:type="spellEnd"/>
+        <w:t>a RStudio project file (.Rproj) that use relative filepaths</w:t>
+      </w:r>
       <w:r>
         <w:t xml:space="preserve"> within the cloned project folder</w:t>
       </w:r>
@@ -2140,7 +2081,6 @@
           <w:ilvl w:val="0"/>
           <w:numId w:val="1"/>
         </w:numPr>
-        <w:spacing w:before="120"/>
         <w:rPr>
           <w:b/>
           <w:bCs/>
@@ -2151,14 +2091,7 @@
           <w:b/>
           <w:bCs/>
         </w:rPr>
-        <w:t xml:space="preserve">Create a new </w:t>
-      </w:r>
-      <w:r>
-        <w:rPr>
-          <w:b/>
-          <w:bCs/>
-        </w:rPr>
-        <w:t xml:space="preserve">analysis project </w:t>
+        <w:t>Download Rstan package and C++ Toolchain</w:t>
       </w:r>
     </w:p>
     <w:p>
@@ -2168,22 +2101,22 @@
           <w:ilvl w:val="1"/>
           <w:numId w:val="1"/>
         </w:numPr>
-      </w:pPr>
-      <w:r>
-        <w:t xml:space="preserve">Open the </w:t>
-      </w:r>
-      <w:r>
-        <w:t>“Creel</w:t>
-      </w:r>
-      <w:r>
-        <w:t>Estimates</w:t>
-      </w:r>
-      <w:r>
-        <w:t>”</w:t>
-      </w:r>
-      <w:r>
-        <w:t xml:space="preserve"> folder</w:t>
-      </w:r>
+        <w:rPr>
+          <w:b/>
+          <w:bCs/>
+        </w:rPr>
+      </w:pPr>
+      <w:r>
+        <w:t xml:space="preserve">The Bayesian state-space creel model is run in </w:t>
+      </w:r>
+      <w:hyperlink r:id="rId18" w:history="1">
+        <w:r>
+          <w:rPr>
+            <w:rStyle w:val="Hyperlink"/>
+          </w:rPr>
+          <w:t>stan</w:t>
+        </w:r>
+      </w:hyperlink>
     </w:p>
     <w:p>
       <w:pPr>
@@ -2192,27 +2125,16 @@
           <w:ilvl w:val="1"/>
           <w:numId w:val="1"/>
         </w:numPr>
-      </w:pPr>
-      <w:r>
-        <w:t>Open the “CreelEstimates.Rproj” file</w:t>
-      </w:r>
-      <w:r>
-        <w:t xml:space="preserve">. This opens an instance of R Studio </w:t>
-      </w:r>
-      <w:r>
-        <w:t xml:space="preserve">within </w:t>
-      </w:r>
-      <w:r>
-        <w:t>the</w:t>
-      </w:r>
-      <w:r>
-        <w:t xml:space="preserve"> self-contained working environment of the </w:t>
-      </w:r>
-      <w:r>
-        <w:t>“CreelEstimates” folder</w:t>
-      </w:r>
-      <w:r>
-        <w:t xml:space="preserve"> with associated scripts and data.</w:t>
+        <w:rPr>
+          <w:b/>
+          <w:bCs/>
+        </w:rPr>
+      </w:pPr>
+      <w:r>
+        <w:t>Running stan models in R(Studio) requires</w:t>
+      </w:r>
+      <w:r>
+        <w:t xml:space="preserve"> the package Rstan and a C++ toolchain software to be installed</w:t>
       </w:r>
     </w:p>
     <w:p>
@@ -2222,31 +2144,158 @@
           <w:ilvl w:val="1"/>
           <w:numId w:val="1"/>
         </w:numPr>
-      </w:pPr>
-      <w:r>
-        <w:t>Open the “establish_</w:t>
-      </w:r>
-      <w:proofErr w:type="gramStart"/>
-      <w:r>
-        <w:t>analysis.R</w:t>
-      </w:r>
-      <w:proofErr w:type="gramEnd"/>
-      <w:r>
-        <w:t>” file</w:t>
+        <w:rPr>
+          <w:b/>
+          <w:bCs/>
+        </w:rPr>
+      </w:pPr>
+      <w:r>
+        <w:t xml:space="preserve">Follow the instructions provide on the </w:t>
+      </w:r>
+      <w:hyperlink r:id="rId19" w:history="1">
+        <w:r>
+          <w:rPr>
+            <w:rStyle w:val="Hyperlink"/>
+          </w:rPr>
+          <w:t>RStan</w:t>
+        </w:r>
+        <w:r>
+          <w:rPr>
+            <w:rStyle w:val="Hyperlink"/>
+          </w:rPr>
+          <w:tab/>
+        </w:r>
+        <w:r>
+          <w:rPr>
+            <w:rStyle w:val="Hyperlink"/>
+          </w:rPr>
+          <w:t xml:space="preserve"> Getting Started</w:t>
+        </w:r>
+      </w:hyperlink>
+      <w:r>
+        <w:t xml:space="preserve"> webpage</w:t>
+      </w:r>
+    </w:p>
+    <w:p>
+      <w:pPr>
+        <w:pStyle w:val="ListParagraph"/>
+        <w:numPr>
+          <w:ilvl w:val="1"/>
+          <w:numId w:val="1"/>
+        </w:numPr>
+        <w:rPr>
+          <w:b/>
+          <w:bCs/>
+        </w:rPr>
+      </w:pPr>
+      <w:r>
+        <w:t xml:space="preserve">Pay particular attention to the “Verifying Installation” and dealing with </w:t>
+      </w:r>
+      <w:r>
+        <w:t xml:space="preserve">compilation errors related to </w:t>
+      </w:r>
+      <w:r>
+        <w:t>versions of R and Rtools</w:t>
+      </w:r>
+    </w:p>
+    <w:p>
+      <w:pPr>
+        <w:pStyle w:val="ListParagraph"/>
+        <w:numPr>
+          <w:ilvl w:val="0"/>
+          <w:numId w:val="1"/>
+        </w:numPr>
+        <w:spacing w:before="120"/>
+        <w:rPr>
+          <w:b/>
+          <w:bCs/>
+        </w:rPr>
+      </w:pPr>
+      <w:r>
+        <w:rPr>
+          <w:b/>
+          <w:bCs/>
+        </w:rPr>
+        <w:t xml:space="preserve">Create a new </w:t>
+      </w:r>
+      <w:r>
+        <w:rPr>
+          <w:b/>
+          <w:bCs/>
+        </w:rPr>
+        <w:t xml:space="preserve">analysis project </w:t>
+      </w:r>
+    </w:p>
+    <w:p>
+      <w:pPr>
+        <w:pStyle w:val="ListParagraph"/>
+        <w:numPr>
+          <w:ilvl w:val="1"/>
+          <w:numId w:val="1"/>
+        </w:numPr>
+      </w:pPr>
+      <w:r>
+        <w:t xml:space="preserve">Open the </w:t>
+      </w:r>
+      <w:r>
+        <w:t>“Creel</w:t>
+      </w:r>
+      <w:r>
+        <w:t>Estimates</w:t>
+      </w:r>
+      <w:r>
+        <w:t>”</w:t>
+      </w:r>
+      <w:r>
+        <w:t xml:space="preserve"> folder</w:t>
+      </w:r>
+    </w:p>
+    <w:p>
+      <w:pPr>
+        <w:pStyle w:val="ListParagraph"/>
+        <w:numPr>
+          <w:ilvl w:val="1"/>
+          <w:numId w:val="1"/>
+        </w:numPr>
+      </w:pPr>
+      <w:r>
+        <w:t>Open the “CreelEstimates.Rproj” file</w:t>
+      </w:r>
+      <w:r>
+        <w:t xml:space="preserve">. This opens an instance of R Studio </w:t>
+      </w:r>
+      <w:r>
+        <w:t xml:space="preserve">within </w:t>
+      </w:r>
+      <w:r>
+        <w:t>the</w:t>
+      </w:r>
+      <w:r>
+        <w:t xml:space="preserve"> self-contained working environment of the </w:t>
+      </w:r>
+      <w:r>
+        <w:t>“CreelEstimates” folder</w:t>
+      </w:r>
+      <w:r>
+        <w:t xml:space="preserve"> with associated scripts and data.</w:t>
+      </w:r>
+    </w:p>
+    <w:p>
+      <w:pPr>
+        <w:pStyle w:val="ListParagraph"/>
+        <w:numPr>
+          <w:ilvl w:val="1"/>
+          <w:numId w:val="1"/>
+        </w:numPr>
+      </w:pPr>
+      <w:r>
+        <w:t>Open the “establish_analysis.R” file</w:t>
       </w:r>
       <w:r>
         <w:t xml:space="preserve">. This script </w:t>
       </w:r>
       <w:r>
-        <w:t>creates a renamed copy of the fw_</w:t>
-      </w:r>
-      <w:proofErr w:type="gramStart"/>
-      <w:r>
-        <w:t>creel.Rmd</w:t>
-      </w:r>
-      <w:proofErr w:type="gramEnd"/>
-      <w:r>
-        <w:t xml:space="preserve"> analysis script </w:t>
+        <w:t xml:space="preserve">creates a renamed copy of the fw_creel.Rmd analysis script </w:t>
       </w:r>
       <w:r>
         <w:t>and saves it within a</w:t>
@@ -2441,6 +2490,7 @@
         </w:numPr>
       </w:pPr>
       <w:r>
+        <w:lastRenderedPageBreak/>
         <w:t xml:space="preserve">Navigate </w:t>
       </w:r>
       <w:r>
@@ -2486,20 +2536,11 @@
           <w:i/>
           <w:iCs/>
         </w:rPr>
-        <w:t>analysis_</w:t>
-      </w:r>
-      <w:proofErr w:type="gramStart"/>
-      <w:r>
-        <w:rPr>
-          <w:i/>
-          <w:iCs/>
-        </w:rPr>
-        <w:t>name</w:t>
+        <w:t>analysis_name</w:t>
       </w:r>
       <w:r>
         <w:t>.Rmd</w:t>
       </w:r>
-      <w:proofErr w:type="gramEnd"/>
       <w:r>
         <w:t>.</w:t>
       </w:r>
@@ -2546,18 +2587,10 @@
         <w:t>,</w:t>
       </w:r>
       <w:r>
-        <w:t xml:space="preserve"> direct editing of code chunks in the R Markdown file </w:t>
-      </w:r>
-      <w:proofErr w:type="gramStart"/>
-      <w:r>
-        <w:t xml:space="preserve">and </w:t>
-      </w:r>
-      <w:r>
-        <w:t>.R</w:t>
-      </w:r>
-      <w:proofErr w:type="gramEnd"/>
-      <w:r>
-        <w:t xml:space="preserve"> scripts containing source functions .</w:t>
+        <w:t xml:space="preserve"> direct editing of code chunks in the R Markdown file and </w:t>
+      </w:r>
+      <w:r>
+        <w:t>.R scripts containing source functions .</w:t>
       </w:r>
     </w:p>
     <w:p>
@@ -2587,7 +2620,7 @@
       <w:r>
         <w:t xml:space="preserve">In the </w:t>
       </w:r>
-      <w:hyperlink r:id="rId18" w:history="1">
+      <w:hyperlink r:id="rId20" w:history="1">
         <w:r>
           <w:rPr>
             <w:rStyle w:val="Hyperlink"/>
@@ -2614,24 +2647,10 @@
         <w:t xml:space="preserve"> </w:t>
       </w:r>
       <w:r>
-        <w:lastRenderedPageBreak/>
         <w:t xml:space="preserve">control </w:t>
       </w:r>
       <w:r>
-        <w:t xml:space="preserve">options for </w:t>
-      </w:r>
-      <w:proofErr w:type="gramStart"/>
-      <w:r>
-        <w:t>the .</w:t>
-      </w:r>
-      <w:proofErr w:type="spellStart"/>
-      <w:r>
-        <w:t>Rmd</w:t>
-      </w:r>
-      <w:proofErr w:type="spellEnd"/>
-      <w:proofErr w:type="gramEnd"/>
-      <w:r>
-        <w:t xml:space="preserve"> script</w:t>
+        <w:t>options for the .Rmd script</w:t>
       </w:r>
       <w:r>
         <w:t xml:space="preserve">, including the same </w:t>
@@ -2682,13 +2701,8 @@
         <w:t xml:space="preserve">he </w:t>
       </w:r>
       <w:r>
-        <w:t>fw_</w:t>
-      </w:r>
-      <w:proofErr w:type="gramStart"/>
-      <w:r>
-        <w:t>creel.Rmd</w:t>
-      </w:r>
-      <w:proofErr w:type="gramEnd"/>
+        <w:t>fw_creel.Rmd</w:t>
+      </w:r>
       <w:r>
         <w:t xml:space="preserve"> script is broken up into code chunks.  </w:t>
       </w:r>
@@ -2735,38 +2749,17 @@
         <w:t xml:space="preserve"> main script </w:t>
       </w:r>
       <w:r>
-        <w:t>seen in the .</w:t>
-      </w:r>
-      <w:proofErr w:type="spellStart"/>
-      <w:r>
-        <w:t>Rmd</w:t>
-      </w:r>
-      <w:proofErr w:type="spellEnd"/>
-      <w:r>
-        <w:t xml:space="preserve"> file </w:t>
+        <w:t xml:space="preserve">seen in the .Rmd file </w:t>
       </w:r>
       <w:r>
         <w:t>uses</w:t>
       </w:r>
       <w:r>
-        <w:t xml:space="preserve"> functions contained </w:t>
-      </w:r>
-      <w:proofErr w:type="gramStart"/>
-      <w:r>
-        <w:t>in .R</w:t>
-      </w:r>
-      <w:proofErr w:type="gramEnd"/>
-      <w:r>
-        <w:t xml:space="preserve"> scripts in the</w:t>
-      </w:r>
-      <w:r>
-        <w:t xml:space="preserve"> </w:t>
-      </w:r>
-      <w:proofErr w:type="spellStart"/>
-      <w:r>
-        <w:t>R_functions</w:t>
-      </w:r>
-      <w:proofErr w:type="spellEnd"/>
+        <w:t xml:space="preserve"> functions contained in .R scripts in the</w:t>
+      </w:r>
+      <w:r>
+        <w:t xml:space="preserve"> R_functions</w:t>
+      </w:r>
       <w:r>
         <w:t xml:space="preserve"> folder</w:t>
       </w:r>
@@ -2812,12 +2805,12 @@
           <w:numId w:val="4"/>
         </w:numPr>
         <w:sectPr>
-          <w:headerReference w:type="even" r:id="rId19"/>
-          <w:headerReference w:type="default" r:id="rId20"/>
-          <w:footerReference w:type="even" r:id="rId21"/>
-          <w:footerReference w:type="default" r:id="rId22"/>
-          <w:headerReference w:type="first" r:id="rId23"/>
-          <w:footerReference w:type="first" r:id="rId24"/>
+          <w:headerReference w:type="even" r:id="rId21"/>
+          <w:headerReference w:type="default" r:id="rId22"/>
+          <w:footerReference w:type="even" r:id="rId23"/>
+          <w:footerReference w:type="default" r:id="rId24"/>
+          <w:headerReference w:type="first" r:id="rId25"/>
+          <w:footerReference w:type="first" r:id="rId26"/>
           <w:pgSz w:w="12240" w:h="15840"/>
           <w:pgMar w:top="1440" w:right="1440" w:bottom="1440" w:left="1440" w:header="720" w:footer="885" w:gutter="0"/>
           <w:cols w:space="720"/>
@@ -2844,7 +2837,7 @@
 </file>
 
 <file path=word/endnotes.xml><?xml version="1.0" encoding="utf-8"?>
-<w:endnotes xmlns:wpc="http://schemas.microsoft.com/office/word/2010/wordprocessingCanvas" xmlns:cx="http://schemas.microsoft.com/office/drawing/2014/chartex" xmlns:cx1="http://schemas.microsoft.com/office/drawing/2015/9/8/chartex" xmlns:cx2="http://schemas.microsoft.com/office/drawing/2015/10/21/chartex" xmlns:cx3="http://schemas.microsoft.com/office/drawing/2016/5/9/chartex" xmlns:cx4="http://schemas.microsoft.com/office/drawing/2016/5/10/chartex" xmlns:cx5="http://schemas.microsoft.com/office/drawing/2016/5/11/chartex" xmlns:cx6="http://schemas.microsoft.com/office/drawing/2016/5/12/chartex" xmlns:cx7="http://schemas.microsoft.com/office/drawing/2016/5/13/chartex" xmlns:cx8="http://schemas.microsoft.com/office/drawing/2016/5/14/chartex" xmlns:mc="http://schemas.openxmlformats.org/markup-compatibility/2006" xmlns:aink="http://schemas.microsoft.com/office/drawing/2016/ink" xmlns:am3d="http://schemas.microsoft.com/office/drawing/2017/model3d" xmlns:o="urn:schemas-microsoft-com:office:office" xmlns:r="http://schemas.openxmlformats.org/officeDocument/2006/relationships" xmlns:m="http://schemas.openxmlformats.org/officeDocument/2006/math" xmlns:v="urn:schemas-microsoft-com:vml" xmlns:wp14="http://schemas.microsoft.com/office/word/2010/wordprocessingDrawing" xmlns:wp="http://schemas.openxmlformats.org/drawingml/2006/wordprocessingDrawing" xmlns:w10="urn:schemas-microsoft-com:office:word" xmlns:w="http://schemas.openxmlformats.org/wordprocessingml/2006/main" xmlns:w14="http://schemas.microsoft.com/office/word/2010/wordml" xmlns:w15="http://schemas.microsoft.com/office/word/2012/wordml" xmlns:w16cex="http://schemas.microsoft.com/office/word/2018/wordml/cex" xmlns:w16cid="http://schemas.microsoft.com/office/word/2016/wordml/cid" xmlns:w16="http://schemas.microsoft.com/office/word/2018/wordml" xmlns:w16sdtdh="http://schemas.microsoft.com/office/word/2020/wordml/sdtdatahash" xmlns:w16se="http://schemas.microsoft.com/office/word/2015/wordml/symex" xmlns:wpg="http://schemas.microsoft.com/office/word/2010/wordprocessingGroup" xmlns:wpi="http://schemas.microsoft.com/office/word/2010/wordprocessingInk" xmlns:wne="http://schemas.microsoft.com/office/word/2006/wordml" xmlns:wps="http://schemas.microsoft.com/office/word/2010/wordprocessingShape" mc:Ignorable="w14 w15 w16se w16cid w16 w16cex w16sdtdh wp14">
+<w:endnotes xmlns:wpc="http://schemas.microsoft.com/office/word/2010/wordprocessingCanvas" xmlns:cx="http://schemas.microsoft.com/office/drawing/2014/chartex" xmlns:cx1="http://schemas.microsoft.com/office/drawing/2015/9/8/chartex" xmlns:cx2="http://schemas.microsoft.com/office/drawing/2015/10/21/chartex" xmlns:cx3="http://schemas.microsoft.com/office/drawing/2016/5/9/chartex" xmlns:cx4="http://schemas.microsoft.com/office/drawing/2016/5/10/chartex" xmlns:cx5="http://schemas.microsoft.com/office/drawing/2016/5/11/chartex" xmlns:cx6="http://schemas.microsoft.com/office/drawing/2016/5/12/chartex" xmlns:cx7="http://schemas.microsoft.com/office/drawing/2016/5/13/chartex" xmlns:cx8="http://schemas.microsoft.com/office/drawing/2016/5/14/chartex" xmlns:mc="http://schemas.openxmlformats.org/markup-compatibility/2006" xmlns:aink="http://schemas.microsoft.com/office/drawing/2016/ink" xmlns:am3d="http://schemas.microsoft.com/office/drawing/2017/model3d" xmlns:o="urn:schemas-microsoft-com:office:office" xmlns:oel="http://schemas.microsoft.com/office/2019/extlst" xmlns:r="http://schemas.openxmlformats.org/officeDocument/2006/relationships" xmlns:m="http://schemas.openxmlformats.org/officeDocument/2006/math" xmlns:v="urn:schemas-microsoft-com:vml" xmlns:wp14="http://schemas.microsoft.com/office/word/2010/wordprocessingDrawing" xmlns:wp="http://schemas.openxmlformats.org/drawingml/2006/wordprocessingDrawing" xmlns:w10="urn:schemas-microsoft-com:office:word" xmlns:w="http://schemas.openxmlformats.org/wordprocessingml/2006/main" xmlns:w14="http://schemas.microsoft.com/office/word/2010/wordml" xmlns:w15="http://schemas.microsoft.com/office/word/2012/wordml" xmlns:w16cex="http://schemas.microsoft.com/office/word/2018/wordml/cex" xmlns:w16cid="http://schemas.microsoft.com/office/word/2016/wordml/cid" xmlns:w16="http://schemas.microsoft.com/office/word/2018/wordml" xmlns:w16sdtdh="http://schemas.microsoft.com/office/word/2020/wordml/sdtdatahash" xmlns:w16se="http://schemas.microsoft.com/office/word/2015/wordml/symex" xmlns:wpg="http://schemas.microsoft.com/office/word/2010/wordprocessingGroup" xmlns:wpi="http://schemas.microsoft.com/office/word/2010/wordprocessingInk" xmlns:wne="http://schemas.microsoft.com/office/word/2006/wordml" xmlns:wps="http://schemas.microsoft.com/office/word/2010/wordprocessingShape" mc:Ignorable="w14 w15 w16se w16cid w16 w16cex w16sdtdh wp14">
   <w:endnote w:type="separator" w:id="-1">
     <w:p>
       <w:pPr>
@@ -2869,7 +2862,7 @@
 </file>
 
 <file path=word/footer1.xml><?xml version="1.0" encoding="utf-8"?>
-<w:ftr xmlns:wpc="http://schemas.microsoft.com/office/word/2010/wordprocessingCanvas" xmlns:cx="http://schemas.microsoft.com/office/drawing/2014/chartex" xmlns:cx1="http://schemas.microsoft.com/office/drawing/2015/9/8/chartex" xmlns:cx2="http://schemas.microsoft.com/office/drawing/2015/10/21/chartex" xmlns:cx3="http://schemas.microsoft.com/office/drawing/2016/5/9/chartex" xmlns:cx4="http://schemas.microsoft.com/office/drawing/2016/5/10/chartex" xmlns:cx5="http://schemas.microsoft.com/office/drawing/2016/5/11/chartex" xmlns:cx6="http://schemas.microsoft.com/office/drawing/2016/5/12/chartex" xmlns:cx7="http://schemas.microsoft.com/office/drawing/2016/5/13/chartex" xmlns:cx8="http://schemas.microsoft.com/office/drawing/2016/5/14/chartex" xmlns:mc="http://schemas.openxmlformats.org/markup-compatibility/2006" xmlns:aink="http://schemas.microsoft.com/office/drawing/2016/ink" xmlns:am3d="http://schemas.microsoft.com/office/drawing/2017/model3d" xmlns:o="urn:schemas-microsoft-com:office:office" xmlns:r="http://schemas.openxmlformats.org/officeDocument/2006/relationships" xmlns:m="http://schemas.openxmlformats.org/officeDocument/2006/math" xmlns:v="urn:schemas-microsoft-com:vml" xmlns:wp14="http://schemas.microsoft.com/office/word/2010/wordprocessingDrawing" xmlns:wp="http://schemas.openxmlformats.org/drawingml/2006/wordprocessingDrawing" xmlns:w10="urn:schemas-microsoft-com:office:word" xmlns:w="http://schemas.openxmlformats.org/wordprocessingml/2006/main" xmlns:w14="http://schemas.microsoft.com/office/word/2010/wordml" xmlns:w15="http://schemas.microsoft.com/office/word/2012/wordml" xmlns:w16cex="http://schemas.microsoft.com/office/word/2018/wordml/cex" xmlns:w16cid="http://schemas.microsoft.com/office/word/2016/wordml/cid" xmlns:w16="http://schemas.microsoft.com/office/word/2018/wordml" xmlns:w16sdtdh="http://schemas.microsoft.com/office/word/2020/wordml/sdtdatahash" xmlns:w16se="http://schemas.microsoft.com/office/word/2015/wordml/symex" xmlns:wpg="http://schemas.microsoft.com/office/word/2010/wordprocessingGroup" xmlns:wpi="http://schemas.microsoft.com/office/word/2010/wordprocessingInk" xmlns:wne="http://schemas.microsoft.com/office/word/2006/wordml" xmlns:wps="http://schemas.microsoft.com/office/word/2010/wordprocessingShape" mc:Ignorable="w14 w15 w16se w16cid w16 w16cex w16sdtdh wp14">
+<w:ftr xmlns:wpc="http://schemas.microsoft.com/office/word/2010/wordprocessingCanvas" xmlns:cx="http://schemas.microsoft.com/office/drawing/2014/chartex" xmlns:cx1="http://schemas.microsoft.com/office/drawing/2015/9/8/chartex" xmlns:cx2="http://schemas.microsoft.com/office/drawing/2015/10/21/chartex" xmlns:cx3="http://schemas.microsoft.com/office/drawing/2016/5/9/chartex" xmlns:cx4="http://schemas.microsoft.com/office/drawing/2016/5/10/chartex" xmlns:cx5="http://schemas.microsoft.com/office/drawing/2016/5/11/chartex" xmlns:cx6="http://schemas.microsoft.com/office/drawing/2016/5/12/chartex" xmlns:cx7="http://schemas.microsoft.com/office/drawing/2016/5/13/chartex" xmlns:cx8="http://schemas.microsoft.com/office/drawing/2016/5/14/chartex" xmlns:mc="http://schemas.openxmlformats.org/markup-compatibility/2006" xmlns:aink="http://schemas.microsoft.com/office/drawing/2016/ink" xmlns:am3d="http://schemas.microsoft.com/office/drawing/2017/model3d" xmlns:o="urn:schemas-microsoft-com:office:office" xmlns:oel="http://schemas.microsoft.com/office/2019/extlst" xmlns:r="http://schemas.openxmlformats.org/officeDocument/2006/relationships" xmlns:m="http://schemas.openxmlformats.org/officeDocument/2006/math" xmlns:v="urn:schemas-microsoft-com:vml" xmlns:wp14="http://schemas.microsoft.com/office/word/2010/wordprocessingDrawing" xmlns:wp="http://schemas.openxmlformats.org/drawingml/2006/wordprocessingDrawing" xmlns:w10="urn:schemas-microsoft-com:office:word" xmlns:w="http://schemas.openxmlformats.org/wordprocessingml/2006/main" xmlns:w14="http://schemas.microsoft.com/office/word/2010/wordml" xmlns:w15="http://schemas.microsoft.com/office/word/2012/wordml" xmlns:w16cex="http://schemas.microsoft.com/office/word/2018/wordml/cex" xmlns:w16cid="http://schemas.microsoft.com/office/word/2016/wordml/cid" xmlns:w16="http://schemas.microsoft.com/office/word/2018/wordml" xmlns:w16sdtdh="http://schemas.microsoft.com/office/word/2020/wordml/sdtdatahash" xmlns:w16se="http://schemas.microsoft.com/office/word/2015/wordml/symex" xmlns:wpg="http://schemas.microsoft.com/office/word/2010/wordprocessingGroup" xmlns:wpi="http://schemas.microsoft.com/office/word/2010/wordprocessingInk" xmlns:wne="http://schemas.microsoft.com/office/word/2006/wordml" xmlns:wps="http://schemas.microsoft.com/office/word/2010/wordprocessingShape" mc:Ignorable="w14 w15 w16se w16cid w16 w16cex w16sdtdh wp14">
   <w:p>
     <w:pPr>
       <w:pStyle w:val="Footer"/>
@@ -2879,7 +2872,7 @@
 </file>
 
 <file path=word/footer2.xml><?xml version="1.0" encoding="utf-8"?>
-<w:ftr xmlns:wpc="http://schemas.microsoft.com/office/word/2010/wordprocessingCanvas" xmlns:cx="http://schemas.microsoft.com/office/drawing/2014/chartex" xmlns:cx1="http://schemas.microsoft.com/office/drawing/2015/9/8/chartex" xmlns:cx2="http://schemas.microsoft.com/office/drawing/2015/10/21/chartex" xmlns:cx3="http://schemas.microsoft.com/office/drawing/2016/5/9/chartex" xmlns:cx4="http://schemas.microsoft.com/office/drawing/2016/5/10/chartex" xmlns:cx5="http://schemas.microsoft.com/office/drawing/2016/5/11/chartex" xmlns:cx6="http://schemas.microsoft.com/office/drawing/2016/5/12/chartex" xmlns:cx7="http://schemas.microsoft.com/office/drawing/2016/5/13/chartex" xmlns:cx8="http://schemas.microsoft.com/office/drawing/2016/5/14/chartex" xmlns:mc="http://schemas.openxmlformats.org/markup-compatibility/2006" xmlns:aink="http://schemas.microsoft.com/office/drawing/2016/ink" xmlns:am3d="http://schemas.microsoft.com/office/drawing/2017/model3d" xmlns:o="urn:schemas-microsoft-com:office:office" xmlns:r="http://schemas.openxmlformats.org/officeDocument/2006/relationships" xmlns:m="http://schemas.openxmlformats.org/officeDocument/2006/math" xmlns:v="urn:schemas-microsoft-com:vml" xmlns:wp14="http://schemas.microsoft.com/office/word/2010/wordprocessingDrawing" xmlns:wp="http://schemas.openxmlformats.org/drawingml/2006/wordprocessingDrawing" xmlns:w10="urn:schemas-microsoft-com:office:word" xmlns:w="http://schemas.openxmlformats.org/wordprocessingml/2006/main" xmlns:w14="http://schemas.microsoft.com/office/word/2010/wordml" xmlns:w15="http://schemas.microsoft.com/office/word/2012/wordml" xmlns:w16cex="http://schemas.microsoft.com/office/word/2018/wordml/cex" xmlns:w16cid="http://schemas.microsoft.com/office/word/2016/wordml/cid" xmlns:w16="http://schemas.microsoft.com/office/word/2018/wordml" xmlns:w16sdtdh="http://schemas.microsoft.com/office/word/2020/wordml/sdtdatahash" xmlns:w16se="http://schemas.microsoft.com/office/word/2015/wordml/symex" xmlns:wpg="http://schemas.microsoft.com/office/word/2010/wordprocessingGroup" xmlns:wpi="http://schemas.microsoft.com/office/word/2010/wordprocessingInk" xmlns:wne="http://schemas.microsoft.com/office/word/2006/wordml" xmlns:wps="http://schemas.microsoft.com/office/word/2010/wordprocessingShape" mc:Ignorable="w14 w15 w16se w16cid w16 w16cex w16sdtdh wp14">
+<w:ftr xmlns:wpc="http://schemas.microsoft.com/office/word/2010/wordprocessingCanvas" xmlns:cx="http://schemas.microsoft.com/office/drawing/2014/chartex" xmlns:cx1="http://schemas.microsoft.com/office/drawing/2015/9/8/chartex" xmlns:cx2="http://schemas.microsoft.com/office/drawing/2015/10/21/chartex" xmlns:cx3="http://schemas.microsoft.com/office/drawing/2016/5/9/chartex" xmlns:cx4="http://schemas.microsoft.com/office/drawing/2016/5/10/chartex" xmlns:cx5="http://schemas.microsoft.com/office/drawing/2016/5/11/chartex" xmlns:cx6="http://schemas.microsoft.com/office/drawing/2016/5/12/chartex" xmlns:cx7="http://schemas.microsoft.com/office/drawing/2016/5/13/chartex" xmlns:cx8="http://schemas.microsoft.com/office/drawing/2016/5/14/chartex" xmlns:mc="http://schemas.openxmlformats.org/markup-compatibility/2006" xmlns:aink="http://schemas.microsoft.com/office/drawing/2016/ink" xmlns:am3d="http://schemas.microsoft.com/office/drawing/2017/model3d" xmlns:o="urn:schemas-microsoft-com:office:office" xmlns:oel="http://schemas.microsoft.com/office/2019/extlst" xmlns:r="http://schemas.openxmlformats.org/officeDocument/2006/relationships" xmlns:m="http://schemas.openxmlformats.org/officeDocument/2006/math" xmlns:v="urn:schemas-microsoft-com:vml" xmlns:wp14="http://schemas.microsoft.com/office/word/2010/wordprocessingDrawing" xmlns:wp="http://schemas.openxmlformats.org/drawingml/2006/wordprocessingDrawing" xmlns:w10="urn:schemas-microsoft-com:office:word" xmlns:w="http://schemas.openxmlformats.org/wordprocessingml/2006/main" xmlns:w14="http://schemas.microsoft.com/office/word/2010/wordml" xmlns:w15="http://schemas.microsoft.com/office/word/2012/wordml" xmlns:w16cex="http://schemas.microsoft.com/office/word/2018/wordml/cex" xmlns:w16cid="http://schemas.microsoft.com/office/word/2016/wordml/cid" xmlns:w16="http://schemas.microsoft.com/office/word/2018/wordml" xmlns:w16sdtdh="http://schemas.microsoft.com/office/word/2020/wordml/sdtdatahash" xmlns:w16se="http://schemas.microsoft.com/office/word/2015/wordml/symex" xmlns:wpg="http://schemas.microsoft.com/office/word/2010/wordprocessingGroup" xmlns:wpi="http://schemas.microsoft.com/office/word/2010/wordprocessingInk" xmlns:wne="http://schemas.microsoft.com/office/word/2006/wordml" xmlns:wps="http://schemas.microsoft.com/office/word/2010/wordprocessingShape" mc:Ignorable="w14 w15 w16se w16cid w16 w16cex w16sdtdh wp14">
   <w:p>
     <w:pPr>
       <w:pStyle w:val="Footer"/>
@@ -2889,7 +2882,7 @@
 </file>
 
 <file path=word/footer3.xml><?xml version="1.0" encoding="utf-8"?>
-<w:ftr xmlns:wpc="http://schemas.microsoft.com/office/word/2010/wordprocessingCanvas" xmlns:cx="http://schemas.microsoft.com/office/drawing/2014/chartex" xmlns:cx1="http://schemas.microsoft.com/office/drawing/2015/9/8/chartex" xmlns:cx2="http://schemas.microsoft.com/office/drawing/2015/10/21/chartex" xmlns:cx3="http://schemas.microsoft.com/office/drawing/2016/5/9/chartex" xmlns:cx4="http://schemas.microsoft.com/office/drawing/2016/5/10/chartex" xmlns:cx5="http://schemas.microsoft.com/office/drawing/2016/5/11/chartex" xmlns:cx6="http://schemas.microsoft.com/office/drawing/2016/5/12/chartex" xmlns:cx7="http://schemas.microsoft.com/office/drawing/2016/5/13/chartex" xmlns:cx8="http://schemas.microsoft.com/office/drawing/2016/5/14/chartex" xmlns:mc="http://schemas.openxmlformats.org/markup-compatibility/2006" xmlns:aink="http://schemas.microsoft.com/office/drawing/2016/ink" xmlns:am3d="http://schemas.microsoft.com/office/drawing/2017/model3d" xmlns:o="urn:schemas-microsoft-com:office:office" xmlns:r="http://schemas.openxmlformats.org/officeDocument/2006/relationships" xmlns:m="http://schemas.openxmlformats.org/officeDocument/2006/math" xmlns:v="urn:schemas-microsoft-com:vml" xmlns:wp14="http://schemas.microsoft.com/office/word/2010/wordprocessingDrawing" xmlns:wp="http://schemas.openxmlformats.org/drawingml/2006/wordprocessingDrawing" xmlns:w10="urn:schemas-microsoft-com:office:word" xmlns:w="http://schemas.openxmlformats.org/wordprocessingml/2006/main" xmlns:w14="http://schemas.microsoft.com/office/word/2010/wordml" xmlns:w15="http://schemas.microsoft.com/office/word/2012/wordml" xmlns:w16cex="http://schemas.microsoft.com/office/word/2018/wordml/cex" xmlns:w16cid="http://schemas.microsoft.com/office/word/2016/wordml/cid" xmlns:w16="http://schemas.microsoft.com/office/word/2018/wordml" xmlns:w16sdtdh="http://schemas.microsoft.com/office/word/2020/wordml/sdtdatahash" xmlns:w16se="http://schemas.microsoft.com/office/word/2015/wordml/symex" xmlns:wpg="http://schemas.microsoft.com/office/word/2010/wordprocessingGroup" xmlns:wpi="http://schemas.microsoft.com/office/word/2010/wordprocessingInk" xmlns:wne="http://schemas.microsoft.com/office/word/2006/wordml" xmlns:wps="http://schemas.microsoft.com/office/word/2010/wordprocessingShape" mc:Ignorable="w14 w15 w16se w16cid w16 w16cex w16sdtdh wp14">
+<w:ftr xmlns:wpc="http://schemas.microsoft.com/office/word/2010/wordprocessingCanvas" xmlns:cx="http://schemas.microsoft.com/office/drawing/2014/chartex" xmlns:cx1="http://schemas.microsoft.com/office/drawing/2015/9/8/chartex" xmlns:cx2="http://schemas.microsoft.com/office/drawing/2015/10/21/chartex" xmlns:cx3="http://schemas.microsoft.com/office/drawing/2016/5/9/chartex" xmlns:cx4="http://schemas.microsoft.com/office/drawing/2016/5/10/chartex" xmlns:cx5="http://schemas.microsoft.com/office/drawing/2016/5/11/chartex" xmlns:cx6="http://schemas.microsoft.com/office/drawing/2016/5/12/chartex" xmlns:cx7="http://schemas.microsoft.com/office/drawing/2016/5/13/chartex" xmlns:cx8="http://schemas.microsoft.com/office/drawing/2016/5/14/chartex" xmlns:mc="http://schemas.openxmlformats.org/markup-compatibility/2006" xmlns:aink="http://schemas.microsoft.com/office/drawing/2016/ink" xmlns:am3d="http://schemas.microsoft.com/office/drawing/2017/model3d" xmlns:o="urn:schemas-microsoft-com:office:office" xmlns:oel="http://schemas.microsoft.com/office/2019/extlst" xmlns:r="http://schemas.openxmlformats.org/officeDocument/2006/relationships" xmlns:m="http://schemas.openxmlformats.org/officeDocument/2006/math" xmlns:v="urn:schemas-microsoft-com:vml" xmlns:wp14="http://schemas.microsoft.com/office/word/2010/wordprocessingDrawing" xmlns:wp="http://schemas.openxmlformats.org/drawingml/2006/wordprocessingDrawing" xmlns:w10="urn:schemas-microsoft-com:office:word" xmlns:w="http://schemas.openxmlformats.org/wordprocessingml/2006/main" xmlns:w14="http://schemas.microsoft.com/office/word/2010/wordml" xmlns:w15="http://schemas.microsoft.com/office/word/2012/wordml" xmlns:w16cex="http://schemas.microsoft.com/office/word/2018/wordml/cex" xmlns:w16cid="http://schemas.microsoft.com/office/word/2016/wordml/cid" xmlns:w16="http://schemas.microsoft.com/office/word/2018/wordml" xmlns:w16sdtdh="http://schemas.microsoft.com/office/word/2020/wordml/sdtdatahash" xmlns:w16se="http://schemas.microsoft.com/office/word/2015/wordml/symex" xmlns:wpg="http://schemas.microsoft.com/office/word/2010/wordprocessingGroup" xmlns:wpi="http://schemas.microsoft.com/office/word/2010/wordprocessingInk" xmlns:wne="http://schemas.microsoft.com/office/word/2006/wordml" xmlns:wps="http://schemas.microsoft.com/office/word/2010/wordprocessingShape" mc:Ignorable="w14 w15 w16se w16cid w16 w16cex w16sdtdh wp14">
   <w:p>
     <w:pPr>
       <w:pStyle w:val="Footer"/>
@@ -2899,7 +2892,7 @@
 </file>
 
 <file path=word/footnotes.xml><?xml version="1.0" encoding="utf-8"?>
-<w:footnotes xmlns:wpc="http://schemas.microsoft.com/office/word/2010/wordprocessingCanvas" xmlns:cx="http://schemas.microsoft.com/office/drawing/2014/chartex" xmlns:cx1="http://schemas.microsoft.com/office/drawing/2015/9/8/chartex" xmlns:cx2="http://schemas.microsoft.com/office/drawing/2015/10/21/chartex" xmlns:cx3="http://schemas.microsoft.com/office/drawing/2016/5/9/chartex" xmlns:cx4="http://schemas.microsoft.com/office/drawing/2016/5/10/chartex" xmlns:cx5="http://schemas.microsoft.com/office/drawing/2016/5/11/chartex" xmlns:cx6="http://schemas.microsoft.com/office/drawing/2016/5/12/chartex" xmlns:cx7="http://schemas.microsoft.com/office/drawing/2016/5/13/chartex" xmlns:cx8="http://schemas.microsoft.com/office/drawing/2016/5/14/chartex" xmlns:mc="http://schemas.openxmlformats.org/markup-compatibility/2006" xmlns:aink="http://schemas.microsoft.com/office/drawing/2016/ink" xmlns:am3d="http://schemas.microsoft.com/office/drawing/2017/model3d" xmlns:o="urn:schemas-microsoft-com:office:office" xmlns:r="http://schemas.openxmlformats.org/officeDocument/2006/relationships" xmlns:m="http://schemas.openxmlformats.org/officeDocument/2006/math" xmlns:v="urn:schemas-microsoft-com:vml" xmlns:wp14="http://schemas.microsoft.com/office/word/2010/wordprocessingDrawing" xmlns:wp="http://schemas.openxmlformats.org/drawingml/2006/wordprocessingDrawing" xmlns:w10="urn:schemas-microsoft-com:office:word" xmlns:w="http://schemas.openxmlformats.org/wordprocessingml/2006/main" xmlns:w14="http://schemas.microsoft.com/office/word/2010/wordml" xmlns:w15="http://schemas.microsoft.com/office/word/2012/wordml" xmlns:w16cex="http://schemas.microsoft.com/office/word/2018/wordml/cex" xmlns:w16cid="http://schemas.microsoft.com/office/word/2016/wordml/cid" xmlns:w16="http://schemas.microsoft.com/office/word/2018/wordml" xmlns:w16sdtdh="http://schemas.microsoft.com/office/word/2020/wordml/sdtdatahash" xmlns:w16se="http://schemas.microsoft.com/office/word/2015/wordml/symex" xmlns:wpg="http://schemas.microsoft.com/office/word/2010/wordprocessingGroup" xmlns:wpi="http://schemas.microsoft.com/office/word/2010/wordprocessingInk" xmlns:wne="http://schemas.microsoft.com/office/word/2006/wordml" xmlns:wps="http://schemas.microsoft.com/office/word/2010/wordprocessingShape" mc:Ignorable="w14 w15 w16se w16cid w16 w16cex w16sdtdh wp14">
+<w:footnotes xmlns:wpc="http://schemas.microsoft.com/office/word/2010/wordprocessingCanvas" xmlns:cx="http://schemas.microsoft.com/office/drawing/2014/chartex" xmlns:cx1="http://schemas.microsoft.com/office/drawing/2015/9/8/chartex" xmlns:cx2="http://schemas.microsoft.com/office/drawing/2015/10/21/chartex" xmlns:cx3="http://schemas.microsoft.com/office/drawing/2016/5/9/chartex" xmlns:cx4="http://schemas.microsoft.com/office/drawing/2016/5/10/chartex" xmlns:cx5="http://schemas.microsoft.com/office/drawing/2016/5/11/chartex" xmlns:cx6="http://schemas.microsoft.com/office/drawing/2016/5/12/chartex" xmlns:cx7="http://schemas.microsoft.com/office/drawing/2016/5/13/chartex" xmlns:cx8="http://schemas.microsoft.com/office/drawing/2016/5/14/chartex" xmlns:mc="http://schemas.openxmlformats.org/markup-compatibility/2006" xmlns:aink="http://schemas.microsoft.com/office/drawing/2016/ink" xmlns:am3d="http://schemas.microsoft.com/office/drawing/2017/model3d" xmlns:o="urn:schemas-microsoft-com:office:office" xmlns:oel="http://schemas.microsoft.com/office/2019/extlst" xmlns:r="http://schemas.openxmlformats.org/officeDocument/2006/relationships" xmlns:m="http://schemas.openxmlformats.org/officeDocument/2006/math" xmlns:v="urn:schemas-microsoft-com:vml" xmlns:wp14="http://schemas.microsoft.com/office/word/2010/wordprocessingDrawing" xmlns:wp="http://schemas.openxmlformats.org/drawingml/2006/wordprocessingDrawing" xmlns:w10="urn:schemas-microsoft-com:office:word" xmlns:w="http://schemas.openxmlformats.org/wordprocessingml/2006/main" xmlns:w14="http://schemas.microsoft.com/office/word/2010/wordml" xmlns:w15="http://schemas.microsoft.com/office/word/2012/wordml" xmlns:w16cex="http://schemas.microsoft.com/office/word/2018/wordml/cex" xmlns:w16cid="http://schemas.microsoft.com/office/word/2016/wordml/cid" xmlns:w16="http://schemas.microsoft.com/office/word/2018/wordml" xmlns:w16sdtdh="http://schemas.microsoft.com/office/word/2020/wordml/sdtdatahash" xmlns:w16se="http://schemas.microsoft.com/office/word/2015/wordml/symex" xmlns:wpg="http://schemas.microsoft.com/office/word/2010/wordprocessingGroup" xmlns:wpi="http://schemas.microsoft.com/office/word/2010/wordprocessingInk" xmlns:wne="http://schemas.microsoft.com/office/word/2006/wordml" xmlns:wps="http://schemas.microsoft.com/office/word/2010/wordprocessingShape" mc:Ignorable="w14 w15 w16se w16cid w16 w16cex w16sdtdh wp14">
   <w:footnote w:type="separator" w:id="-1">
     <w:p>
       <w:pPr>
@@ -2924,7 +2917,7 @@
 </file>
 
 <file path=word/header1.xml><?xml version="1.0" encoding="utf-8"?>
-<w:hdr xmlns:wpc="http://schemas.microsoft.com/office/word/2010/wordprocessingCanvas" xmlns:cx="http://schemas.microsoft.com/office/drawing/2014/chartex" xmlns:cx1="http://schemas.microsoft.com/office/drawing/2015/9/8/chartex" xmlns:cx2="http://schemas.microsoft.com/office/drawing/2015/10/21/chartex" xmlns:cx3="http://schemas.microsoft.com/office/drawing/2016/5/9/chartex" xmlns:cx4="http://schemas.microsoft.com/office/drawing/2016/5/10/chartex" xmlns:cx5="http://schemas.microsoft.com/office/drawing/2016/5/11/chartex" xmlns:cx6="http://schemas.microsoft.com/office/drawing/2016/5/12/chartex" xmlns:cx7="http://schemas.microsoft.com/office/drawing/2016/5/13/chartex" xmlns:cx8="http://schemas.microsoft.com/office/drawing/2016/5/14/chartex" xmlns:mc="http://schemas.openxmlformats.org/markup-compatibility/2006" xmlns:aink="http://schemas.microsoft.com/office/drawing/2016/ink" xmlns:am3d="http://schemas.microsoft.com/office/drawing/2017/model3d" xmlns:o="urn:schemas-microsoft-com:office:office" xmlns:r="http://schemas.openxmlformats.org/officeDocument/2006/relationships" xmlns:m="http://schemas.openxmlformats.org/officeDocument/2006/math" xmlns:v="urn:schemas-microsoft-com:vml" xmlns:wp14="http://schemas.microsoft.com/office/word/2010/wordprocessingDrawing" xmlns:wp="http://schemas.openxmlformats.org/drawingml/2006/wordprocessingDrawing" xmlns:w10="urn:schemas-microsoft-com:office:word" xmlns:w="http://schemas.openxmlformats.org/wordprocessingml/2006/main" xmlns:w14="http://schemas.microsoft.com/office/word/2010/wordml" xmlns:w15="http://schemas.microsoft.com/office/word/2012/wordml" xmlns:w16cex="http://schemas.microsoft.com/office/word/2018/wordml/cex" xmlns:w16cid="http://schemas.microsoft.com/office/word/2016/wordml/cid" xmlns:w16="http://schemas.microsoft.com/office/word/2018/wordml" xmlns:w16sdtdh="http://schemas.microsoft.com/office/word/2020/wordml/sdtdatahash" xmlns:w16se="http://schemas.microsoft.com/office/word/2015/wordml/symex" xmlns:wpg="http://schemas.microsoft.com/office/word/2010/wordprocessingGroup" xmlns:wpi="http://schemas.microsoft.com/office/word/2010/wordprocessingInk" xmlns:wne="http://schemas.microsoft.com/office/word/2006/wordml" xmlns:wps="http://schemas.microsoft.com/office/word/2010/wordprocessingShape" mc:Ignorable="w14 w15 w16se w16cid w16 w16cex w16sdtdh wp14">
+<w:hdr xmlns:wpc="http://schemas.microsoft.com/office/word/2010/wordprocessingCanvas" xmlns:cx="http://schemas.microsoft.com/office/drawing/2014/chartex" xmlns:cx1="http://schemas.microsoft.com/office/drawing/2015/9/8/chartex" xmlns:cx2="http://schemas.microsoft.com/office/drawing/2015/10/21/chartex" xmlns:cx3="http://schemas.microsoft.com/office/drawing/2016/5/9/chartex" xmlns:cx4="http://schemas.microsoft.com/office/drawing/2016/5/10/chartex" xmlns:cx5="http://schemas.microsoft.com/office/drawing/2016/5/11/chartex" xmlns:cx6="http://schemas.microsoft.com/office/drawing/2016/5/12/chartex" xmlns:cx7="http://schemas.microsoft.com/office/drawing/2016/5/13/chartex" xmlns:cx8="http://schemas.microsoft.com/office/drawing/2016/5/14/chartex" xmlns:mc="http://schemas.openxmlformats.org/markup-compatibility/2006" xmlns:aink="http://schemas.microsoft.com/office/drawing/2016/ink" xmlns:am3d="http://schemas.microsoft.com/office/drawing/2017/model3d" xmlns:o="urn:schemas-microsoft-com:office:office" xmlns:oel="http://schemas.microsoft.com/office/2019/extlst" xmlns:r="http://schemas.openxmlformats.org/officeDocument/2006/relationships" xmlns:m="http://schemas.openxmlformats.org/officeDocument/2006/math" xmlns:v="urn:schemas-microsoft-com:vml" xmlns:wp14="http://schemas.microsoft.com/office/word/2010/wordprocessingDrawing" xmlns:wp="http://schemas.openxmlformats.org/drawingml/2006/wordprocessingDrawing" xmlns:w10="urn:schemas-microsoft-com:office:word" xmlns:w="http://schemas.openxmlformats.org/wordprocessingml/2006/main" xmlns:w14="http://schemas.microsoft.com/office/word/2010/wordml" xmlns:w15="http://schemas.microsoft.com/office/word/2012/wordml" xmlns:w16cex="http://schemas.microsoft.com/office/word/2018/wordml/cex" xmlns:w16cid="http://schemas.microsoft.com/office/word/2016/wordml/cid" xmlns:w16="http://schemas.microsoft.com/office/word/2018/wordml" xmlns:w16sdtdh="http://schemas.microsoft.com/office/word/2020/wordml/sdtdatahash" xmlns:w16se="http://schemas.microsoft.com/office/word/2015/wordml/symex" xmlns:wpg="http://schemas.microsoft.com/office/word/2010/wordprocessingGroup" xmlns:wpi="http://schemas.microsoft.com/office/word/2010/wordprocessingInk" xmlns:wne="http://schemas.microsoft.com/office/word/2006/wordml" xmlns:wps="http://schemas.microsoft.com/office/word/2010/wordprocessingShape" mc:Ignorable="w14 w15 w16se w16cid w16 w16cex w16sdtdh wp14">
   <w:p>
     <w:pPr>
       <w:pStyle w:val="Header"/>
@@ -2934,7 +2927,7 @@
 </file>
 
 <file path=word/header2.xml><?xml version="1.0" encoding="utf-8"?>
-<w:hdr xmlns:wpc="http://schemas.microsoft.com/office/word/2010/wordprocessingCanvas" xmlns:cx="http://schemas.microsoft.com/office/drawing/2014/chartex" xmlns:cx1="http://schemas.microsoft.com/office/drawing/2015/9/8/chartex" xmlns:cx2="http://schemas.microsoft.com/office/drawing/2015/10/21/chartex" xmlns:cx3="http://schemas.microsoft.com/office/drawing/2016/5/9/chartex" xmlns:cx4="http://schemas.microsoft.com/office/drawing/2016/5/10/chartex" xmlns:cx5="http://schemas.microsoft.com/office/drawing/2016/5/11/chartex" xmlns:cx6="http://schemas.microsoft.com/office/drawing/2016/5/12/chartex" xmlns:cx7="http://schemas.microsoft.com/office/drawing/2016/5/13/chartex" xmlns:cx8="http://schemas.microsoft.com/office/drawing/2016/5/14/chartex" xmlns:mc="http://schemas.openxmlformats.org/markup-compatibility/2006" xmlns:aink="http://schemas.microsoft.com/office/drawing/2016/ink" xmlns:am3d="http://schemas.microsoft.com/office/drawing/2017/model3d" xmlns:o="urn:schemas-microsoft-com:office:office" xmlns:r="http://schemas.openxmlformats.org/officeDocument/2006/relationships" xmlns:m="http://schemas.openxmlformats.org/officeDocument/2006/math" xmlns:v="urn:schemas-microsoft-com:vml" xmlns:wp14="http://schemas.microsoft.com/office/word/2010/wordprocessingDrawing" xmlns:wp="http://schemas.openxmlformats.org/drawingml/2006/wordprocessingDrawing" xmlns:w10="urn:schemas-microsoft-com:office:word" xmlns:w="http://schemas.openxmlformats.org/wordprocessingml/2006/main" xmlns:w14="http://schemas.microsoft.com/office/word/2010/wordml" xmlns:w15="http://schemas.microsoft.com/office/word/2012/wordml" xmlns:w16cex="http://schemas.microsoft.com/office/word/2018/wordml/cex" xmlns:w16cid="http://schemas.microsoft.com/office/word/2016/wordml/cid" xmlns:w16="http://schemas.microsoft.com/office/word/2018/wordml" xmlns:w16sdtdh="http://schemas.microsoft.com/office/word/2020/wordml/sdtdatahash" xmlns:w16se="http://schemas.microsoft.com/office/word/2015/wordml/symex" xmlns:wpg="http://schemas.microsoft.com/office/word/2010/wordprocessingGroup" xmlns:wpi="http://schemas.microsoft.com/office/word/2010/wordprocessingInk" xmlns:wne="http://schemas.microsoft.com/office/word/2006/wordml" xmlns:wps="http://schemas.microsoft.com/office/word/2010/wordprocessingShape" mc:Ignorable="w14 w15 w16se w16cid w16 w16cex w16sdtdh wp14">
+<w:hdr xmlns:wpc="http://schemas.microsoft.com/office/word/2010/wordprocessingCanvas" xmlns:cx="http://schemas.microsoft.com/office/drawing/2014/chartex" xmlns:cx1="http://schemas.microsoft.com/office/drawing/2015/9/8/chartex" xmlns:cx2="http://schemas.microsoft.com/office/drawing/2015/10/21/chartex" xmlns:cx3="http://schemas.microsoft.com/office/drawing/2016/5/9/chartex" xmlns:cx4="http://schemas.microsoft.com/office/drawing/2016/5/10/chartex" xmlns:cx5="http://schemas.microsoft.com/office/drawing/2016/5/11/chartex" xmlns:cx6="http://schemas.microsoft.com/office/drawing/2016/5/12/chartex" xmlns:cx7="http://schemas.microsoft.com/office/drawing/2016/5/13/chartex" xmlns:cx8="http://schemas.microsoft.com/office/drawing/2016/5/14/chartex" xmlns:mc="http://schemas.openxmlformats.org/markup-compatibility/2006" xmlns:aink="http://schemas.microsoft.com/office/drawing/2016/ink" xmlns:am3d="http://schemas.microsoft.com/office/drawing/2017/model3d" xmlns:o="urn:schemas-microsoft-com:office:office" xmlns:oel="http://schemas.microsoft.com/office/2019/extlst" xmlns:r="http://schemas.openxmlformats.org/officeDocument/2006/relationships" xmlns:m="http://schemas.openxmlformats.org/officeDocument/2006/math" xmlns:v="urn:schemas-microsoft-com:vml" xmlns:wp14="http://schemas.microsoft.com/office/word/2010/wordprocessingDrawing" xmlns:wp="http://schemas.openxmlformats.org/drawingml/2006/wordprocessingDrawing" xmlns:w10="urn:schemas-microsoft-com:office:word" xmlns:w="http://schemas.openxmlformats.org/wordprocessingml/2006/main" xmlns:w14="http://schemas.microsoft.com/office/word/2010/wordml" xmlns:w15="http://schemas.microsoft.com/office/word/2012/wordml" xmlns:w16cex="http://schemas.microsoft.com/office/word/2018/wordml/cex" xmlns:w16cid="http://schemas.microsoft.com/office/word/2016/wordml/cid" xmlns:w16="http://schemas.microsoft.com/office/word/2018/wordml" xmlns:w16sdtdh="http://schemas.microsoft.com/office/word/2020/wordml/sdtdatahash" xmlns:w16se="http://schemas.microsoft.com/office/word/2015/wordml/symex" xmlns:wpg="http://schemas.microsoft.com/office/word/2010/wordprocessingGroup" xmlns:wpi="http://schemas.microsoft.com/office/word/2010/wordprocessingInk" xmlns:wne="http://schemas.microsoft.com/office/word/2006/wordml" xmlns:wps="http://schemas.microsoft.com/office/word/2010/wordprocessingShape" mc:Ignorable="w14 w15 w16se w16cid w16 w16cex w16sdtdh wp14">
   <w:p>
     <w:pPr>
       <w:pStyle w:val="Header"/>
@@ -2963,7 +2956,7 @@
 </file>
 
 <file path=word/header3.xml><?xml version="1.0" encoding="utf-8"?>
-<w:hdr xmlns:wpc="http://schemas.microsoft.com/office/word/2010/wordprocessingCanvas" xmlns:cx="http://schemas.microsoft.com/office/drawing/2014/chartex" xmlns:cx1="http://schemas.microsoft.com/office/drawing/2015/9/8/chartex" xmlns:cx2="http://schemas.microsoft.com/office/drawing/2015/10/21/chartex" xmlns:cx3="http://schemas.microsoft.com/office/drawing/2016/5/9/chartex" xmlns:cx4="http://schemas.microsoft.com/office/drawing/2016/5/10/chartex" xmlns:cx5="http://schemas.microsoft.com/office/drawing/2016/5/11/chartex" xmlns:cx6="http://schemas.microsoft.com/office/drawing/2016/5/12/chartex" xmlns:cx7="http://schemas.microsoft.com/office/drawing/2016/5/13/chartex" xmlns:cx8="http://schemas.microsoft.com/office/drawing/2016/5/14/chartex" xmlns:mc="http://schemas.openxmlformats.org/markup-compatibility/2006" xmlns:aink="http://schemas.microsoft.com/office/drawing/2016/ink" xmlns:am3d="http://schemas.microsoft.com/office/drawing/2017/model3d" xmlns:o="urn:schemas-microsoft-com:office:office" xmlns:r="http://schemas.openxmlformats.org/officeDocument/2006/relationships" xmlns:m="http://schemas.openxmlformats.org/officeDocument/2006/math" xmlns:v="urn:schemas-microsoft-com:vml" xmlns:wp14="http://schemas.microsoft.com/office/word/2010/wordprocessingDrawing" xmlns:wp="http://schemas.openxmlformats.org/drawingml/2006/wordprocessingDrawing" xmlns:w10="urn:schemas-microsoft-com:office:word" xmlns:w="http://schemas.openxmlformats.org/wordprocessingml/2006/main" xmlns:w14="http://schemas.microsoft.com/office/word/2010/wordml" xmlns:w15="http://schemas.microsoft.com/office/word/2012/wordml" xmlns:w16cex="http://schemas.microsoft.com/office/word/2018/wordml/cex" xmlns:w16cid="http://schemas.microsoft.com/office/word/2016/wordml/cid" xmlns:w16="http://schemas.microsoft.com/office/word/2018/wordml" xmlns:w16sdtdh="http://schemas.microsoft.com/office/word/2020/wordml/sdtdatahash" xmlns:w16se="http://schemas.microsoft.com/office/word/2015/wordml/symex" xmlns:wpg="http://schemas.microsoft.com/office/word/2010/wordprocessingGroup" xmlns:wpi="http://schemas.microsoft.com/office/word/2010/wordprocessingInk" xmlns:wne="http://schemas.microsoft.com/office/word/2006/wordml" xmlns:wps="http://schemas.microsoft.com/office/word/2010/wordprocessingShape" mc:Ignorable="w14 w15 w16se w16cid w16 w16cex w16sdtdh wp14">
+<w:hdr xmlns:wpc="http://schemas.microsoft.com/office/word/2010/wordprocessingCanvas" xmlns:cx="http://schemas.microsoft.com/office/drawing/2014/chartex" xmlns:cx1="http://schemas.microsoft.com/office/drawing/2015/9/8/chartex" xmlns:cx2="http://schemas.microsoft.com/office/drawing/2015/10/21/chartex" xmlns:cx3="http://schemas.microsoft.com/office/drawing/2016/5/9/chartex" xmlns:cx4="http://schemas.microsoft.com/office/drawing/2016/5/10/chartex" xmlns:cx5="http://schemas.microsoft.com/office/drawing/2016/5/11/chartex" xmlns:cx6="http://schemas.microsoft.com/office/drawing/2016/5/12/chartex" xmlns:cx7="http://schemas.microsoft.com/office/drawing/2016/5/13/chartex" xmlns:cx8="http://schemas.microsoft.com/office/drawing/2016/5/14/chartex" xmlns:mc="http://schemas.openxmlformats.org/markup-compatibility/2006" xmlns:aink="http://schemas.microsoft.com/office/drawing/2016/ink" xmlns:am3d="http://schemas.microsoft.com/office/drawing/2017/model3d" xmlns:o="urn:schemas-microsoft-com:office:office" xmlns:oel="http://schemas.microsoft.com/office/2019/extlst" xmlns:r="http://schemas.openxmlformats.org/officeDocument/2006/relationships" xmlns:m="http://schemas.openxmlformats.org/officeDocument/2006/math" xmlns:v="urn:schemas-microsoft-com:vml" xmlns:wp14="http://schemas.microsoft.com/office/word/2010/wordprocessingDrawing" xmlns:wp="http://schemas.openxmlformats.org/drawingml/2006/wordprocessingDrawing" xmlns:w10="urn:schemas-microsoft-com:office:word" xmlns:w="http://schemas.openxmlformats.org/wordprocessingml/2006/main" xmlns:w14="http://schemas.microsoft.com/office/word/2010/wordml" xmlns:w15="http://schemas.microsoft.com/office/word/2012/wordml" xmlns:w16cex="http://schemas.microsoft.com/office/word/2018/wordml/cex" xmlns:w16cid="http://schemas.microsoft.com/office/word/2016/wordml/cid" xmlns:w16="http://schemas.microsoft.com/office/word/2018/wordml" xmlns:w16sdtdh="http://schemas.microsoft.com/office/word/2020/wordml/sdtdatahash" xmlns:w16se="http://schemas.microsoft.com/office/word/2015/wordml/symex" xmlns:wpg="http://schemas.microsoft.com/office/word/2010/wordprocessingGroup" xmlns:wpi="http://schemas.microsoft.com/office/word/2010/wordprocessingInk" xmlns:wne="http://schemas.microsoft.com/office/word/2006/wordml" xmlns:wps="http://schemas.microsoft.com/office/word/2010/wordprocessingShape" mc:Ignorable="w14 w15 w16se w16cid w16 w16cex w16sdtdh wp14">
   <w:p>
     <w:pPr>
       <w:pStyle w:val="Header"/>
@@ -2973,7 +2966,7 @@
 </file>
 
 <file path=word/numbering.xml><?xml version="1.0" encoding="utf-8"?>
-<w:numbering xmlns:wpc="http://schemas.microsoft.com/office/word/2010/wordprocessingCanvas" xmlns:cx="http://schemas.microsoft.com/office/drawing/2014/chartex" xmlns:cx1="http://schemas.microsoft.com/office/drawing/2015/9/8/chartex" xmlns:cx2="http://schemas.microsoft.com/office/drawing/2015/10/21/chartex" xmlns:cx3="http://schemas.microsoft.com/office/drawing/2016/5/9/chartex" xmlns:cx4="http://schemas.microsoft.com/office/drawing/2016/5/10/chartex" xmlns:cx5="http://schemas.microsoft.com/office/drawing/2016/5/11/chartex" xmlns:cx6="http://schemas.microsoft.com/office/drawing/2016/5/12/chartex" xmlns:cx7="http://schemas.microsoft.com/office/drawing/2016/5/13/chartex" xmlns:cx8="http://schemas.microsoft.com/office/drawing/2016/5/14/chartex" xmlns:mc="http://schemas.openxmlformats.org/markup-compatibility/2006" xmlns:aink="http://schemas.microsoft.com/office/drawing/2016/ink" xmlns:am3d="http://schemas.microsoft.com/office/drawing/2017/model3d" xmlns:o="urn:schemas-microsoft-com:office:office" xmlns:r="http://schemas.openxmlformats.org/officeDocument/2006/relationships" xmlns:m="http://schemas.openxmlformats.org/officeDocument/2006/math" xmlns:v="urn:schemas-microsoft-com:vml" xmlns:wp14="http://schemas.microsoft.com/office/word/2010/wordprocessingDrawing" xmlns:wp="http://schemas.openxmlformats.org/drawingml/2006/wordprocessingDrawing" xmlns:w10="urn:schemas-microsoft-com:office:word" xmlns:w="http://schemas.openxmlformats.org/wordprocessingml/2006/main" xmlns:w14="http://schemas.microsoft.com/office/word/2010/wordml" xmlns:w15="http://schemas.microsoft.com/office/word/2012/wordml" xmlns:w16cex="http://schemas.microsoft.com/office/word/2018/wordml/cex" xmlns:w16cid="http://schemas.microsoft.com/office/word/2016/wordml/cid" xmlns:w16="http://schemas.microsoft.com/office/word/2018/wordml" xmlns:w16sdtdh="http://schemas.microsoft.com/office/word/2020/wordml/sdtdatahash" xmlns:w16se="http://schemas.microsoft.com/office/word/2015/wordml/symex" xmlns:wpg="http://schemas.microsoft.com/office/word/2010/wordprocessingGroup" xmlns:wpi="http://schemas.microsoft.com/office/word/2010/wordprocessingInk" xmlns:wne="http://schemas.microsoft.com/office/word/2006/wordml" xmlns:wps="http://schemas.microsoft.com/office/word/2010/wordprocessingShape" mc:Ignorable="w14 w15 w16se w16cid w16 w16cex w16sdtdh wp14">
+<w:numbering xmlns:wpc="http://schemas.microsoft.com/office/word/2010/wordprocessingCanvas" xmlns:cx="http://schemas.microsoft.com/office/drawing/2014/chartex" xmlns:cx1="http://schemas.microsoft.com/office/drawing/2015/9/8/chartex" xmlns:cx2="http://schemas.microsoft.com/office/drawing/2015/10/21/chartex" xmlns:cx3="http://schemas.microsoft.com/office/drawing/2016/5/9/chartex" xmlns:cx4="http://schemas.microsoft.com/office/drawing/2016/5/10/chartex" xmlns:cx5="http://schemas.microsoft.com/office/drawing/2016/5/11/chartex" xmlns:cx6="http://schemas.microsoft.com/office/drawing/2016/5/12/chartex" xmlns:cx7="http://schemas.microsoft.com/office/drawing/2016/5/13/chartex" xmlns:cx8="http://schemas.microsoft.com/office/drawing/2016/5/14/chartex" xmlns:mc="http://schemas.openxmlformats.org/markup-compatibility/2006" xmlns:aink="http://schemas.microsoft.com/office/drawing/2016/ink" xmlns:am3d="http://schemas.microsoft.com/office/drawing/2017/model3d" xmlns:o="urn:schemas-microsoft-com:office:office" xmlns:oel="http://schemas.microsoft.com/office/2019/extlst" xmlns:r="http://schemas.openxmlformats.org/officeDocument/2006/relationships" xmlns:m="http://schemas.openxmlformats.org/officeDocument/2006/math" xmlns:v="urn:schemas-microsoft-com:vml" xmlns:wp14="http://schemas.microsoft.com/office/word/2010/wordprocessingDrawing" xmlns:wp="http://schemas.openxmlformats.org/drawingml/2006/wordprocessingDrawing" xmlns:w10="urn:schemas-microsoft-com:office:word" xmlns:w="http://schemas.openxmlformats.org/wordprocessingml/2006/main" xmlns:w14="http://schemas.microsoft.com/office/word/2010/wordml" xmlns:w15="http://schemas.microsoft.com/office/word/2012/wordml" xmlns:w16cex="http://schemas.microsoft.com/office/word/2018/wordml/cex" xmlns:w16cid="http://schemas.microsoft.com/office/word/2016/wordml/cid" xmlns:w16="http://schemas.microsoft.com/office/word/2018/wordml" xmlns:w16sdtdh="http://schemas.microsoft.com/office/word/2020/wordml/sdtdatahash" xmlns:w16se="http://schemas.microsoft.com/office/word/2015/wordml/symex" xmlns:wpg="http://schemas.microsoft.com/office/word/2010/wordprocessingGroup" xmlns:wpi="http://schemas.microsoft.com/office/word/2010/wordprocessingInk" xmlns:wne="http://schemas.microsoft.com/office/word/2006/wordml" xmlns:wps="http://schemas.microsoft.com/office/word/2010/wordprocessingShape" mc:Ignorable="w14 w15 w16se w16cid w16 w16cex w16sdtdh wp14">
   <w:abstractNum w:abstractNumId="0" w15:restartNumberingAfterBreak="0">
     <w:nsid w:val="0AB16B4E"/>
     <w:multiLevelType w:val="hybridMultilevel"/>
@@ -3771,28 +3764,28 @@
       </w:pPr>
     </w:lvl>
   </w:abstractNum>
-  <w:num w:numId="1">
+  <w:num w:numId="1" w16cid:durableId="1209684025">
     <w:abstractNumId w:val="1"/>
   </w:num>
-  <w:num w:numId="2">
+  <w:num w:numId="2" w16cid:durableId="1037588252">
     <w:abstractNumId w:val="2"/>
   </w:num>
-  <w:num w:numId="3">
+  <w:num w:numId="3" w16cid:durableId="1618487635">
     <w:abstractNumId w:val="4"/>
   </w:num>
-  <w:num w:numId="4">
+  <w:num w:numId="4" w16cid:durableId="771974589">
     <w:abstractNumId w:val="5"/>
   </w:num>
-  <w:num w:numId="5">
+  <w:num w:numId="5" w16cid:durableId="1033534624">
     <w:abstractNumId w:val="0"/>
   </w:num>
-  <w:num w:numId="6">
+  <w:num w:numId="6" w16cid:durableId="1612542730">
     <w:abstractNumId w:val="7"/>
   </w:num>
-  <w:num w:numId="7">
+  <w:num w:numId="7" w16cid:durableId="1086456669">
     <w:abstractNumId w:val="6"/>
   </w:num>
-  <w:num w:numId="8">
+  <w:num w:numId="8" w16cid:durableId="1338188799">
     <w:abstractNumId w:val="3"/>
   </w:num>
 </w:numbering>
@@ -4274,6 +4267,7 @@
   <w:style w:type="character" w:default="1" w:styleId="DefaultParagraphFont">
     <w:name w:val="Default Paragraph Font"/>
     <w:uiPriority w:val="1"/>
+    <w:semiHidden/>
     <w:unhideWhenUsed/>
   </w:style>
   <w:style w:type="table" w:default="1" w:styleId="TableNormal">

</xml_diff>